<commit_message>
Massa grejer, framförallt på rapporten om syntax
</commit_message>
<xml_diff>
--- a/output/paper.docx
+++ b/output/paper.docx
@@ -587,6 +587,24 @@
         </w:rPr>
         <w:t xml:space="preserve">Datastruktur</w:t>
       </w:r>
+      <w:r>
+        <w:t xml:space="preserve"> </w:t>
+      </w:r>
+      <w:r>
+        <w:t xml:space="preserve">är en abstraktion utav flera olika datavärden så som exempelvis</w:t>
+      </w:r>
+      <w:r>
+        <w:t xml:space="preserve"> </w:t>
+      </w:r>
+      <w:r>
+        <w:t xml:space="preserve">en lista, ett träd eller en tabell. Detta görs för att datorn effektivt skall</w:t>
+      </w:r>
+      <w:r>
+        <w:t xml:space="preserve"> </w:t>
+      </w:r>
+      <w:r>
+        <w:t xml:space="preserve">kunna arbeta med icke-primitiva datavärden och för att förenkla användandet.</w:t>
+      </w:r>
     </w:p>
     <w:p>
       <w:pPr>
@@ -1526,7 +1544,7 @@
               <w:jc w:val="left"/>
             </w:pPr>
             <w:r>
-              <w:t xml:space="preserve">Språk</w:t>
+              <w:t xml:space="preserve">Skriftspråk</w:t>
             </w:r>
           </w:p>
         </w:tc>
@@ -1538,7 +1556,7 @@
               <w:jc w:val="left"/>
             </w:pPr>
             <w:r>
-              <w:t xml:space="preserve">Exempel kod</w:t>
+              <w:t xml:space="preserve">Exempelkod</w:t>
             </w:r>
           </w:p>
         </w:tc>
@@ -1596,7 +1614,7 @@
               <w:rPr>
                 <w:rStyle w:val="VerbatimChar"/>
               </w:rPr>
-              <w:t xml:space="preserve">skriva: ‘Hello World’, sluta.</w:t>
+              <w:t xml:space="preserve">✎ skriva: ‘Hej Världen’, sluta.</w:t>
             </w:r>
           </w:p>
         </w:tc>
@@ -1625,7 +1643,7 @@
               <w:rPr>
                 <w:rStyle w:val="VerbatimChar"/>
               </w:rPr>
-              <w:t xml:space="preserve">✎ 写：__: ‘Hello World’, _停.</w:t>
+              <w:t xml:space="preserve">✎ 写：__: ‘你好世界’, _停.</w:t>
             </w:r>
           </w:p>
         </w:tc>
@@ -1654,7 +1672,137 @@
               <w:rPr>
                 <w:rStyle w:val="VerbatimChar"/>
               </w:rPr>
-              <w:t xml:space="preserve">✎ लिखना: ‘Hello World’, रोकना।</w:t>
+              <w:t xml:space="preserve">✎ लिखना: ‘नमस्ते दुनिया’, रोकना।.</w:t>
+            </w:r>
+          </w:p>
+        </w:tc>
+      </w:tr>
+    </w:tbl>
+    <w:p>
+      <w:pPr>
+        <w:pStyle w:val="Brdtext"/>
+      </w:pPr>
+      <w:r>
+        <w:t xml:space="preserve">Scheme</w:t>
+      </w:r>
+      <w:r>
+        <w:t xml:space="preserve"> </w:t>
+      </w:r>
+      <w:r>
+        <w:t xml:space="preserve">(</w:t>
+      </w:r>
+      <w:r>
+        <w:rPr>
+          <w:iCs/>
+          <w:i/>
+        </w:rPr>
+        <w:t xml:space="preserve">The Scheme Programming Language</w:t>
+      </w:r>
+      <w:r>
+        <w:t xml:space="preserve">, 2003)</w:t>
+      </w:r>
+      <w:r>
+        <w:t xml:space="preserve"> </w:t>
+      </w:r>
+      <w:r>
+        <w:t xml:space="preserve">är ännu ett standardiserat programmeringsspråk med</w:t>
+      </w:r>
+      <w:r>
+        <w:t xml:space="preserve"> </w:t>
+      </w:r>
+      <w:r>
+        <w:t xml:space="preserve">möjlighet till internationalisation. Detta är dock inte en kärnfunktion i</w:t>
+      </w:r>
+      <w:r>
+        <w:t xml:space="preserve"> </w:t>
+      </w:r>
+      <w:r>
+        <w:t xml:space="preserve">språket utan har istället utvecklats av användare som har använt språkets</w:t>
+      </w:r>
+      <w:r>
+        <w:t xml:space="preserve"> </w:t>
+      </w:r>
+      <w:r>
+        <w:t xml:space="preserve">flexibilitet för att skapa ett bibliotek</w:t>
+      </w:r>
+      <w:r>
+        <w:t xml:space="preserve"> </w:t>
+      </w:r>
+      <w:r>
+        <w:t xml:space="preserve">("metaphorm", 2021)</w:t>
+      </w:r>
+      <w:r>
+        <w:t xml:space="preserve"> </w:t>
+      </w:r>
+      <w:r>
+        <w:t xml:space="preserve">där olika</w:t>
+      </w:r>
+      <w:r>
+        <w:t xml:space="preserve"> </w:t>
+      </w:r>
+      <w:r>
+        <w:t xml:space="preserve">översättningar finns. Eftersom olika språk kan laddas dynamisk går Scheme</w:t>
+      </w:r>
+      <w:r>
+        <w:t xml:space="preserve"> </w:t>
+      </w:r>
+      <w:r>
+        <w:t xml:space="preserve">program att vara flerspråkiga. Detta leder dock till den nackdelen att språket</w:t>
+      </w:r>
+      <w:r>
+        <w:t xml:space="preserve"> </w:t>
+      </w:r>
+      <w:r>
+        <w:t xml:space="preserve">ej enkelt kan översättas då flera olika språk skulle kunna existera i samma</w:t>
+      </w:r>
+      <w:r>
+        <w:t xml:space="preserve"> </w:t>
+      </w:r>
+      <w:r>
+        <w:t xml:space="preserve">program samt det faktum att språket inte är byggt med översättning, lokalisation</w:t>
+      </w:r>
+      <w:r>
+        <w:t xml:space="preserve"> </w:t>
+      </w:r>
+      <w:r>
+        <w:t xml:space="preserve">eller internationalisation som en kärnfunktion.</w:t>
+      </w:r>
+    </w:p>
+    <w:tbl>
+      <w:tblPr>
+        <w:tblStyle w:val="Table"/>
+        <w:tblW w:type="auto" w:w="0"/>
+        <w:tblLook w:firstRow="1" w:lastRow="0" w:firstColumn="0" w:lastColumn="0" w:noHBand="0" w:noVBand="0" w:val="0020"/>
+      </w:tblPr>
+      <w:tblGrid>
+        <w:gridCol w:w="3960"/>
+        <w:gridCol w:w="3960"/>
+      </w:tblGrid>
+      <w:tr>
+        <w:trPr>
+          <w:tblHeader w:val="true"/>
+        </w:trPr>
+        <w:tc>
+          <w:tcPr/>
+          <w:p>
+            <w:pPr>
+              <w:pStyle w:val="Compact"/>
+              <w:jc w:val="left"/>
+            </w:pPr>
+            <w:r>
+              <w:t xml:space="preserve">Skriftspråk</w:t>
+            </w:r>
+          </w:p>
+        </w:tc>
+        <w:tc>
+          <w:tcPr/>
+          <w:p>
+            <w:pPr>
+              <w:pStyle w:val="Compact"/>
+              <w:jc w:val="left"/>
+            </w:pPr>
+            <w:r>
+              <w:t xml:space="preserve">Exempelkod</w:t>
             </w:r>
           </w:p>
         </w:tc>
@@ -1668,7 +1816,7 @@
               <w:jc w:val="left"/>
             </w:pPr>
             <w:r>
-              <w:t xml:space="preserve">Arabiska</w:t>
+              <w:t xml:space="preserve">Engelska</w:t>
             </w:r>
           </w:p>
         </w:tc>
@@ -1683,102 +1831,70 @@
               <w:rPr>
                 <w:rStyle w:val="VerbatimChar"/>
               </w:rPr>
-              <w:t xml:space="preserve">✎ كتابة: ‘Hello World’، قف.</w:t>
+              <w:t xml:space="preserve">(display "Hello world")</w:t>
+            </w:r>
+          </w:p>
+        </w:tc>
+      </w:tr>
+      <w:tr>
+        <w:tc>
+          <w:tcPr/>
+          <w:p>
+            <w:pPr>
+              <w:pStyle w:val="Compact"/>
+              <w:jc w:val="left"/>
+            </w:pPr>
+            <w:r>
+              <w:t xml:space="preserve">Svenska</w:t>
+            </w:r>
+          </w:p>
+        </w:tc>
+        <w:tc>
+          <w:tcPr/>
+          <w:p>
+            <w:pPr>
+              <w:pStyle w:val="Compact"/>
+              <w:jc w:val="left"/>
+            </w:pPr>
+            <w:r>
+              <w:rPr>
+                <w:rStyle w:val="VerbatimChar"/>
+              </w:rPr>
+              <w:t xml:space="preserve">(visa "Hej Världen")</w:t>
+            </w:r>
+          </w:p>
+        </w:tc>
+      </w:tr>
+      <w:tr>
+        <w:tc>
+          <w:tcPr/>
+          <w:p>
+            <w:pPr>
+              <w:pStyle w:val="Compact"/>
+              <w:jc w:val="left"/>
+            </w:pPr>
+            <w:r>
+              <w:t xml:space="preserve">Bosniska</w:t>
+            </w:r>
+          </w:p>
+        </w:tc>
+        <w:tc>
+          <w:tcPr/>
+          <w:p>
+            <w:pPr>
+              <w:pStyle w:val="Compact"/>
+              <w:jc w:val="left"/>
+            </w:pPr>
+            <w:r>
+              <w:rPr>
+                <w:rStyle w:val="VerbatimChar"/>
+              </w:rPr>
+              <w:t xml:space="preserve">(prikaži "Zdravo Svjete")</w:t>
             </w:r>
           </w:p>
         </w:tc>
       </w:tr>
     </w:tbl>
-    <w:p>
-      <w:pPr>
-        <w:pStyle w:val="Brdtext"/>
-      </w:pPr>
-      <w:r>
-        <w:t xml:space="preserve">Scheme</w:t>
-      </w:r>
-      <w:r>
-        <w:t xml:space="preserve"> </w:t>
-      </w:r>
-      <w:r>
-        <w:t xml:space="preserve">(</w:t>
-      </w:r>
-      <w:r>
-        <w:rPr>
-          <w:iCs/>
-          <w:i/>
-        </w:rPr>
-        <w:t xml:space="preserve">The Scheme Programming Language</w:t>
-      </w:r>
-      <w:r>
-        <w:t xml:space="preserve">, 2003)</w:t>
-      </w:r>
-      <w:r>
-        <w:t xml:space="preserve"> </w:t>
-      </w:r>
-      <w:r>
-        <w:t xml:space="preserve">är ännu ett standardiserat programmeringsspråk med</w:t>
-      </w:r>
-      <w:r>
-        <w:t xml:space="preserve"> </w:t>
-      </w:r>
-      <w:r>
-        <w:t xml:space="preserve">möjlighet till internationalisation. Detta är dock inte en kärnfunktion i</w:t>
-      </w:r>
-      <w:r>
-        <w:t xml:space="preserve"> </w:t>
-      </w:r>
-      <w:r>
-        <w:t xml:space="preserve">språket utan har istället utvecklats av användare som har använt språkets</w:t>
-      </w:r>
-      <w:r>
-        <w:t xml:space="preserve"> </w:t>
-      </w:r>
-      <w:r>
-        <w:t xml:space="preserve">flexibilitet för att skapa ett bibliotek</w:t>
-      </w:r>
-      <w:r>
-        <w:t xml:space="preserve"> </w:t>
-      </w:r>
-      <w:r>
-        <w:t xml:space="preserve">("metaphorm", 2021)</w:t>
-      </w:r>
-      <w:r>
-        <w:t xml:space="preserve"> </w:t>
-      </w:r>
-      <w:r>
-        <w:t xml:space="preserve">där olika</w:t>
-      </w:r>
-      <w:r>
-        <w:t xml:space="preserve"> </w:t>
-      </w:r>
-      <w:r>
-        <w:t xml:space="preserve">översättningar finns. Eftersom olika språk kan laddas dynamisk går Scheme</w:t>
-      </w:r>
-      <w:r>
-        <w:t xml:space="preserve"> </w:t>
-      </w:r>
-      <w:r>
-        <w:t xml:space="preserve">program att vara flerspråkiga. Detta leder dock till den nackdelen att språket</w:t>
-      </w:r>
-      <w:r>
-        <w:t xml:space="preserve"> </w:t>
-      </w:r>
-      <w:r>
-        <w:t xml:space="preserve">ej enkelt kan översättas då flera olika språk skulle kunna existera i samma</w:t>
-      </w:r>
-      <w:r>
-        <w:t xml:space="preserve"> </w:t>
-      </w:r>
-      <w:r>
-        <w:t xml:space="preserve">program samt det faktum att språket inte är byggt med översättning, lokalisation</w:t>
-      </w:r>
-      <w:r>
-        <w:t xml:space="preserve"> </w:t>
-      </w:r>
-      <w:r>
-        <w:t xml:space="preserve">eller internationalisation som en kärnfunktion.</w:t>
-      </w:r>
-    </w:p>
     <w:bookmarkEnd w:id="28"/>
     <w:bookmarkStart w:id="29" w:name="symbolprogrammering"/>
     <w:p>

</xml_diff>

<commit_message>
programmera lexikalanalys, skriv lite på bakgrund
</commit_message>
<xml_diff>
--- a/output/paper.docx
+++ b/output/paper.docx
@@ -180,19 +180,19 @@
         <w:t xml:space="preserve"> </w:t>
       </w:r>
       <w:r>
-        <w:t xml:space="preserve">för denna teknologiska utveckling är fortfarande begränsade utav en språkbarriär</w:t>
-      </w:r>
-      <w:r>
-        <w:t xml:space="preserve"> </w:t>
-      </w:r>
-      <w:r>
-        <w:t xml:space="preserve">då de flesta programmeringsspråk använder sig utav Engelskan. Denna rapport</w:t>
-      </w:r>
-      <w:r>
-        <w:t xml:space="preserve"> </w:t>
-      </w:r>
-      <w:r>
-        <w:t xml:space="preserve">undersöker möjligheten att skapa en specifikation samt prototyp utav ett</w:t>
+        <w:t xml:space="preserve">för denna teknologiska utveckling är fortfarande begränsade av en språkbarriär</w:t>
+      </w:r>
+      <w:r>
+        <w:t xml:space="preserve"> </w:t>
+      </w:r>
+      <w:r>
+        <w:t xml:space="preserve">då de flesta programmeringsspråk använder sig av Engelskan. Denna rapport</w:t>
+      </w:r>
+      <w:r>
+        <w:t xml:space="preserve"> </w:t>
+      </w:r>
+      <w:r>
+        <w:t xml:space="preserve">undersöker möjligheten att skapa en specifikation samt prototyp av ett</w:t>
       </w:r>
       <w:r>
         <w:t xml:space="preserve"> </w:t>
@@ -208,7 +208,7 @@
       </w:r>
     </w:p>
     <w:bookmarkEnd w:id="20"/>
-    <w:bookmarkStart w:id="40" w:name="bakgrund"/>
+    <w:bookmarkStart w:id="36" w:name="bakgrund"/>
     <w:p>
       <w:pPr>
         <w:pStyle w:val="Rubrik1"/>
@@ -263,19 +263,13 @@
         <w:t xml:space="preserve"> </w:t>
       </w:r>
       <w:r>
-        <w:t xml:space="preserve">visuellt utav de instruktioner som man önskar ska kompileras för att sedan</w:t>
-      </w:r>
-      <w:r>
-        <w:t xml:space="preserve"> </w:t>
-      </w:r>
-      <w:r>
-        <w:t xml:space="preserve">köras, antingen som maskinkod, mellanrepresentation eller tolkas i en</w:t>
-      </w:r>
-      <w:r>
-        <w:t xml:space="preserve"> </w:t>
-      </w:r>
-      <w:r>
-        <w:t xml:space="preserve">interpretator.</w:t>
+        <w:t xml:space="preserve">visuellt av de instruktioner som man önskar ska kompileras för att sedan köras,</w:t>
+      </w:r>
+      <w:r>
+        <w:t xml:space="preserve"> </w:t>
+      </w:r>
+      <w:r>
+        <w:t xml:space="preserve">antingen som maskinkod, mellanrepresentation eller tolkas i en interpretator.</w:t>
       </w:r>
     </w:p>
     <w:p>
@@ -431,7 +425,7 @@
         <w:t xml:space="preserve"> </w:t>
       </w:r>
       <w:r>
-        <w:t xml:space="preserve">utav plattformsoberoende kod.</w:t>
+        <w:t xml:space="preserve">av plattformsoberoende kod.</w:t>
       </w:r>
     </w:p>
     <w:p>
@@ -591,7 +585,7 @@
         <w:t xml:space="preserve"> </w:t>
       </w:r>
       <w:r>
-        <w:t xml:space="preserve">är en abstraktion utav flera olika datavärden så som exempelvis</w:t>
+        <w:t xml:space="preserve">är en abstraktion av flera olika datavärden så som exempelvis</w:t>
       </w:r>
       <w:r>
         <w:t xml:space="preserve"> </w:t>
@@ -604,18 +598,6 @@
       </w:r>
       <w:r>
         <w:t xml:space="preserve">kunna arbeta med icke-primitiva datavärden och för att förenkla användandet.</w:t>
-      </w:r>
-    </w:p>
-    <w:p>
-      <w:pPr>
-        <w:pStyle w:val="Brdtext"/>
-      </w:pPr>
-      <w:r>
-        <w:rPr>
-          <w:bCs/>
-          <w:b/>
-        </w:rPr>
-        <w:t xml:space="preserve">Typning</w:t>
       </w:r>
     </w:p>
     <w:p>
@@ -685,13 +667,13 @@
         <w:t xml:space="preserve"> </w:t>
       </w:r>
       <w:r>
-        <w:t xml:space="preserve">problem så har olika programmeringsspråk skapats för att göra programmeringen</w:t>
-      </w:r>
-      <w:r>
-        <w:t xml:space="preserve"> </w:t>
-      </w:r>
-      <w:r>
-        <w:t xml:space="preserve">utav datorer mer abstrakt och därmed möjliggjort mer avancerad, effektivare och</w:t>
+        <w:t xml:space="preserve">problem så har olika programmeringsspråk skapats för att göra programmeringen av</w:t>
+      </w:r>
+      <w:r>
+        <w:t xml:space="preserve"> </w:t>
+      </w:r>
+      <w:r>
+        <w:t xml:space="preserve">datorer mer abstrakt och därmed möjliggjort mer avancerad, effektivare och</w:t>
       </w:r>
       <w:r>
         <w:t xml:space="preserve"> </w:t>
@@ -711,19 +693,19 @@
         <w:t xml:space="preserve"> </w:t>
       </w:r>
       <w:r>
-        <w:t xml:space="preserve">som ett datorprogram gör och är skriven för hand. Vanligtvis består källkoden</w:t>
-      </w:r>
-      <w:r>
-        <w:t xml:space="preserve"> </w:t>
-      </w:r>
-      <w:r>
-        <w:t xml:space="preserve">utav olika kodord, operationer, uttryck och värden i en text. Dessa kodord,</w:t>
-      </w:r>
-      <w:r>
-        <w:t xml:space="preserve"> </w:t>
-      </w:r>
-      <w:r>
-        <w:t xml:space="preserve">operationer, uttryck och värden tolkas sedan på olika sätt utav</w:t>
+        <w:t xml:space="preserve">som ett datorprogram gör och är skriven för hand. Vanligtvis består källkoden av</w:t>
+      </w:r>
+      <w:r>
+        <w:t xml:space="preserve"> </w:t>
+      </w:r>
+      <w:r>
+        <w:t xml:space="preserve">olika kodord, operationer, uttryck och värden i en text. Dessa kodord,</w:t>
+      </w:r>
+      <w:r>
+        <w:t xml:space="preserve"> </w:t>
+      </w:r>
+      <w:r>
+        <w:t xml:space="preserve">operationer, uttryck och värden tolkas sedan på olika sätt av</w:t>
       </w:r>
       <w:r>
         <w:t xml:space="preserve"> </w:t>
@@ -998,7 +980,7 @@
         <w:t xml:space="preserve"> </w:t>
       </w:r>
       <w:r>
-        <w:t xml:space="preserve">som bor i länder där engelska är ett officielt förstaspråk. Utav dom mer än 37</w:t>
+        <w:t xml:space="preserve">som bor i länder där engelska är ett officielt förstaspråk. av dom mer än 37</w:t>
       </w:r>
       <w:r>
         <w:t xml:space="preserve"> </w:t>
@@ -1042,7 +1024,7 @@
         <w:t xml:space="preserve"> </w:t>
       </w:r>
       <w:r>
-        <w:t xml:space="preserve">på engelska skulle kunna påverka spridningen, utbildningen och användingen utav</w:t>
+        <w:t xml:space="preserve">på engelska skulle kunna påverka spridningen, utbildningen och användingen av</w:t>
       </w:r>
       <w:r>
         <w:t xml:space="preserve"> </w:t>
@@ -1101,7 +1083,7 @@
         <w:t xml:space="preserve"> </w:t>
       </w:r>
       <w:r>
-        <w:t xml:space="preserve">utbildningssyfte och fungerar på sätt att de består utav block, liknande dom i</w:t>
+        <w:t xml:space="preserve">utbildningssyfte och fungerar på sätt att de består av block, liknande dom i</w:t>
       </w:r>
       <w:r>
         <w:t xml:space="preserve"> </w:t>
@@ -1198,7 +1180,7 @@
         <w:t xml:space="preserve"> </w:t>
       </w:r>
       <w:r>
-        <w:t xml:space="preserve">programmeringsspråk i att dem använder sig utav visuella block. I ett</w:t>
+        <w:t xml:space="preserve">programmeringsspråk i att dem använder sig av visuella block. I ett</w:t>
       </w:r>
       <w:r>
         <w:t xml:space="preserve"> </w:t>
@@ -1386,7 +1368,7 @@
         <w:t xml:space="preserve"> </w:t>
       </w:r>
       <w:r>
-        <w:t xml:space="preserve">består utav vanliga tecken och bokstäver men som följer en viss grammatik och</w:t>
+        <w:t xml:space="preserve">består av vanliga tecken och bokstäver men som följer en viss grammatik och</w:t>
       </w:r>
       <w:r>
         <w:t xml:space="preserve"> </w:t>
@@ -1585,7 +1567,7 @@
               <w:rPr>
                 <w:rStyle w:val="VerbatimChar"/>
               </w:rPr>
-              <w:t xml:space="preserve">✎ write: ‘Hello World’, stop.</w:t>
+              <w:t xml:space="preserve">write: ‘Hello World’, stop.</w:t>
             </w:r>
           </w:p>
         </w:tc>
@@ -1614,7 +1596,7 @@
               <w:rPr>
                 <w:rStyle w:val="VerbatimChar"/>
               </w:rPr>
-              <w:t xml:space="preserve">✎ skriva: ‘Hej Världen’, sluta.</w:t>
+              <w:t xml:space="preserve">skriva: ‘Hej Världen’, sluta.</w:t>
             </w:r>
           </w:p>
         </w:tc>
@@ -1628,7 +1610,7 @@
               <w:jc w:val="left"/>
             </w:pPr>
             <w:r>
-              <w:t xml:space="preserve">Förenklad Kinesiska</w:t>
+              <w:t xml:space="preserve">Tyska</w:t>
             </w:r>
           </w:p>
         </w:tc>
@@ -1643,36 +1625,7 @@
               <w:rPr>
                 <w:rStyle w:val="VerbatimChar"/>
               </w:rPr>
-              <w:t xml:space="preserve">✎ 写：__: ‘你好世界’, _停.</w:t>
-            </w:r>
-          </w:p>
-        </w:tc>
-      </w:tr>
-      <w:tr>
-        <w:tc>
-          <w:tcPr/>
-          <w:p>
-            <w:pPr>
-              <w:pStyle w:val="Compact"/>
-              <w:jc w:val="left"/>
-            </w:pPr>
-            <w:r>
-              <w:t xml:space="preserve">Hindi</w:t>
-            </w:r>
-          </w:p>
-        </w:tc>
-        <w:tc>
-          <w:tcPr/>
-          <w:p>
-            <w:pPr>
-              <w:pStyle w:val="Compact"/>
-              <w:jc w:val="left"/>
-            </w:pPr>
-            <w:r>
-              <w:rPr>
-                <w:rStyle w:val="VerbatimChar"/>
-              </w:rPr>
-              <w:t xml:space="preserve">✎ लिखना: ‘नमस्ते दुनिया’, रोकना।.</w:t>
+              <w:t xml:space="preserve">schreiben: ‘Hallo Welt’, stop.</w:t>
             </w:r>
           </w:p>
         </w:tc>
@@ -1831,7 +1784,7 @@
               <w:rPr>
                 <w:rStyle w:val="VerbatimChar"/>
               </w:rPr>
-              <w:t xml:space="preserve">(display "Hello world")</w:t>
+              <w:t xml:space="preserve">(display "Hello World")</w:t>
             </w:r>
           </w:p>
         </w:tc>
@@ -1874,7 +1827,7 @@
               <w:jc w:val="left"/>
             </w:pPr>
             <w:r>
-              <w:t xml:space="preserve">Bosniska</w:t>
+              <w:t xml:space="preserve">Tyska</w:t>
             </w:r>
           </w:p>
         </w:tc>
@@ -1889,7 +1842,7 @@
               <w:rPr>
                 <w:rStyle w:val="VerbatimChar"/>
               </w:rPr>
-              <w:t xml:space="preserve">(prikaži "Zdravo Svjete")</w:t>
+              <w:t xml:space="preserve">(anzeige "Hallo Welt")</w:t>
             </w:r>
           </w:p>
         </w:tc>
@@ -1922,7 +1875,7 @@
         <w:t xml:space="preserve"> </w:t>
       </w:r>
       <w:r>
-        <w:t xml:space="preserve">väljer att kalla symbolprogrammeringsspråk. Detta då dom använder sig utav</w:t>
+        <w:t xml:space="preserve">väljer att kalla symbolprogrammeringsspråk. Detta då dom använder sig av</w:t>
       </w:r>
       <w:r>
         <w:t xml:space="preserve"> </w:t>
@@ -1959,7 +1912,7 @@
       </w:r>
     </w:p>
     <w:bookmarkEnd w:id="29"/>
-    <w:bookmarkStart w:id="39" w:name="ett-programmeringsspråks-uppbyggnad"/>
+    <w:bookmarkStart w:id="35" w:name="ett-programmeringsspråks-uppbyggnad"/>
     <w:p>
       <w:pPr>
         <w:pStyle w:val="Rubrik2"/>
@@ -2105,6 +2058,203 @@
         <w:t xml:space="preserve">Lexikalanalys</w:t>
       </w:r>
     </w:p>
+    <w:p>
+      <w:pPr>
+        <w:pStyle w:val="FirstParagraph"/>
+      </w:pPr>
+      <w:r>
+        <w:t xml:space="preserve">Lexikalanalysen är oftast första steget i programmet och delar upp och</w:t>
+      </w:r>
+      <w:r>
+        <w:t xml:space="preserve"> </w:t>
+      </w:r>
+      <w:r>
+        <w:t xml:space="preserve">klassificerar källkoden till en lista av lexikala element så som nyckelord,</w:t>
+      </w:r>
+      <w:r>
+        <w:t xml:space="preserve"> </w:t>
+      </w:r>
+      <w:r>
+        <w:t xml:space="preserve">värden, operatorer och skiljetecken. Exempelvis skulle en sträng så som</w:t>
+      </w:r>
+      <w:r>
+        <w:t xml:space="preserve"> </w:t>
+      </w:r>
+      <w:r>
+        <w:t xml:space="preserve">“</w:t>
+      </w:r>
+      <w:r>
+        <w:rPr>
+          <w:rStyle w:val="VerbatimChar"/>
+        </w:rPr>
+        <w:t xml:space="preserve">(visa "Hej Världen")</w:t>
+      </w:r>
+      <w:r>
+        <w:t xml:space="preserve">”</w:t>
+      </w:r>
+      <w:r>
+        <w:t xml:space="preserve"> </w:t>
+      </w:r>
+      <w:r>
+        <w:t xml:space="preserve">delas upp i följande element:</w:t>
+      </w:r>
+    </w:p>
+    <w:tbl>
+      <w:tblPr>
+        <w:tblStyle w:val="Table"/>
+        <w:tblW w:type="auto" w:w="0"/>
+        <w:tblLook w:firstRow="1" w:lastRow="0" w:firstColumn="0" w:lastColumn="0" w:noHBand="0" w:noVBand="0" w:val="0020"/>
+      </w:tblPr>
+      <w:tblGrid>
+        <w:gridCol w:w="3960"/>
+        <w:gridCol w:w="3960"/>
+      </w:tblGrid>
+      <w:tr>
+        <w:trPr>
+          <w:tblHeader w:val="true"/>
+        </w:trPr>
+        <w:tc>
+          <w:tcPr/>
+          <w:p>
+            <w:pPr>
+              <w:pStyle w:val="Compact"/>
+              <w:jc w:val="left"/>
+            </w:pPr>
+            <w:r>
+              <w:t xml:space="preserve">Elementtyp</w:t>
+            </w:r>
+          </w:p>
+        </w:tc>
+        <w:tc>
+          <w:tcPr/>
+          <w:p>
+            <w:pPr>
+              <w:pStyle w:val="Compact"/>
+              <w:jc w:val="left"/>
+            </w:pPr>
+            <w:r>
+              <w:t xml:space="preserve">Värde</w:t>
+            </w:r>
+          </w:p>
+        </w:tc>
+      </w:tr>
+      <w:tr>
+        <w:tc>
+          <w:tcPr/>
+          <w:p>
+            <w:pPr>
+              <w:pStyle w:val="Compact"/>
+              <w:jc w:val="left"/>
+            </w:pPr>
+            <w:r>
+              <w:t xml:space="preserve">Skiljetecken</w:t>
+            </w:r>
+          </w:p>
+        </w:tc>
+        <w:tc>
+          <w:tcPr/>
+          <w:p>
+            <w:pPr>
+              <w:pStyle w:val="Compact"/>
+              <w:jc w:val="left"/>
+            </w:pPr>
+            <w:r>
+              <w:rPr>
+                <w:rStyle w:val="VerbatimChar"/>
+              </w:rPr>
+              <w:t xml:space="preserve">(</w:t>
+            </w:r>
+          </w:p>
+        </w:tc>
+      </w:tr>
+      <w:tr>
+        <w:tc>
+          <w:tcPr/>
+          <w:p>
+            <w:pPr>
+              <w:pStyle w:val="Compact"/>
+              <w:jc w:val="left"/>
+            </w:pPr>
+            <w:r>
+              <w:t xml:space="preserve">Nyckelord</w:t>
+            </w:r>
+          </w:p>
+        </w:tc>
+        <w:tc>
+          <w:tcPr/>
+          <w:p>
+            <w:pPr>
+              <w:pStyle w:val="Compact"/>
+              <w:jc w:val="left"/>
+            </w:pPr>
+            <w:r>
+              <w:rPr>
+                <w:rStyle w:val="VerbatimChar"/>
+              </w:rPr>
+              <w:t xml:space="preserve">visa</w:t>
+            </w:r>
+          </w:p>
+        </w:tc>
+      </w:tr>
+      <w:tr>
+        <w:tc>
+          <w:tcPr/>
+          <w:p>
+            <w:pPr>
+              <w:pStyle w:val="Compact"/>
+              <w:jc w:val="left"/>
+            </w:pPr>
+            <w:r>
+              <w:t xml:space="preserve">Sträng</w:t>
+            </w:r>
+          </w:p>
+        </w:tc>
+        <w:tc>
+          <w:tcPr/>
+          <w:p>
+            <w:pPr>
+              <w:pStyle w:val="Compact"/>
+              <w:jc w:val="left"/>
+            </w:pPr>
+            <w:r>
+              <w:rPr>
+                <w:rStyle w:val="VerbatimChar"/>
+              </w:rPr>
+              <w:t xml:space="preserve">Hej Världen</w:t>
+            </w:r>
+          </w:p>
+        </w:tc>
+      </w:tr>
+      <w:tr>
+        <w:tc>
+          <w:tcPr/>
+          <w:p>
+            <w:pPr>
+              <w:pStyle w:val="Compact"/>
+              <w:jc w:val="left"/>
+            </w:pPr>
+            <w:r>
+              <w:t xml:space="preserve">Skiljetecken</w:t>
+            </w:r>
+          </w:p>
+        </w:tc>
+        <w:tc>
+          <w:tcPr/>
+          <w:p>
+            <w:pPr>
+              <w:pStyle w:val="Compact"/>
+              <w:jc w:val="left"/>
+            </w:pPr>
+            <w:r>
+              <w:rPr>
+                <w:rStyle w:val="VerbatimChar"/>
+              </w:rPr>
+              <w:t xml:space="preserve">)</w:t>
+            </w:r>
+          </w:p>
+        </w:tc>
+      </w:tr>
+    </w:tbl>
     <w:bookmarkEnd w:id="31"/>
     <w:bookmarkStart w:id="32" w:name="syntaxanalys"/>
     <w:p>
@@ -2115,7 +2265,434 @@
         <w:t xml:space="preserve">Syntaxanalys</w:t>
       </w:r>
     </w:p>
+    <w:p>
+      <w:pPr>
+        <w:pStyle w:val="FirstParagraph"/>
+      </w:pPr>
+      <w:r>
+        <w:t xml:space="preserve">För att konvertera de lexikala elementen till något som datorn effektivt kan</w:t>
+      </w:r>
+      <w:r>
+        <w:t xml:space="preserve"> </w:t>
+      </w:r>
+      <w:r>
+        <w:t xml:space="preserve">använda och</w:t>
+      </w:r>
+      <w:r>
+        <w:t xml:space="preserve"> </w:t>
+      </w:r>
+      <w:r>
+        <w:t xml:space="preserve">“</w:t>
+      </w:r>
+      <w:r>
+        <w:t xml:space="preserve">förstå</w:t>
+      </w:r>
+      <w:r>
+        <w:t xml:space="preserve">”</w:t>
+      </w:r>
+      <w:r>
+        <w:t xml:space="preserve"> </w:t>
+      </w:r>
+      <w:r>
+        <w:t xml:space="preserve">krävs ytterligare analys, så kallad syntaxanalys. Detta</w:t>
+      </w:r>
+      <w:r>
+        <w:t xml:space="preserve"> </w:t>
+      </w:r>
+      <w:r>
+        <w:t xml:space="preserve">innebär vanligtvis att dessa lexikala element analyseras utifrån en formell</w:t>
+      </w:r>
+      <w:r>
+        <w:t xml:space="preserve"> </w:t>
+      </w:r>
+      <w:r>
+        <w:t xml:space="preserve">grammatik för att producera en datastruktur som representerar programmets</w:t>
+      </w:r>
+      <w:r>
+        <w:t xml:space="preserve"> </w:t>
+      </w:r>
+      <w:r>
+        <w:t xml:space="preserve">uppbyggnad samt validerar språkets grammatik.</w:t>
+      </w:r>
+    </w:p>
+    <w:p>
+      <w:pPr>
+        <w:pStyle w:val="Brdtext"/>
+      </w:pPr>
+      <w:r>
+        <w:t xml:space="preserve">Vanligtvis så skapar syntaxanalysen ett syntaxträd som representerar programmets</w:t>
+      </w:r>
+      <w:r>
+        <w:t xml:space="preserve"> </w:t>
+      </w:r>
+      <w:r>
+        <w:t xml:space="preserve">uppbyggnad på ett mer konkret sätt än en lista av lexikala element. Detta</w:t>
+      </w:r>
+      <w:r>
+        <w:t xml:space="preserve"> </w:t>
+      </w:r>
+      <w:r>
+        <w:t xml:space="preserve">“</w:t>
+      </w:r>
+      <w:r>
+        <w:t xml:space="preserve">träd</w:t>
+      </w:r>
+      <w:r>
+        <w:t xml:space="preserve">”</w:t>
+      </w:r>
+      <w:r>
+        <w:t xml:space="preserve"> </w:t>
+      </w:r>
+      <w:r>
+        <w:t xml:space="preserve">byggs upp utav olika syntaxnoder där varje nod är som en förgrening alternativt</w:t>
+      </w:r>
+      <w:r>
+        <w:t xml:space="preserve"> </w:t>
+      </w:r>
+      <w:r>
+        <w:t xml:space="preserve">slutet på en gren i ett träd.</w:t>
+      </w:r>
+    </w:p>
     <w:bookmarkEnd w:id="32"/>
+    <w:bookmarkStart w:id="33" w:name="formell-grammatik"/>
+    <w:p>
+      <w:pPr>
+        <w:pStyle w:val="Rubrik3"/>
+      </w:pPr>
+      <w:r>
+        <w:t xml:space="preserve">Formell grammatik</w:t>
+      </w:r>
+    </w:p>
+    <w:p>
+      <w:pPr>
+        <w:pStyle w:val="FirstParagraph"/>
+      </w:pPr>
+      <w:r>
+        <w:t xml:space="preserve">Ett formellt språk eller system defineras som en delmängd av en ändlig</w:t>
+      </w:r>
+      <w:r>
+        <w:t xml:space="preserve"> </w:t>
+      </w:r>
+      <w:r>
+        <w:t xml:space="preserve">uppsättning av tecken (i många fall är denna uppsättning av tecken de lexikala</w:t>
+      </w:r>
+      <w:r>
+        <w:t xml:space="preserve"> </w:t>
+      </w:r>
+      <w:r>
+        <w:t xml:space="preserve">element). Vad som ingår i denna delmängd är definerat av det formella språkets</w:t>
+      </w:r>
+      <w:r>
+        <w:t xml:space="preserve"> </w:t>
+      </w:r>
+      <w:r>
+        <w:t xml:space="preserve">grammatik, en så kallad formell grammatik. Grammatiken kan vara beskrivas på</w:t>
+      </w:r>
+      <w:r>
+        <w:t xml:space="preserve"> </w:t>
+      </w:r>
+      <w:r>
+        <w:t xml:space="preserve">flera olika sätt, bland annat genom ett formellt system så som EBNF, kort för</w:t>
+      </w:r>
+      <w:r>
+        <w:t xml:space="preserve"> </w:t>
+      </w:r>
+      <w:r>
+        <w:t xml:space="preserve">Extended Backus-Naur-form</w:t>
+      </w:r>
+      <w:r>
+        <w:t xml:space="preserve"> </w:t>
+      </w:r>
+      <w:r>
+        <w:t xml:space="preserve">Pattis (2015)</w:t>
+      </w:r>
+      <w:r>
+        <w:t xml:space="preserve"> </w:t>
+      </w:r>
+      <w:r>
+        <w:t xml:space="preserve">eller informellt genom en skriftlig</w:t>
+      </w:r>
+      <w:r>
+        <w:t xml:space="preserve"> </w:t>
+      </w:r>
+      <w:r>
+        <w:t xml:space="preserve">beskrivning eller instruktion.</w:t>
+      </w:r>
+    </w:p>
+    <w:p>
+      <w:pPr>
+        <w:pStyle w:val="Brdtext"/>
+      </w:pPr>
+      <w:r>
+        <w:t xml:space="preserve">Grammatiken av exempelvis ett formellt språk som beskriver matematisk heltals</w:t>
+      </w:r>
+      <w:r>
+        <w:t xml:space="preserve"> </w:t>
+      </w:r>
+      <w:r>
+        <w:t xml:space="preserve">aritmetik skulle följande formell grammatik gälla, i detta fall i form av en</w:t>
+      </w:r>
+      <w:r>
+        <w:t xml:space="preserve"> </w:t>
+      </w:r>
+      <w:r>
+        <w:t xml:space="preserve">EBNF definition samt en informell skriftlig definition som förklarar EBNF</w:t>
+      </w:r>
+      <w:r>
+        <w:t xml:space="preserve"> </w:t>
+      </w:r>
+      <w:r>
+        <w:t xml:space="preserve">definitionen. Även en visuell representation finns i</w:t>
+      </w:r>
+    </w:p>
+    <w:p>
+      <w:pPr>
+        <w:pStyle w:val="SourceCode"/>
+      </w:pPr>
+      <w:r>
+        <w:rPr>
+          <w:rStyle w:val="VerbatimChar"/>
+        </w:rPr>
+        <w:t xml:space="preserve">siffra     = "0" | "1" | "2" | "3" | "4"</w:t>
+      </w:r>
+      <w:r>
+        <w:br/>
+      </w:r>
+      <w:r>
+        <w:rPr>
+          <w:rStyle w:val="VerbatimChar"/>
+        </w:rPr>
+        <w:t xml:space="preserve">           | "5" | "6" | "7" | "8" | "9"</w:t>
+      </w:r>
+      <w:r>
+        <w:br/>
+      </w:r>
+      <w:r>
+        <w:rPr>
+          <w:rStyle w:val="VerbatimChar"/>
+        </w:rPr>
+        <w:t xml:space="preserve">nummer     = "-"? siffra+</w:t>
+      </w:r>
+      <w:r>
+        <w:br/>
+      </w:r>
+      <w:r>
+        <w:rPr>
+          <w:rStyle w:val="VerbatimChar"/>
+        </w:rPr>
+        <w:t xml:space="preserve">operator   = "+" | "-" | "×" | "÷"</w:t>
+      </w:r>
+      <w:r>
+        <w:br/>
+      </w:r>
+      <w:r>
+        <w:rPr>
+          <w:rStyle w:val="VerbatimChar"/>
+        </w:rPr>
+        <w:t xml:space="preserve">operation  = uttryck operator uttryck</w:t>
+      </w:r>
+      <w:r>
+        <w:br/>
+      </w:r>
+      <w:r>
+        <w:rPr>
+          <w:rStyle w:val="VerbatimChar"/>
+        </w:rPr>
+        <w:t xml:space="preserve">gruppering = "(" uttryck ")"</w:t>
+      </w:r>
+      <w:r>
+        <w:br/>
+      </w:r>
+      <w:r>
+        <w:rPr>
+          <w:rStyle w:val="VerbatimChar"/>
+        </w:rPr>
+        <w:t xml:space="preserve">uttryck    = nummer | operation | gruppering</w:t>
+      </w:r>
+    </w:p>
+    <w:p>
+      <w:pPr>
+        <w:pStyle w:val="FirstParagraph"/>
+      </w:pPr>
+      <w:r>
+        <w:t xml:space="preserve">Ovan definition går att beskriva som följande med ord:</w:t>
+      </w:r>
+    </w:p>
+    <w:p>
+      <w:pPr>
+        <w:numPr>
+          <w:ilvl w:val="0"/>
+          <w:numId w:val="1001"/>
+        </w:numPr>
+        <w:pStyle w:val="Compact"/>
+      </w:pPr>
+      <w:r>
+        <w:t xml:space="preserve">En</w:t>
+      </w:r>
+      <w:r>
+        <w:t xml:space="preserve"> </w:t>
+      </w:r>
+      <w:r>
+        <w:rPr>
+          <w:rStyle w:val="VerbatimChar"/>
+        </w:rPr>
+        <w:t xml:space="preserve">siffra</w:t>
+      </w:r>
+      <w:r>
+        <w:t xml:space="preserve"> </w:t>
+      </w:r>
+      <w:r>
+        <w:t xml:space="preserve">defineras som någon utav tecknen för siffrorna 0 till 9</w:t>
+      </w:r>
+    </w:p>
+    <w:p>
+      <w:pPr>
+        <w:numPr>
+          <w:ilvl w:val="0"/>
+          <w:numId w:val="1001"/>
+        </w:numPr>
+        <w:pStyle w:val="Compact"/>
+      </w:pPr>
+      <w:r>
+        <w:t xml:space="preserve">Ett</w:t>
+      </w:r>
+      <w:r>
+        <w:t xml:space="preserve"> </w:t>
+      </w:r>
+      <w:r>
+        <w:rPr>
+          <w:rStyle w:val="VerbatimChar"/>
+        </w:rPr>
+        <w:t xml:space="preserve">nummer</w:t>
+      </w:r>
+      <w:r>
+        <w:t xml:space="preserve"> </w:t>
+      </w:r>
+      <w:r>
+        <w:t xml:space="preserve">defineras som först ett valfritt minus tecken följt utav en eller</w:t>
+      </w:r>
+      <w:r>
+        <w:t xml:space="preserve"> </w:t>
+      </w:r>
+      <w:r>
+        <w:t xml:space="preserve">flera siffror</w:t>
+      </w:r>
+    </w:p>
+    <w:p>
+      <w:pPr>
+        <w:numPr>
+          <w:ilvl w:val="0"/>
+          <w:numId w:val="1001"/>
+        </w:numPr>
+        <w:pStyle w:val="Compact"/>
+      </w:pPr>
+      <w:r>
+        <w:t xml:space="preserve">En</w:t>
+      </w:r>
+      <w:r>
+        <w:t xml:space="preserve"> </w:t>
+      </w:r>
+      <w:r>
+        <w:rPr>
+          <w:rStyle w:val="VerbatimChar"/>
+        </w:rPr>
+        <w:t xml:space="preserve">operator</w:t>
+      </w:r>
+      <w:r>
+        <w:t xml:space="preserve"> </w:t>
+      </w:r>
+      <w:r>
+        <w:t xml:space="preserve">defineras som ett plus, minus, gånger eller divisions tecken</w:t>
+      </w:r>
+    </w:p>
+    <w:p>
+      <w:pPr>
+        <w:numPr>
+          <w:ilvl w:val="0"/>
+          <w:numId w:val="1001"/>
+        </w:numPr>
+        <w:pStyle w:val="Compact"/>
+      </w:pPr>
+      <w:r>
+        <w:t xml:space="preserve">En</w:t>
+      </w:r>
+      <w:r>
+        <w:t xml:space="preserve"> </w:t>
+      </w:r>
+      <w:r>
+        <w:rPr>
+          <w:rStyle w:val="VerbatimChar"/>
+        </w:rPr>
+        <w:t xml:space="preserve">operation</w:t>
+      </w:r>
+      <w:r>
+        <w:t xml:space="preserve"> </w:t>
+      </w:r>
+      <w:r>
+        <w:t xml:space="preserve">defineras som ett uttryck följt av en operator och sedan ett</w:t>
+      </w:r>
+      <w:r>
+        <w:t xml:space="preserve"> </w:t>
+      </w:r>
+      <w:r>
+        <w:t xml:space="preserve">till uttryck</w:t>
+      </w:r>
+    </w:p>
+    <w:p>
+      <w:pPr>
+        <w:numPr>
+          <w:ilvl w:val="0"/>
+          <w:numId w:val="1001"/>
+        </w:numPr>
+        <w:pStyle w:val="Compact"/>
+      </w:pPr>
+      <w:r>
+        <w:t xml:space="preserve">En</w:t>
+      </w:r>
+      <w:r>
+        <w:t xml:space="preserve"> </w:t>
+      </w:r>
+      <w:r>
+        <w:rPr>
+          <w:rStyle w:val="VerbatimChar"/>
+        </w:rPr>
+        <w:t xml:space="preserve">gruppering</w:t>
+      </w:r>
+      <w:r>
+        <w:t xml:space="preserve"> </w:t>
+      </w:r>
+      <w:r>
+        <w:t xml:space="preserve">defineras som ett uttryck inom paranteser</w:t>
+      </w:r>
+    </w:p>
+    <w:p>
+      <w:pPr>
+        <w:numPr>
+          <w:ilvl w:val="0"/>
+          <w:numId w:val="1001"/>
+        </w:numPr>
+        <w:pStyle w:val="Compact"/>
+      </w:pPr>
+      <w:r>
+        <w:t xml:space="preserve">Ett</w:t>
+      </w:r>
+      <w:r>
+        <w:t xml:space="preserve"> </w:t>
+      </w:r>
+      <w:r>
+        <w:rPr>
+          <w:rStyle w:val="VerbatimChar"/>
+        </w:rPr>
+        <w:t xml:space="preserve">uttryck</w:t>
+      </w:r>
+      <w:r>
+        <w:t xml:space="preserve"> </w:t>
+      </w:r>
+      <w:r>
+        <w:t xml:space="preserve">defineras som antingen ett nummer, operation eller gruppering</w:t>
+      </w:r>
+    </w:p>
+    <w:bookmarkEnd w:id="33"/>
     <w:bookmarkStart w:id="34" w:name="kompilation-eller-interpretation"/>
     <w:p>
       <w:pPr>
@@ -2130,60 +2707,6 @@
         <w:pStyle w:val="FirstParagraph"/>
       </w:pPr>
       <w:r>
-        <w:t xml:space="preserve">Lexikalanalysen är oftast första steget i programmet och delar upp och</w:t>
-      </w:r>
-      <w:r>
-        <w:t xml:space="preserve"> </w:t>
-      </w:r>
-      <w:r>
-        <w:t xml:space="preserve">klassificerar källkoden till en lista utav lexikala element så som nyckelord,</w:t>
-      </w:r>
-      <w:r>
-        <w:t xml:space="preserve"> </w:t>
-      </w:r>
-      <w:r>
-        <w:t xml:space="preserve">värden, operatorer och skiljetecken. Detta följs sedan utav en syntaxanalys där</w:t>
-      </w:r>
-      <w:r>
-        <w:t xml:space="preserve"> </w:t>
-      </w:r>
-      <w:r>
-        <w:t xml:space="preserve">dessa lexikala element analyseras utifrån en formell grammatik</w:t>
-      </w:r>
-      <w:r>
-        <w:rPr>
-          <w:rStyle w:val="Fotnotsreferens"/>
-        </w:rPr>
-        <w:footnoteReference w:id="33"/>
-      </w:r>
-      <w:r>
-        <w:t xml:space="preserve"> </w:t>
-      </w:r>
-      <w:r>
-        <w:t xml:space="preserve">för att</w:t>
-      </w:r>
-      <w:r>
-        <w:t xml:space="preserve"> </w:t>
-      </w:r>
-      <w:r>
-        <w:t xml:space="preserve">producera en datastruktur som representerar programmets uppbyggnad. Till sist</w:t>
-      </w:r>
-      <w:r>
-        <w:t xml:space="preserve"> </w:t>
-      </w:r>
-      <w:r>
-        <w:t xml:space="preserve">kan denna datastruktur producerad utav syntaxanalysen, ofta ett abstrakt eller</w:t>
-      </w:r>
-      <w:r>
-        <w:t xml:space="preserve"> </w:t>
-      </w:r>
-      <w:r>
-        <w:t xml:space="preserve">konkret syntaxträd</w:t>
-      </w:r>
-      <w:r>
-        <w:t xml:space="preserve"> </w:t>
-      </w:r>
-      <w:r>
         <w:t xml:space="preserve">(</w:t>
       </w:r>
       <w:r>
@@ -2196,224 +2719,184 @@
         <w:t xml:space="preserve"> </w:t>
       </w:r>
       <w:r>
-        <w:t xml:space="preserve">kompileras, det vill säga</w:t>
-      </w:r>
-      <w:r>
-        <w:t xml:space="preserve"> </w:t>
-      </w:r>
-      <w:r>
-        <w:t xml:space="preserve">konverteras till maskinkod eller interpreteras, det vill säga tolka och utföra</w:t>
-      </w:r>
-      <w:r>
-        <w:t xml:space="preserve"> </w:t>
-      </w:r>
-      <w:r>
-        <w:t xml:space="preserve">instruktionerna angivna datastrukturen.</w:t>
+        <w:t xml:space="preserve">kompileras, det vill säga konverteras till</w:t>
+      </w:r>
+      <w:r>
+        <w:t xml:space="preserve"> </w:t>
+      </w:r>
+      <w:r>
+        <w:t xml:space="preserve">maskinkod eller interpreteras, det vill säga tolka och utföra instruktionerna</w:t>
+      </w:r>
+      <w:r>
+        <w:t xml:space="preserve"> </w:t>
+      </w:r>
+      <w:r>
+        <w:t xml:space="preserve">angivna datastrukturen.</w:t>
+      </w:r>
+    </w:p>
+    <w:p>
+      <w:r>
+        <w:br w:type="page"/>
       </w:r>
     </w:p>
     <w:bookmarkEnd w:id="34"/>
-    <w:bookmarkStart w:id="35" w:name="värderepresentation"/>
-    <w:p>
-      <w:pPr>
-        <w:pStyle w:val="Rubrik3"/>
-      </w:pPr>
-      <w:r>
-        <w:t xml:space="preserve">Värderepresentation</w:t>
-      </w:r>
-    </w:p>
     <w:bookmarkEnd w:id="35"/>
-    <w:bookmarkStart w:id="38" w:name="typsystem"/>
-    <w:p>
-      <w:pPr>
-        <w:pStyle w:val="Rubrik3"/>
-      </w:pPr>
-      <w:r>
-        <w:t xml:space="preserve">Typsystem</w:t>
-      </w:r>
-    </w:p>
-    <w:bookmarkStart w:id="36" w:name="statisk-typning"/>
-    <w:p>
-      <w:pPr>
-        <w:pStyle w:val="Rubrik4"/>
-      </w:pPr>
-      <w:r>
-        <w:t xml:space="preserve">Statisk typning</w:t>
-      </w:r>
-    </w:p>
     <w:bookmarkEnd w:id="36"/>
-    <w:bookmarkStart w:id="37" w:name="dynamisk-typning"/>
-    <w:p>
-      <w:pPr>
-        <w:pStyle w:val="Rubrik4"/>
-      </w:pPr>
-      <w:r>
-        <w:t xml:space="preserve">Dynamisk typning</w:t>
-      </w:r>
-    </w:p>
-    <w:p>
-      <w:r>
-        <w:br w:type="page"/>
+    <w:bookmarkStart w:id="37" w:name="syfte-och-frågeställning"/>
+    <w:p>
+      <w:pPr>
+        <w:pStyle w:val="Rubrik1"/>
+      </w:pPr>
+      <w:r>
+        <w:t xml:space="preserve">Syfte och Frågeställning</w:t>
+      </w:r>
+    </w:p>
+    <w:p>
+      <w:pPr>
+        <w:pStyle w:val="FirstParagraph"/>
+      </w:pPr>
+      <w:r>
+        <w:t xml:space="preserve">Målet med projektet är att utveckla ett prototypprogram samt specifikation av</w:t>
+      </w:r>
+      <w:r>
+        <w:t xml:space="preserve"> </w:t>
+      </w:r>
+      <w:r>
+        <w:t xml:space="preserve">ett programmeringsspråk. Denna prototyp skall vara översättningsbart och</w:t>
+      </w:r>
+      <w:r>
+        <w:t xml:space="preserve"> </w:t>
+      </w:r>
+      <w:r>
+        <w:t xml:space="preserve">lättförståeligt. Syftet med detta är för att undersöka möjligheten och olika</w:t>
+      </w:r>
+      <w:r>
+        <w:t xml:space="preserve"> </w:t>
+      </w:r>
+      <w:r>
+        <w:t xml:space="preserve">tillvägagångssätt för att skapa ett programmeringsspråk som går att översätta</w:t>
+      </w:r>
+      <w:r>
+        <w:t xml:space="preserve"> </w:t>
+      </w:r>
+      <w:r>
+        <w:t xml:space="preserve">till olika språk och fortfarande vara enkelt att förstå.</w:t>
       </w:r>
     </w:p>
     <w:bookmarkEnd w:id="37"/>
+    <w:bookmarkStart w:id="39" w:name="metod"/>
+    <w:p>
+      <w:pPr>
+        <w:pStyle w:val="Rubrik1"/>
+      </w:pPr>
+      <w:r>
+        <w:t xml:space="preserve">Metod</w:t>
+      </w:r>
+    </w:p>
+    <w:bookmarkStart w:id="38" w:name="val-av-programmeringsspråkstyp"/>
+    <w:p>
+      <w:pPr>
+        <w:pStyle w:val="Rubrik2"/>
+      </w:pPr>
+      <w:r>
+        <w:t xml:space="preserve">Val av programmeringsspråkstyp</w:t>
+      </w:r>
+    </w:p>
+    <w:p>
+      <w:pPr>
+        <w:pStyle w:val="FirstParagraph"/>
+      </w:pPr>
+      <w:r>
+        <w:t xml:space="preserve">I valet av programmeringsspråkstyp finns det flera olika alternativ som på olika</w:t>
+      </w:r>
+      <w:r>
+        <w:t xml:space="preserve"> </w:t>
+      </w:r>
+      <w:r>
+        <w:t xml:space="preserve">sätt uppnår det konstaterade målet.</w:t>
+      </w:r>
+    </w:p>
+    <w:p>
+      <w:pPr>
+        <w:pStyle w:val="Brdtext"/>
+      </w:pPr>
+      <w:r>
+        <w:t xml:space="preserve">Problemet som uppkommer för både flödes- och blockbaserad programmering är det</w:t>
+      </w:r>
+      <w:r>
+        <w:t xml:space="preserve"> </w:t>
+      </w:r>
+      <w:r>
+        <w:t xml:space="preserve">att dom kräver en integrerad utvecklingsmiljö så som en hemsida för Scratch</w:t>
+      </w:r>
+      <w:r>
+        <w:t xml:space="preserve"> </w:t>
+      </w:r>
+      <w:r>
+        <w:t xml:space="preserve">eller respektive programs skrivbordsapplikation för Unreal, Unity, Godot och</w:t>
+      </w:r>
+      <w:r>
+        <w:t xml:space="preserve"> </w:t>
+      </w:r>
+      <w:r>
+        <w:t xml:space="preserve">Blender. Att utveckla en integrerad utvecklingsmiljö utöver ett</w:t>
+      </w:r>
+      <w:r>
+        <w:t xml:space="preserve"> </w:t>
+      </w:r>
+      <w:r>
+        <w:t xml:space="preserve">programmeringsspråk och dess beståndsdelar skulle utgöra ytterligare problem och</w:t>
+      </w:r>
+      <w:r>
+        <w:t xml:space="preserve"> </w:t>
+      </w:r>
+      <w:r>
+        <w:t xml:space="preserve">är egentligen utanför projektets omfattning.</w:t>
+      </w:r>
+    </w:p>
     <w:bookmarkEnd w:id="38"/>
     <w:bookmarkEnd w:id="39"/>
+    <w:bookmarkStart w:id="40" w:name="genomförande"/>
+    <w:p>
+      <w:pPr>
+        <w:pStyle w:val="Rubrik1"/>
+      </w:pPr>
+      <w:r>
+        <w:t xml:space="preserve">Genomförande</w:t>
+      </w:r>
+    </w:p>
     <w:bookmarkEnd w:id="40"/>
-    <w:bookmarkStart w:id="41" w:name="syfte-och-frågeställning"/>
+    <w:bookmarkStart w:id="41" w:name="resultat"/>
     <w:p>
       <w:pPr>
         <w:pStyle w:val="Rubrik1"/>
       </w:pPr>
       <w:r>
-        <w:t xml:space="preserve">Syfte och Frågeställning</w:t>
-      </w:r>
-    </w:p>
-    <w:p>
-      <w:pPr>
-        <w:pStyle w:val="FirstParagraph"/>
-      </w:pPr>
-      <w:r>
-        <w:t xml:space="preserve">Målet med projektet är att utveckla ett prototypprogram samt specifikation utav</w:t>
-      </w:r>
-      <w:r>
-        <w:t xml:space="preserve"> </w:t>
-      </w:r>
-      <w:r>
-        <w:t xml:space="preserve">ett programmeringsspråk. Denna prototyp skall vara översättningsbart och</w:t>
-      </w:r>
-      <w:r>
-        <w:t xml:space="preserve"> </w:t>
-      </w:r>
-      <w:r>
-        <w:t xml:space="preserve">lättförståeligt. Syftet med detta är för att undersöka möjligheten och olika</w:t>
-      </w:r>
-      <w:r>
-        <w:t xml:space="preserve"> </w:t>
-      </w:r>
-      <w:r>
-        <w:t xml:space="preserve">tillvägagångssätt för att skapa ett programmeringsspråk som går att översätta</w:t>
-      </w:r>
-      <w:r>
-        <w:t xml:space="preserve"> </w:t>
-      </w:r>
-      <w:r>
-        <w:t xml:space="preserve">till olika språk och fortfarande vara enkelt att förstå.</w:t>
+        <w:t xml:space="preserve">Resultat</w:t>
       </w:r>
     </w:p>
     <w:bookmarkEnd w:id="41"/>
-    <w:bookmarkStart w:id="43" w:name="metod"/>
+    <w:bookmarkStart w:id="42" w:name="diskussion-och-slutsats"/>
     <w:p>
       <w:pPr>
         <w:pStyle w:val="Rubrik1"/>
       </w:pPr>
       <w:r>
-        <w:t xml:space="preserve">Metod</w:t>
-      </w:r>
-    </w:p>
-    <w:bookmarkStart w:id="42" w:name="val-av-programmeringsspråkstyp"/>
-    <w:p>
-      <w:pPr>
-        <w:pStyle w:val="Rubrik2"/>
-      </w:pPr>
-      <w:r>
-        <w:t xml:space="preserve">Val av programmeringsspråkstyp</w:t>
-      </w:r>
-    </w:p>
-    <w:p>
-      <w:pPr>
-        <w:pStyle w:val="FirstParagraph"/>
-      </w:pPr>
-      <w:r>
-        <w:t xml:space="preserve">I valet av programmeringsspråkstyp finns det flera olika alternativ som på olika</w:t>
-      </w:r>
-      <w:r>
-        <w:t xml:space="preserve"> </w:t>
-      </w:r>
-      <w:r>
-        <w:t xml:space="preserve">sätt uppnår det konstaterade målet.</w:t>
-      </w:r>
-    </w:p>
-    <w:p>
-      <w:pPr>
-        <w:pStyle w:val="Brdtext"/>
-      </w:pPr>
-      <w:r>
-        <w:t xml:space="preserve">Problemet som uppkommer för både flödes- och blockbaserad programmering är det</w:t>
-      </w:r>
-      <w:r>
-        <w:t xml:space="preserve"> </w:t>
-      </w:r>
-      <w:r>
-        <w:t xml:space="preserve">att dom kräver en integrerad utvecklingsmiljö så som en hemsida för Scratch</w:t>
-      </w:r>
-      <w:r>
-        <w:t xml:space="preserve"> </w:t>
-      </w:r>
-      <w:r>
-        <w:t xml:space="preserve">eller respektive programs skrivbordsapplikation för Unreal, Unity, Godot och</w:t>
-      </w:r>
-      <w:r>
-        <w:t xml:space="preserve"> </w:t>
-      </w:r>
-      <w:r>
-        <w:t xml:space="preserve">Blender. Att utveckla en integrerad utvecklingsmiljö utöver ett</w:t>
-      </w:r>
-      <w:r>
-        <w:t xml:space="preserve"> </w:t>
-      </w:r>
-      <w:r>
-        <w:t xml:space="preserve">programmeringsspråk och dess beståndsdelar skulle utgöra ytterligare problem och</w:t>
-      </w:r>
-      <w:r>
-        <w:t xml:space="preserve"> </w:t>
-      </w:r>
-      <w:r>
-        <w:t xml:space="preserve">är egentligen utanför projektets omfattning.</w:t>
+        <w:t xml:space="preserve">Diskussion och Slutsats</w:t>
       </w:r>
     </w:p>
     <w:bookmarkEnd w:id="42"/>
-    <w:bookmarkEnd w:id="43"/>
-    <w:bookmarkStart w:id="44" w:name="genomförande"/>
+    <w:bookmarkStart w:id="96" w:name="källförtäckning"/>
     <w:p>
       <w:pPr>
         <w:pStyle w:val="Rubrik1"/>
       </w:pPr>
       <w:r>
-        <w:t xml:space="preserve">Genomförande</w:t>
-      </w:r>
-    </w:p>
-    <w:bookmarkEnd w:id="44"/>
-    <w:bookmarkStart w:id="45" w:name="resultat"/>
-    <w:p>
-      <w:pPr>
-        <w:pStyle w:val="Rubrik1"/>
-      </w:pPr>
-      <w:r>
-        <w:t xml:space="preserve">Resultat</w:t>
-      </w:r>
-    </w:p>
-    <w:bookmarkEnd w:id="45"/>
-    <w:bookmarkStart w:id="46" w:name="diskussion-och-slutsats"/>
-    <w:p>
-      <w:pPr>
-        <w:pStyle w:val="Rubrik1"/>
-      </w:pPr>
-      <w:r>
-        <w:t xml:space="preserve">Diskussion och Slutsats</w:t>
-      </w:r>
-    </w:p>
-    <w:bookmarkEnd w:id="46"/>
-    <w:bookmarkStart w:id="100" w:name="källförtäckning"/>
-    <w:p>
-      <w:pPr>
-        <w:pStyle w:val="Rubrik1"/>
-      </w:pPr>
-      <w:r>
         <w:t xml:space="preserve">Källförtäckning</w:t>
       </w:r>
     </w:p>
-    <w:bookmarkStart w:id="99" w:name="refs"/>
-    <w:bookmarkStart w:id="48" w:name="ref-nationalencyklopedin_assemblersprak"/>
+    <w:bookmarkStart w:id="95" w:name="refs"/>
+    <w:bookmarkStart w:id="44" w:name="ref-nationalencyklopedin_assemblersprak"/>
     <w:p>
       <w:pPr>
         <w:pStyle w:val="Litteraturfrteckning"/>
@@ -2437,7 +2920,7 @@
       <w:r>
         <w:t xml:space="preserve"> </w:t>
       </w:r>
-      <w:hyperlink r:id="rId47">
+      <w:hyperlink r:id="rId43">
         <w:r>
           <w:rPr>
             <w:rStyle w:val="Hyperlnk"/>
@@ -2446,8 +2929,8 @@
         </w:r>
       </w:hyperlink>
     </w:p>
-    <w:bookmarkEnd w:id="48"/>
-    <w:bookmarkStart w:id="50" w:name="ref-unreal_scripting"/>
+    <w:bookmarkEnd w:id="44"/>
+    <w:bookmarkStart w:id="46" w:name="ref-unreal_scripting"/>
     <w:p>
       <w:pPr>
         <w:pStyle w:val="Litteraturfrteckning"/>
@@ -2474,7 +2957,7 @@
       <w:r>
         <w:t xml:space="preserve"> </w:t>
       </w:r>
-      <w:hyperlink r:id="rId49">
+      <w:hyperlink r:id="rId45">
         <w:r>
           <w:rPr>
             <w:rStyle w:val="Hyperlnk"/>
@@ -2483,8 +2966,8 @@
         </w:r>
       </w:hyperlink>
     </w:p>
-    <w:bookmarkEnd w:id="50"/>
-    <w:bookmarkStart w:id="52" w:name="ref-unity_scripting"/>
+    <w:bookmarkEnd w:id="46"/>
+    <w:bookmarkStart w:id="48" w:name="ref-unity_scripting"/>
     <w:p>
       <w:pPr>
         <w:pStyle w:val="Litteraturfrteckning"/>
@@ -2540,7 +3023,7 @@
       <w:r>
         <w:t xml:space="preserve"> </w:t>
       </w:r>
-      <w:hyperlink r:id="rId51">
+      <w:hyperlink r:id="rId47">
         <w:r>
           <w:rPr>
             <w:rStyle w:val="Hyperlnk"/>
@@ -2549,8 +3032,8 @@
         </w:r>
       </w:hyperlink>
     </w:p>
-    <w:bookmarkEnd w:id="52"/>
-    <w:bookmarkStart w:id="54" w:name="Xf0d0f9d63ba1dfdf407eee2d84fc5bbe5288d8c"/>
+    <w:bookmarkEnd w:id="48"/>
+    <w:bookmarkStart w:id="50" w:name="Xf0d0f9d63ba1dfdf407eee2d84fc5bbe5288d8c"/>
     <w:p>
       <w:pPr>
         <w:pStyle w:val="Litteraturfrteckning"/>
@@ -2574,7 +3057,7 @@
       <w:r>
         <w:t xml:space="preserve"> </w:t>
       </w:r>
-      <w:hyperlink r:id="rId53">
+      <w:hyperlink r:id="rId49">
         <w:r>
           <w:rPr>
             <w:rStyle w:val="Hyperlnk"/>
@@ -2583,8 +3066,8 @@
         </w:r>
       </w:hyperlink>
     </w:p>
-    <w:bookmarkEnd w:id="54"/>
-    <w:bookmarkStart w:id="56" w:name="ref-godot_scripting"/>
+    <w:bookmarkEnd w:id="50"/>
+    <w:bookmarkStart w:id="52" w:name="ref-godot_scripting"/>
     <w:p>
       <w:pPr>
         <w:pStyle w:val="Litteraturfrteckning"/>
@@ -2608,7 +3091,7 @@
       <w:r>
         <w:t xml:space="preserve"> </w:t>
       </w:r>
-      <w:hyperlink r:id="rId55">
+      <w:hyperlink r:id="rId51">
         <w:r>
           <w:rPr>
             <w:rStyle w:val="Hyperlnk"/>
@@ -2617,8 +3100,8 @@
         </w:r>
       </w:hyperlink>
     </w:p>
-    <w:bookmarkEnd w:id="56"/>
-    <w:bookmarkStart w:id="58" w:name="ref-helmenstine_2019"/>
+    <w:bookmarkEnd w:id="52"/>
+    <w:bookmarkStart w:id="54" w:name="ref-helmenstine_2019"/>
     <w:p>
       <w:pPr>
         <w:pStyle w:val="Litteraturfrteckning"/>
@@ -2651,7 +3134,7 @@
       <w:r>
         <w:t xml:space="preserve"> </w:t>
       </w:r>
-      <w:hyperlink r:id="rId57">
+      <w:hyperlink r:id="rId53">
         <w:r>
           <w:rPr>
             <w:rStyle w:val="Hyperlnk"/>
@@ -2660,8 +3143,8 @@
         </w:r>
       </w:hyperlink>
     </w:p>
-    <w:bookmarkEnd w:id="58"/>
-    <w:bookmarkStart w:id="60" w:name="ref-future_processing_2021"/>
+    <w:bookmarkEnd w:id="54"/>
+    <w:bookmarkStart w:id="56" w:name="ref-future_processing_2021"/>
     <w:p>
       <w:pPr>
         <w:pStyle w:val="Litteraturfrteckning"/>
@@ -2679,7 +3162,7 @@
       <w:r>
         <w:t xml:space="preserve"> </w:t>
       </w:r>
-      <w:hyperlink r:id="rId59">
+      <w:hyperlink r:id="rId55">
         <w:r>
           <w:rPr>
             <w:rStyle w:val="Hyperlnk"/>
@@ -2688,8 +3171,8 @@
         </w:r>
       </w:hyperlink>
     </w:p>
-    <w:bookmarkEnd w:id="60"/>
-    <w:bookmarkStart w:id="62" w:name="ref-nationalencyklopedin_interpretator"/>
+    <w:bookmarkEnd w:id="56"/>
+    <w:bookmarkStart w:id="58" w:name="ref-nationalencyklopedin_interpretator"/>
     <w:p>
       <w:pPr>
         <w:pStyle w:val="Litteraturfrteckning"/>
@@ -2713,7 +3196,7 @@
       <w:r>
         <w:t xml:space="preserve"> </w:t>
       </w:r>
-      <w:hyperlink r:id="rId61">
+      <w:hyperlink r:id="rId57">
         <w:r>
           <w:rPr>
             <w:rStyle w:val="Hyperlnk"/>
@@ -2722,8 +3205,8 @@
         </w:r>
       </w:hyperlink>
     </w:p>
-    <w:bookmarkEnd w:id="62"/>
-    <w:bookmarkStart w:id="64" w:name="ref-blender_scripting"/>
+    <w:bookmarkEnd w:id="58"/>
+    <w:bookmarkStart w:id="60" w:name="ref-blender_scripting"/>
     <w:p>
       <w:pPr>
         <w:pStyle w:val="Litteraturfrteckning"/>
@@ -2750,7 +3233,7 @@
       <w:r>
         <w:t xml:space="preserve"> </w:t>
       </w:r>
-      <w:hyperlink r:id="rId63">
+      <w:hyperlink r:id="rId59">
         <w:r>
           <w:rPr>
             <w:rStyle w:val="Hyperlnk"/>
@@ -2759,8 +3242,8 @@
         </w:r>
       </w:hyperlink>
     </w:p>
-    <w:bookmarkEnd w:id="64"/>
-    <w:bookmarkStart w:id="66" w:name="X528bb76dbb572876ca1573d5134418d2e7a08dc"/>
+    <w:bookmarkEnd w:id="60"/>
+    <w:bookmarkStart w:id="62" w:name="X528bb76dbb572876ca1573d5134418d2e7a08dc"/>
     <w:p>
       <w:pPr>
         <w:pStyle w:val="Litteraturfrteckning"/>
@@ -2778,7 +3261,7 @@
       <w:r>
         <w:t xml:space="preserve"> </w:t>
       </w:r>
-      <w:hyperlink r:id="rId65">
+      <w:hyperlink r:id="rId61">
         <w:r>
           <w:rPr>
             <w:rStyle w:val="Hyperlnk"/>
@@ -2787,8 +3270,8 @@
         </w:r>
       </w:hyperlink>
     </w:p>
-    <w:bookmarkEnd w:id="66"/>
-    <w:bookmarkStart w:id="67" w:name="ref-iverson_1962"/>
+    <w:bookmarkEnd w:id="62"/>
+    <w:bookmarkStart w:id="63" w:name="ref-iverson_1962"/>
     <w:p>
       <w:pPr>
         <w:pStyle w:val="Litteraturfrteckning"/>
@@ -2810,8 +3293,8 @@
         <w:t xml:space="preserve">. John Wiley &amp; Sons, Inc.</w:t>
       </w:r>
     </w:p>
-    <w:bookmarkEnd w:id="67"/>
-    <w:bookmarkStart w:id="69" w:name="ref-nationalencyklopedin_kompilator"/>
+    <w:bookmarkEnd w:id="63"/>
+    <w:bookmarkStart w:id="65" w:name="ref-nationalencyklopedin_kompilator"/>
     <w:p>
       <w:pPr>
         <w:pStyle w:val="Litteraturfrteckning"/>
@@ -2835,7 +3318,7 @@
       <w:r>
         <w:t xml:space="preserve"> </w:t>
       </w:r>
-      <w:hyperlink r:id="rId68">
+      <w:hyperlink r:id="rId64">
         <w:r>
           <w:rPr>
             <w:rStyle w:val="Hyperlnk"/>
@@ -2844,8 +3327,8 @@
         </w:r>
       </w:hyperlink>
     </w:p>
-    <w:bookmarkEnd w:id="69"/>
-    <w:bookmarkStart w:id="71" w:name="ref-nationalencyklopedin_lexikalanalys"/>
+    <w:bookmarkEnd w:id="65"/>
+    <w:bookmarkStart w:id="67" w:name="ref-nationalencyklopedin_lexikalanalys"/>
     <w:p>
       <w:pPr>
         <w:pStyle w:val="Litteraturfrteckning"/>
@@ -2869,7 +3352,7 @@
       <w:r>
         <w:t xml:space="preserve"> </w:t>
       </w:r>
-      <w:hyperlink r:id="rId70">
+      <w:hyperlink r:id="rId66">
         <w:r>
           <w:rPr>
             <w:rStyle w:val="Hyperlnk"/>
@@ -2884,8 +3367,8 @@
         </w:r>
       </w:hyperlink>
     </w:p>
-    <w:bookmarkEnd w:id="71"/>
-    <w:bookmarkStart w:id="73" w:name="ref-nationalencyklopedin_maskinkod"/>
+    <w:bookmarkEnd w:id="67"/>
+    <w:bookmarkStart w:id="69" w:name="ref-nationalencyklopedin_maskinkod"/>
     <w:p>
       <w:pPr>
         <w:pStyle w:val="Litteraturfrteckning"/>
@@ -2909,7 +3392,7 @@
       <w:r>
         <w:t xml:space="preserve"> </w:t>
       </w:r>
-      <w:hyperlink r:id="rId72">
+      <w:hyperlink r:id="rId68">
         <w:r>
           <w:rPr>
             <w:rStyle w:val="Hyperlnk"/>
@@ -2918,8 +3401,8 @@
         </w:r>
       </w:hyperlink>
     </w:p>
-    <w:bookmarkEnd w:id="73"/>
-    <w:bookmarkStart w:id="75" w:name="ref-metaphorm_2021"/>
+    <w:bookmarkEnd w:id="69"/>
+    <w:bookmarkStart w:id="71" w:name="ref-metaphorm_2021"/>
     <w:p>
       <w:pPr>
         <w:pStyle w:val="Litteraturfrteckning"/>
@@ -2943,7 +3426,7 @@
       <w:r>
         <w:t xml:space="preserve"> </w:t>
       </w:r>
-      <w:hyperlink r:id="rId74">
+      <w:hyperlink r:id="rId70">
         <w:r>
           <w:rPr>
             <w:rStyle w:val="Hyperlnk"/>
@@ -2952,8 +3435,8 @@
         </w:r>
       </w:hyperlink>
     </w:p>
-    <w:bookmarkEnd w:id="75"/>
-    <w:bookmarkStart w:id="77" w:name="ref-citrine_2021"/>
+    <w:bookmarkEnd w:id="71"/>
+    <w:bookmarkStart w:id="73" w:name="ref-citrine_2021"/>
     <w:p>
       <w:pPr>
         <w:pStyle w:val="Litteraturfrteckning"/>
@@ -2977,7 +3460,7 @@
       <w:r>
         <w:t xml:space="preserve"> </w:t>
       </w:r>
-      <w:hyperlink r:id="rId76">
+      <w:hyperlink r:id="rId72">
         <w:r>
           <w:rPr>
             <w:rStyle w:val="Hyperlnk"/>
@@ -2986,8 +3469,8 @@
         </w:r>
       </w:hyperlink>
     </w:p>
-    <w:bookmarkEnd w:id="77"/>
-    <w:bookmarkStart w:id="78" w:name="ref-pattis_2015"/>
+    <w:bookmarkEnd w:id="73"/>
+    <w:bookmarkStart w:id="74" w:name="ref-pattis_2015"/>
     <w:p>
       <w:pPr>
         <w:pStyle w:val="Litteraturfrteckning"/>
@@ -3009,8 +3492,8 @@
         <w:t xml:space="preserve">.</w:t>
       </w:r>
     </w:p>
-    <w:bookmarkEnd w:id="78"/>
-    <w:bookmarkStart w:id="80" w:name="ref-scratch_about"/>
+    <w:bookmarkEnd w:id="74"/>
+    <w:bookmarkStart w:id="76" w:name="ref-scratch_about"/>
     <w:p>
       <w:pPr>
         <w:pStyle w:val="Litteraturfrteckning"/>
@@ -3037,7 +3520,7 @@
       <w:r>
         <w:t xml:space="preserve"> </w:t>
       </w:r>
-      <w:hyperlink r:id="rId79">
+      <w:hyperlink r:id="rId75">
         <w:r>
           <w:rPr>
             <w:rStyle w:val="Hyperlnk"/>
@@ -3046,8 +3529,8 @@
         </w:r>
       </w:hyperlink>
     </w:p>
-    <w:bookmarkEnd w:id="80"/>
-    <w:bookmarkStart w:id="82" w:name="ref-scratch_statistics"/>
+    <w:bookmarkEnd w:id="76"/>
+    <w:bookmarkStart w:id="78" w:name="ref-scratch_statistics"/>
     <w:p>
       <w:pPr>
         <w:pStyle w:val="Litteraturfrteckning"/>
@@ -3074,7 +3557,7 @@
       <w:r>
         <w:t xml:space="preserve"> </w:t>
       </w:r>
-      <w:hyperlink r:id="rId81">
+      <w:hyperlink r:id="rId77">
         <w:r>
           <w:rPr>
             <w:rStyle w:val="Hyperlnk"/>
@@ -3083,8 +3566,8 @@
         </w:r>
       </w:hyperlink>
     </w:p>
-    <w:bookmarkEnd w:id="82"/>
-    <w:bookmarkStart w:id="84" w:name="ref-stack_overflow_2021"/>
+    <w:bookmarkEnd w:id="78"/>
+    <w:bookmarkStart w:id="80" w:name="ref-stack_overflow_2021"/>
     <w:p>
       <w:pPr>
         <w:pStyle w:val="Litteraturfrteckning"/>
@@ -3102,7 +3585,7 @@
       <w:r>
         <w:t xml:space="preserve"> </w:t>
       </w:r>
-      <w:hyperlink r:id="rId83">
+      <w:hyperlink r:id="rId79">
         <w:r>
           <w:rPr>
             <w:rStyle w:val="Hyperlnk"/>
@@ -3111,8 +3594,8 @@
         </w:r>
       </w:hyperlink>
     </w:p>
-    <w:bookmarkEnd w:id="84"/>
-    <w:bookmarkStart w:id="86" w:name="ref-nationalencyklopedin_syntaxanalys"/>
+    <w:bookmarkEnd w:id="80"/>
+    <w:bookmarkStart w:id="82" w:name="ref-nationalencyklopedin_syntaxanalys"/>
     <w:p>
       <w:pPr>
         <w:pStyle w:val="Litteraturfrteckning"/>
@@ -3136,7 +3619,7 @@
       <w:r>
         <w:t xml:space="preserve"> </w:t>
       </w:r>
-      <w:hyperlink r:id="rId85">
+      <w:hyperlink r:id="rId81">
         <w:r>
           <w:rPr>
             <w:rStyle w:val="Hyperlnk"/>
@@ -3145,8 +3628,8 @@
         </w:r>
       </w:hyperlink>
     </w:p>
-    <w:bookmarkEnd w:id="86"/>
-    <w:bookmarkStart w:id="88" w:name="ref-scheme_2003"/>
+    <w:bookmarkEnd w:id="82"/>
+    <w:bookmarkStart w:id="84" w:name="ref-scheme_2003"/>
     <w:p>
       <w:pPr>
         <w:pStyle w:val="Litteraturfrteckning"/>
@@ -3164,7 +3647,7 @@
       <w:r>
         <w:t xml:space="preserve"> </w:t>
       </w:r>
-      <w:hyperlink r:id="rId87">
+      <w:hyperlink r:id="rId83">
         <w:r>
           <w:rPr>
             <w:rStyle w:val="Hyperlnk"/>
@@ -3173,8 +3656,8 @@
         </w:r>
       </w:hyperlink>
     </w:p>
-    <w:bookmarkEnd w:id="88"/>
-    <w:bookmarkStart w:id="90" w:name="ref-tiobe_index_2021"/>
+    <w:bookmarkEnd w:id="84"/>
+    <w:bookmarkStart w:id="86" w:name="ref-tiobe_index_2021"/>
     <w:p>
       <w:pPr>
         <w:pStyle w:val="Litteraturfrteckning"/>
@@ -3192,7 +3675,7 @@
       <w:r>
         <w:t xml:space="preserve"> </w:t>
       </w:r>
-      <w:hyperlink r:id="rId89">
+      <w:hyperlink r:id="rId85">
         <w:r>
           <w:rPr>
             <w:rStyle w:val="Hyperlnk"/>
@@ -3201,8 +3684,8 @@
         </w:r>
       </w:hyperlink>
     </w:p>
-    <w:bookmarkEnd w:id="90"/>
-    <w:bookmarkStart w:id="92" w:name="ref-nationalencyklopedin_trad"/>
+    <w:bookmarkEnd w:id="86"/>
+    <w:bookmarkStart w:id="88" w:name="ref-nationalencyklopedin_trad"/>
     <w:p>
       <w:pPr>
         <w:pStyle w:val="Litteraturfrteckning"/>
@@ -3226,7 +3709,7 @@
       <w:r>
         <w:t xml:space="preserve"> </w:t>
       </w:r>
-      <w:hyperlink r:id="rId91">
+      <w:hyperlink r:id="rId87">
         <w:r>
           <w:rPr>
             <w:rStyle w:val="Hyperlnk"/>
@@ -3235,8 +3718,8 @@
         </w:r>
       </w:hyperlink>
     </w:p>
-    <w:bookmarkEnd w:id="92"/>
-    <w:bookmarkStart w:id="94" w:name="X55022079111f7319a48d88e2113bbe1e1accb42"/>
+    <w:bookmarkEnd w:id="88"/>
+    <w:bookmarkStart w:id="90" w:name="X55022079111f7319a48d88e2113bbe1e1accb42"/>
     <w:p>
       <w:pPr>
         <w:pStyle w:val="Litteraturfrteckning"/>
@@ -3282,7 +3765,7 @@
       <w:r>
         <w:t xml:space="preserve"> </w:t>
       </w:r>
-      <w:hyperlink r:id="rId93">
+      <w:hyperlink r:id="rId89">
         <w:r>
           <w:rPr>
             <w:rStyle w:val="Hyperlnk"/>
@@ -3291,8 +3774,8 @@
         </w:r>
       </w:hyperlink>
     </w:p>
-    <w:bookmarkEnd w:id="94"/>
-    <w:bookmarkStart w:id="96" w:name="ref-wikipedia_algol_68"/>
+    <w:bookmarkEnd w:id="90"/>
+    <w:bookmarkStart w:id="92" w:name="ref-wikipedia_algol_68"/>
     <w:p>
       <w:pPr>
         <w:pStyle w:val="Litteraturfrteckning"/>
@@ -3351,7 +3834,7 @@
       <w:r>
         <w:t xml:space="preserve"> </w:t>
       </w:r>
-      <w:hyperlink r:id="rId95">
+      <w:hyperlink r:id="rId91">
         <w:r>
           <w:rPr>
             <w:rStyle w:val="Hyperlnk"/>
@@ -3360,8 +3843,8 @@
         </w:r>
       </w:hyperlink>
     </w:p>
-    <w:bookmarkEnd w:id="96"/>
-    <w:bookmarkStart w:id="98" w:name="ref-wikipedia_self_hosting"/>
+    <w:bookmarkEnd w:id="92"/>
+    <w:bookmarkStart w:id="94" w:name="ref-wikipedia_self_hosting"/>
     <w:p>
       <w:pPr>
         <w:pStyle w:val="Litteraturfrteckning"/>
@@ -3420,7 +3903,7 @@
       <w:r>
         <w:t xml:space="preserve"> </w:t>
       </w:r>
-      <w:hyperlink r:id="rId97">
+      <w:hyperlink r:id="rId93">
         <w:r>
           <w:rPr>
             <w:rStyle w:val="Hyperlnk"/>
@@ -3429,9 +3912,469 @@
         </w:r>
       </w:hyperlink>
     </w:p>
-    <w:bookmarkEnd w:id="98"/>
-    <w:bookmarkEnd w:id="99"/>
-    <w:bookmarkEnd w:id="100"/>
+    <w:bookmarkEnd w:id="94"/>
+    <w:bookmarkEnd w:id="95"/>
+    <w:bookmarkEnd w:id="96"/>
+    <w:bookmarkStart w:id="117" w:name="bilagor"/>
+    <w:p>
+      <w:pPr>
+        <w:pStyle w:val="Rubrik1"/>
+      </w:pPr>
+      <w:r>
+        <w:t xml:space="preserve">Bilagor</w:t>
+      </w:r>
+    </w:p>
+    <w:bookmarkStart w:id="115" w:name="Xf145df8bf51055cd34c85bf08011bdba2c269da"/>
+    <w:p>
+      <w:pPr>
+        <w:pStyle w:val="Rubrik2"/>
+      </w:pPr>
+      <w:r>
+        <w:t xml:space="preserve">Figur 1. Diagram av en formell grammtik för heltals aritmetik</w:t>
+      </w:r>
+    </w:p>
+    <w:tbl>
+      <w:tblPr>
+        <w:tblStyle w:val="Table"/>
+        <w:tblW w:type="auto" w:w="0"/>
+        <w:tblLook w:firstRow="1" w:lastRow="0" w:firstColumn="0" w:lastColumn="0" w:noHBand="0" w:noVBand="0" w:val="0020"/>
+      </w:tblPr>
+      <w:tblGrid>
+        <w:gridCol w:w="3960"/>
+        <w:gridCol w:w="3960"/>
+      </w:tblGrid>
+      <w:tr>
+        <w:trPr>
+          <w:tblHeader w:val="true"/>
+        </w:trPr>
+        <w:tc>
+          <w:tcPr/>
+          <w:p>
+            <w:pPr>
+              <w:pStyle w:val="Compact"/>
+              <w:jc w:val="left"/>
+            </w:pPr>
+            <w:r>
+              <w:t xml:space="preserve">Delmängd/Nodtyp</w:t>
+            </w:r>
+          </w:p>
+        </w:tc>
+        <w:tc>
+          <w:tcPr/>
+          <w:p>
+            <w:pPr>
+              <w:pStyle w:val="Compact"/>
+              <w:jc w:val="left"/>
+            </w:pPr>
+            <w:r>
+              <w:t xml:space="preserve">Diagram</w:t>
+            </w:r>
+          </w:p>
+        </w:tc>
+      </w:tr>
+      <w:tr>
+        <w:tc>
+          <w:tcPr/>
+          <w:p>
+            <w:pPr>
+              <w:pStyle w:val="Compact"/>
+              <w:jc w:val="left"/>
+            </w:pPr>
+            <w:r>
+              <w:t xml:space="preserve">Siffra</w:t>
+            </w:r>
+          </w:p>
+        </w:tc>
+        <w:tc>
+          <w:tcPr/>
+          <w:p>
+            <w:pPr>
+              <w:pStyle w:val="Compact"/>
+              <w:jc w:val="left"/>
+            </w:pPr>
+            <w:r>
+              <w:drawing>
+                <wp:inline>
+                  <wp:extent cx="1222408" cy="4167738"/>
+                  <wp:effectExtent b="0" l="0" r="0" t="0"/>
+                  <wp:docPr descr="siffra" title="" id="98" name="Picture"/>
+                  <a:graphic>
+                    <a:graphicData uri="http://schemas.openxmlformats.org/drawingml/2006/picture">
+                      <pic:pic>
+                        <pic:nvPicPr>
+                          <pic:cNvPr descr="paper/data/siffra.png" id="99" name="Picture"/>
+                          <pic:cNvPicPr>
+                            <a:picLocks noChangeArrowheads="1" noChangeAspect="1"/>
+                          </pic:cNvPicPr>
+                        </pic:nvPicPr>
+                        <pic:blipFill>
+                          <a:blip r:embed="rId97"/>
+                          <a:stretch>
+                            <a:fillRect/>
+                          </a:stretch>
+                        </pic:blipFill>
+                        <pic:spPr bwMode="auto">
+                          <a:xfrm>
+                            <a:off x="0" y="0"/>
+                            <a:ext cx="1222408" cy="4167738"/>
+                          </a:xfrm>
+                          <a:prstGeom prst="rect">
+                            <a:avLst/>
+                          </a:prstGeom>
+                          <a:noFill/>
+                          <a:ln w="9525">
+                            <a:noFill/>
+                            <a:headEnd/>
+                            <a:tailEnd/>
+                          </a:ln>
+                        </pic:spPr>
+                      </pic:pic>
+                    </a:graphicData>
+                  </a:graphic>
+                </wp:inline>
+              </w:drawing>
+            </w:r>
+          </w:p>
+        </w:tc>
+      </w:tr>
+      <w:tr>
+        <w:tc>
+          <w:tcPr/>
+          <w:p>
+            <w:pPr>
+              <w:pStyle w:val="Compact"/>
+              <w:jc w:val="left"/>
+            </w:pPr>
+            <w:r>
+              <w:t xml:space="preserve">Nummer</w:t>
+            </w:r>
+          </w:p>
+        </w:tc>
+        <w:tc>
+          <w:tcPr/>
+          <w:p>
+            <w:pPr>
+              <w:pStyle w:val="Compact"/>
+              <w:jc w:val="left"/>
+            </w:pPr>
+            <w:r>
+              <w:drawing>
+                <wp:inline>
+                  <wp:extent cx="2281187" cy="818147"/>
+                  <wp:effectExtent b="0" l="0" r="0" t="0"/>
+                  <wp:docPr descr="nummer" title="" id="101" name="Picture"/>
+                  <a:graphic>
+                    <a:graphicData uri="http://schemas.openxmlformats.org/drawingml/2006/picture">
+                      <pic:pic>
+                        <pic:nvPicPr>
+                          <pic:cNvPr descr="paper/data/nummer.png" id="102" name="Picture"/>
+                          <pic:cNvPicPr>
+                            <a:picLocks noChangeArrowheads="1" noChangeAspect="1"/>
+                          </pic:cNvPicPr>
+                        </pic:nvPicPr>
+                        <pic:blipFill>
+                          <a:blip r:embed="rId100"/>
+                          <a:stretch>
+                            <a:fillRect/>
+                          </a:stretch>
+                        </pic:blipFill>
+                        <pic:spPr bwMode="auto">
+                          <a:xfrm>
+                            <a:off x="0" y="0"/>
+                            <a:ext cx="2281187" cy="818147"/>
+                          </a:xfrm>
+                          <a:prstGeom prst="rect">
+                            <a:avLst/>
+                          </a:prstGeom>
+                          <a:noFill/>
+                          <a:ln w="9525">
+                            <a:noFill/>
+                            <a:headEnd/>
+                            <a:tailEnd/>
+                          </a:ln>
+                        </pic:spPr>
+                      </pic:pic>
+                    </a:graphicData>
+                  </a:graphic>
+                </wp:inline>
+              </w:drawing>
+            </w:r>
+          </w:p>
+        </w:tc>
+      </w:tr>
+      <w:tr>
+        <w:tc>
+          <w:tcPr/>
+          <w:p>
+            <w:pPr>
+              <w:pStyle w:val="Compact"/>
+              <w:jc w:val="left"/>
+            </w:pPr>
+            <w:r>
+              <w:t xml:space="preserve">Operator</w:t>
+            </w:r>
+          </w:p>
+        </w:tc>
+        <w:tc>
+          <w:tcPr/>
+          <w:p>
+            <w:pPr>
+              <w:pStyle w:val="Compact"/>
+              <w:jc w:val="left"/>
+            </w:pPr>
+            <w:r>
+              <w:drawing>
+                <wp:inline>
+                  <wp:extent cx="1241658" cy="1626669"/>
+                  <wp:effectExtent b="0" l="0" r="0" t="0"/>
+                  <wp:docPr descr="operator" title="" id="104" name="Picture"/>
+                  <a:graphic>
+                    <a:graphicData uri="http://schemas.openxmlformats.org/drawingml/2006/picture">
+                      <pic:pic>
+                        <pic:nvPicPr>
+                          <pic:cNvPr descr="paper/data/operator.png" id="105" name="Picture"/>
+                          <pic:cNvPicPr>
+                            <a:picLocks noChangeArrowheads="1" noChangeAspect="1"/>
+                          </pic:cNvPicPr>
+                        </pic:nvPicPr>
+                        <pic:blipFill>
+                          <a:blip r:embed="rId103"/>
+                          <a:stretch>
+                            <a:fillRect/>
+                          </a:stretch>
+                        </pic:blipFill>
+                        <pic:spPr bwMode="auto">
+                          <a:xfrm>
+                            <a:off x="0" y="0"/>
+                            <a:ext cx="1241658" cy="1626669"/>
+                          </a:xfrm>
+                          <a:prstGeom prst="rect">
+                            <a:avLst/>
+                          </a:prstGeom>
+                          <a:noFill/>
+                          <a:ln w="9525">
+                            <a:noFill/>
+                            <a:headEnd/>
+                            <a:tailEnd/>
+                          </a:ln>
+                        </pic:spPr>
+                      </pic:pic>
+                    </a:graphicData>
+                  </a:graphic>
+                </wp:inline>
+              </w:drawing>
+            </w:r>
+          </w:p>
+        </w:tc>
+      </w:tr>
+      <w:tr>
+        <w:tc>
+          <w:tcPr/>
+          <w:p>
+            <w:pPr>
+              <w:pStyle w:val="Compact"/>
+              <w:jc w:val="left"/>
+            </w:pPr>
+            <w:r>
+              <w:t xml:space="preserve">Operation</w:t>
+            </w:r>
+          </w:p>
+        </w:tc>
+        <w:tc>
+          <w:tcPr/>
+          <w:p>
+            <w:pPr>
+              <w:pStyle w:val="Compact"/>
+              <w:jc w:val="left"/>
+            </w:pPr>
+            <w:r>
+              <w:drawing>
+                <wp:inline>
+                  <wp:extent cx="2897204" cy="356134"/>
+                  <wp:effectExtent b="0" l="0" r="0" t="0"/>
+                  <wp:docPr descr="operation" title="" id="107" name="Picture"/>
+                  <a:graphic>
+                    <a:graphicData uri="http://schemas.openxmlformats.org/drawingml/2006/picture">
+                      <pic:pic>
+                        <pic:nvPicPr>
+                          <pic:cNvPr descr="paper/data/operation.png" id="108" name="Picture"/>
+                          <pic:cNvPicPr>
+                            <a:picLocks noChangeArrowheads="1" noChangeAspect="1"/>
+                          </pic:cNvPicPr>
+                        </pic:nvPicPr>
+                        <pic:blipFill>
+                          <a:blip r:embed="rId106"/>
+                          <a:stretch>
+                            <a:fillRect/>
+                          </a:stretch>
+                        </pic:blipFill>
+                        <pic:spPr bwMode="auto">
+                          <a:xfrm>
+                            <a:off x="0" y="0"/>
+                            <a:ext cx="2897204" cy="356134"/>
+                          </a:xfrm>
+                          <a:prstGeom prst="rect">
+                            <a:avLst/>
+                          </a:prstGeom>
+                          <a:noFill/>
+                          <a:ln w="9525">
+                            <a:noFill/>
+                            <a:headEnd/>
+                            <a:tailEnd/>
+                          </a:ln>
+                        </pic:spPr>
+                      </pic:pic>
+                    </a:graphicData>
+                  </a:graphic>
+                </wp:inline>
+              </w:drawing>
+            </w:r>
+          </w:p>
+        </w:tc>
+      </w:tr>
+      <w:tr>
+        <w:tc>
+          <w:tcPr/>
+          <w:p>
+            <w:pPr>
+              <w:pStyle w:val="Compact"/>
+              <w:jc w:val="left"/>
+            </w:pPr>
+            <w:r>
+              <w:t xml:space="preserve">Gruppering</w:t>
+            </w:r>
+          </w:p>
+        </w:tc>
+        <w:tc>
+          <w:tcPr/>
+          <w:p>
+            <w:pPr>
+              <w:pStyle w:val="Compact"/>
+              <w:jc w:val="left"/>
+            </w:pPr>
+            <w:r>
+              <w:drawing>
+                <wp:inline>
+                  <wp:extent cx="2069431" cy="356134"/>
+                  <wp:effectExtent b="0" l="0" r="0" t="0"/>
+                  <wp:docPr descr="gruppering" title="" id="110" name="Picture"/>
+                  <a:graphic>
+                    <a:graphicData uri="http://schemas.openxmlformats.org/drawingml/2006/picture">
+                      <pic:pic>
+                        <pic:nvPicPr>
+                          <pic:cNvPr descr="paper/data/gruppering.png" id="111" name="Picture"/>
+                          <pic:cNvPicPr>
+                            <a:picLocks noChangeArrowheads="1" noChangeAspect="1"/>
+                          </pic:cNvPicPr>
+                        </pic:nvPicPr>
+                        <pic:blipFill>
+                          <a:blip r:embed="rId109"/>
+                          <a:stretch>
+                            <a:fillRect/>
+                          </a:stretch>
+                        </pic:blipFill>
+                        <pic:spPr bwMode="auto">
+                          <a:xfrm>
+                            <a:off x="0" y="0"/>
+                            <a:ext cx="2069431" cy="356134"/>
+                          </a:xfrm>
+                          <a:prstGeom prst="rect">
+                            <a:avLst/>
+                          </a:prstGeom>
+                          <a:noFill/>
+                          <a:ln w="9525">
+                            <a:noFill/>
+                            <a:headEnd/>
+                            <a:tailEnd/>
+                          </a:ln>
+                        </pic:spPr>
+                      </pic:pic>
+                    </a:graphicData>
+                  </a:graphic>
+                </wp:inline>
+              </w:drawing>
+            </w:r>
+          </w:p>
+        </w:tc>
+      </w:tr>
+      <w:tr>
+        <w:tc>
+          <w:tcPr/>
+          <w:p>
+            <w:pPr>
+              <w:pStyle w:val="Compact"/>
+              <w:jc w:val="left"/>
+            </w:pPr>
+            <w:r>
+              <w:t xml:space="preserve">Uttryck</w:t>
+            </w:r>
+          </w:p>
+        </w:tc>
+        <w:tc>
+          <w:tcPr/>
+          <w:p>
+            <w:pPr>
+              <w:pStyle w:val="Compact"/>
+              <w:jc w:val="left"/>
+            </w:pPr>
+            <w:r>
+              <w:drawing>
+                <wp:inline>
+                  <wp:extent cx="1819174" cy="1203157"/>
+                  <wp:effectExtent b="0" l="0" r="0" t="0"/>
+                  <wp:docPr descr="uttryck" title="" id="113" name="Picture"/>
+                  <a:graphic>
+                    <a:graphicData uri="http://schemas.openxmlformats.org/drawingml/2006/picture">
+                      <pic:pic>
+                        <pic:nvPicPr>
+                          <pic:cNvPr descr="paper/data/uttryck.png" id="114" name="Picture"/>
+                          <pic:cNvPicPr>
+                            <a:picLocks noChangeArrowheads="1" noChangeAspect="1"/>
+                          </pic:cNvPicPr>
+                        </pic:nvPicPr>
+                        <pic:blipFill>
+                          <a:blip r:embed="rId112"/>
+                          <a:stretch>
+                            <a:fillRect/>
+                          </a:stretch>
+                        </pic:blipFill>
+                        <pic:spPr bwMode="auto">
+                          <a:xfrm>
+                            <a:off x="0" y="0"/>
+                            <a:ext cx="1819174" cy="1203157"/>
+                          </a:xfrm>
+                          <a:prstGeom prst="rect">
+                            <a:avLst/>
+                          </a:prstGeom>
+                          <a:noFill/>
+                          <a:ln w="9525">
+                            <a:noFill/>
+                            <a:headEnd/>
+                            <a:tailEnd/>
+                          </a:ln>
+                        </pic:spPr>
+                      </pic:pic>
+                    </a:graphicData>
+                  </a:graphic>
+                </wp:inline>
+              </w:drawing>
+            </w:r>
+          </w:p>
+        </w:tc>
+      </w:tr>
+    </w:tbl>
+    <w:bookmarkEnd w:id="115"/>
+    <w:bookmarkStart w:id="116" w:name="X1e289a33a7e97a88d2967dddc45edae7e09002f"/>
+    <w:p>
+      <w:pPr>
+        <w:pStyle w:val="Rubrik2"/>
+      </w:pPr>
+      <w:r>
+        <w:t xml:space="preserve">Figur 2. Syntaxträd utav exempel program i heltals aritmetik</w:t>
+      </w:r>
+    </w:p>
+    <w:bookmarkEnd w:id="116"/>
+    <w:bookmarkEnd w:id="117"/>
     <w:sectPr>
       <w:footerReference r:id="rId11" w:type="default"/>
       <w:headerReference r:id="rId9" w:type="first"/>
@@ -3664,49 +4607,6 @@
       </w:r>
     </w:p>
   </w:footnote>
-  <w:footnote w:id="33">
-    <w:p>
-      <w:pPr>
-        <w:pStyle w:val="Fotnotstext"/>
-      </w:pPr>
-      <w:r>
-        <w:rPr>
-          <w:rStyle w:val="Fotnotsreferens"/>
-        </w:rPr>
-        <w:footnoteRef/>
-      </w:r>
-      <w:r>
-        <w:t xml:space="preserve"> </w:t>
-      </w:r>
-      <w:r>
-        <w:t xml:space="preserve">Denna formella</w:t>
-      </w:r>
-      <w:r>
-        <w:t xml:space="preserve"> </w:t>
-      </w:r>
-      <w:r>
-        <w:t xml:space="preserve">grammatik representeras ofta som något som kallas EBNF, kort för Extended</w:t>
-      </w:r>
-      <w:r>
-        <w:t xml:space="preserve"> </w:t>
-      </w:r>
-      <w:r>
-        <w:t xml:space="preserve">Backus-Naur-form. Se</w:t>
-      </w:r>
-      <w:r>
-        <w:t xml:space="preserve"> </w:t>
-      </w:r>
-      <w:r>
-        <w:t xml:space="preserve">Pattis (2015)</w:t>
-      </w:r>
-      <w:r>
-        <w:t xml:space="preserve"> </w:t>
-      </w:r>
-      <w:r>
-        <w:t xml:space="preserve">för en definition utav notationen.</w:t>
-      </w:r>
-    </w:p>
-  </w:footnote>
 </w:footnotes>
 </file>
 
@@ -4437,6 +5337,82 @@
       </w:pPr>
     </w:lvl>
   </w:abstractNum>
+  <w:abstractNum w:abstractNumId="991">
+    <w:nsid w:val="A991"/>
+    <w:multiLevelType w:val="multilevel"/>
+    <w:lvl w:ilvl="0">
+      <w:numFmt w:val="bullet"/>
+      <w:lvlText w:val="•"/>
+      <w:lvlJc w:val="left"/>
+      <w:pPr>
+        <w:ind w:left="720" w:hanging="480"/>
+      </w:pPr>
+    </w:lvl>
+    <w:lvl w:ilvl="1">
+      <w:numFmt w:val="bullet"/>
+      <w:lvlText w:val="–"/>
+      <w:lvlJc w:val="left"/>
+      <w:pPr>
+        <w:ind w:left="1440" w:hanging="480"/>
+      </w:pPr>
+    </w:lvl>
+    <w:lvl w:ilvl="2">
+      <w:numFmt w:val="bullet"/>
+      <w:lvlText w:val="•"/>
+      <w:lvlJc w:val="left"/>
+      <w:pPr>
+        <w:ind w:left="2160" w:hanging="480"/>
+      </w:pPr>
+    </w:lvl>
+    <w:lvl w:ilvl="3">
+      <w:numFmt w:val="bullet"/>
+      <w:lvlText w:val="–"/>
+      <w:lvlJc w:val="left"/>
+      <w:pPr>
+        <w:ind w:left="2880" w:hanging="480"/>
+      </w:pPr>
+    </w:lvl>
+    <w:lvl w:ilvl="4">
+      <w:numFmt w:val="bullet"/>
+      <w:lvlText w:val="•"/>
+      <w:lvlJc w:val="left"/>
+      <w:pPr>
+        <w:ind w:left="3600" w:hanging="480"/>
+      </w:pPr>
+    </w:lvl>
+    <w:lvl w:ilvl="5">
+      <w:numFmt w:val="bullet"/>
+      <w:lvlText w:val="–"/>
+      <w:lvlJc w:val="left"/>
+      <w:pPr>
+        <w:ind w:left="4320" w:hanging="480"/>
+      </w:pPr>
+    </w:lvl>
+    <w:lvl w:ilvl="6">
+      <w:numFmt w:val="bullet"/>
+      <w:lvlText w:val="•"/>
+      <w:lvlJc w:val="left"/>
+      <w:pPr>
+        <w:ind w:left="5040" w:hanging="480"/>
+      </w:pPr>
+    </w:lvl>
+    <w:lvl w:ilvl="7">
+      <w:numFmt w:val="bullet"/>
+      <w:lvlText w:val="–"/>
+      <w:lvlJc w:val="left"/>
+      <w:pPr>
+        <w:ind w:left="5760" w:hanging="480"/>
+      </w:pPr>
+    </w:lvl>
+    <w:lvl w:ilvl="8">
+      <w:numFmt w:val="bullet"/>
+      <w:lvlText w:val="•"/>
+      <w:lvlJc w:val="left"/>
+      <w:pPr>
+        <w:ind w:left="6480" w:hanging="480"/>
+      </w:pPr>
+    </w:lvl>
+  </w:abstractNum>
   <w:num w:numId="1">
     <w:abstractNumId w:val="2"/>
   </w:num>
@@ -4457,6 +5433,9 @@
   </w:num>
   <w:num w:numId="1000">
     <w:abstractNumId w:val="990"/>
+  </w:num>
+  <w:num w:numId="1001">
+    <w:abstractNumId w:val="991"/>
   </w:num>
 </w:numbering>
 </file>

</xml_diff>

<commit_message>
fixa bilder, skriv lite på resultat
</commit_message>
<xml_diff>
--- a/output/paper.docx
+++ b/output/paper.docx
@@ -7,51 +7,19 @@
         <w:pStyle w:val="Rubrik"/>
       </w:pPr>
       <w:r>
-        <w:t xml:space="preserve">En</w:t>
-      </w:r>
-      <w:r>
-        <w:t xml:space="preserve"> </w:t>
-      </w:r>
-      <w:r>
-        <w:t xml:space="preserve">intresseväckande</w:t>
-      </w:r>
-      <w:r>
-        <w:t xml:space="preserve"> </w:t>
-      </w:r>
-      <w:r>
-        <w:t xml:space="preserve">och</w:t>
-      </w:r>
-      <w:r>
-        <w:t xml:space="preserve"> </w:t>
-      </w:r>
-      <w:r>
-        <w:t xml:space="preserve">relevant</w:t>
-      </w:r>
-      <w:r>
-        <w:t xml:space="preserve"> </w:t>
-      </w:r>
-      <w:r>
-        <w:t xml:space="preserve">huvudrubrik</w:t>
-      </w:r>
-    </w:p>
-    <w:p>
-      <w:pPr>
-        <w:pStyle w:val="Underrubrik"/>
-      </w:pPr>
-      <w:r>
-        <w:t xml:space="preserve">En</w:t>
-      </w:r>
-      <w:r>
-        <w:t xml:space="preserve"> </w:t>
-      </w:r>
-      <w:r>
-        <w:t xml:space="preserve">informativ</w:t>
-      </w:r>
-      <w:r>
-        <w:t xml:space="preserve"> </w:t>
-      </w:r>
-      <w:r>
-        <w:t xml:space="preserve">underrubrik</w:t>
+        <w:t xml:space="preserve">Ett</w:t>
+      </w:r>
+      <w:r>
+        <w:t xml:space="preserve"> </w:t>
+      </w:r>
+      <w:r>
+        <w:t xml:space="preserve">internationellt</w:t>
+      </w:r>
+      <w:r>
+        <w:t xml:space="preserve"> </w:t>
+      </w:r>
+      <w:r>
+        <w:t xml:space="preserve">programmeringsspråk</w:t>
       </w:r>
     </w:p>
     <w:p>
@@ -2442,7 +2410,7 @@
         <w:t xml:space="preserve"> </w:t>
       </w:r>
       <w:r>
-        <w:t xml:space="preserve">definitionen. Även en visuell representation finns i</w:t>
+        <w:t xml:space="preserve">definitionen. Även en visuell representation finns i figur 1.</w:t>
       </w:r>
     </w:p>
     <w:p>
@@ -2692,6 +2660,98 @@
         <w:t xml:space="preserve">defineras som antingen ett nummer, operation eller gruppering</w:t>
       </w:r>
     </w:p>
+    <w:p>
+      <w:pPr>
+        <w:pStyle w:val="FirstParagraph"/>
+      </w:pPr>
+      <w:r>
+        <w:t xml:space="preserve">Med hjälp av denna definiton går det att analysera en lista av tecken eller</w:t>
+      </w:r>
+      <w:r>
+        <w:t xml:space="preserve"> </w:t>
+      </w:r>
+      <w:r>
+        <w:t xml:space="preserve">lexikala element för att bygga ett syntaxträd. Exempelvis skulle ett uttryck som</w:t>
+      </w:r>
+      <w:r>
+        <w:t xml:space="preserve"> </w:t>
+      </w:r>
+      <w:r>
+        <w:t xml:space="preserve">“</w:t>
+      </w:r>
+      <w:r>
+        <w:rPr>
+          <w:rStyle w:val="VerbatimChar"/>
+        </w:rPr>
+        <w:t xml:space="preserve">123 + (-456 * 789)</w:t>
+      </w:r>
+      <w:r>
+        <w:t xml:space="preserve">”</w:t>
+      </w:r>
+      <w:r>
+        <w:t xml:space="preserve"> </w:t>
+      </w:r>
+      <w:r>
+        <w:t xml:space="preserve">skapa det syntaxträd som finns i figur 2. Hur man</w:t>
+      </w:r>
+      <w:r>
+        <w:t xml:space="preserve"> </w:t>
+      </w:r>
+      <w:r>
+        <w:t xml:space="preserve">genomför denna analys finns det ett antal olika sätt men vanligtvis delar man in</w:t>
+      </w:r>
+      <w:r>
+        <w:t xml:space="preserve"> </w:t>
+      </w:r>
+      <w:r>
+        <w:t xml:space="preserve">syntaxanalysmetoderna i två familjer:</w:t>
+      </w:r>
+      <w:r>
+        <w:t xml:space="preserve"> </w:t>
+      </w:r>
+      <w:r>
+        <w:t xml:space="preserve">“</w:t>
+      </w:r>
+      <w:r>
+        <w:t xml:space="preserve">top-down</w:t>
+      </w:r>
+      <w:r>
+        <w:t xml:space="preserve">”</w:t>
+      </w:r>
+      <w:r>
+        <w:t xml:space="preserve"> </w:t>
+      </w:r>
+      <w:r>
+        <w:t xml:space="preserve">respektive</w:t>
+      </w:r>
+      <w:r>
+        <w:t xml:space="preserve"> </w:t>
+      </w:r>
+      <w:r>
+        <w:t xml:space="preserve">“</w:t>
+      </w:r>
+      <w:r>
+        <w:t xml:space="preserve">bottom-up</w:t>
+      </w:r>
+      <w:r>
+        <w:t xml:space="preserve">”</w:t>
+      </w:r>
+      <w:r>
+        <w:t xml:space="preserve"> </w:t>
+      </w:r>
+      <w:r>
+        <w:t xml:space="preserve">metoder</w:t>
+      </w:r>
+      <w:r>
+        <w:t xml:space="preserve"> </w:t>
+      </w:r>
+      <w:r>
+        <w:t xml:space="preserve">(Lunell, 1991)</w:t>
+      </w:r>
+      <w:r>
+        <w:t xml:space="preserve">.</w:t>
+      </w:r>
+    </w:p>
     <w:bookmarkEnd w:id="33"/>
     <w:bookmarkStart w:id="34" w:name="kompilation-eller-interpretation"/>
     <w:p>
@@ -2784,7 +2844,7 @@
       </w:r>
     </w:p>
     <w:bookmarkEnd w:id="37"/>
-    <w:bookmarkStart w:id="39" w:name="metod"/>
+    <w:bookmarkStart w:id="42" w:name="metod"/>
     <w:p>
       <w:pPr>
         <w:pStyle w:val="Rubrik1"/>
@@ -2855,8 +2915,178 @@
       </w:r>
     </w:p>
     <w:bookmarkEnd w:id="38"/>
+    <w:bookmarkStart w:id="39" w:name="verktyg-och-implementationsspråk"/>
+    <w:p>
+      <w:pPr>
+        <w:pStyle w:val="Rubrik2"/>
+      </w:pPr>
+      <w:r>
+        <w:t xml:space="preserve">Verktyg och implementationsspråk</w:t>
+      </w:r>
+    </w:p>
+    <w:p>
+      <w:pPr>
+        <w:pStyle w:val="FirstParagraph"/>
+      </w:pPr>
+      <w:r>
+        <w:t xml:space="preserve">Det programmerings som valdes som implementationsspråk för prototyp</w:t>
+      </w:r>
+      <w:r>
+        <w:t xml:space="preserve"> </w:t>
+      </w:r>
+      <w:r>
+        <w:t xml:space="preserve">implementationen av programmeringsspråket var TypeScript</w:t>
+      </w:r>
+      <w:r>
+        <w:t xml:space="preserve"> </w:t>
+      </w:r>
+      <w:r>
+        <w:t xml:space="preserve">(Bierman m.fl., 2014)</w:t>
+      </w:r>
+      <w:r>
+        <w:t xml:space="preserve">, ett</w:t>
+      </w:r>
+      <w:r>
+        <w:t xml:space="preserve"> </w:t>
+      </w:r>
+      <w:r>
+        <w:t xml:space="preserve">JavaScript baserat språk med tillägget av explicita datatyper. Anledningen till</w:t>
+      </w:r>
+      <w:r>
+        <w:t xml:space="preserve"> </w:t>
+      </w:r>
+      <w:r>
+        <w:t xml:space="preserve">detta val var en avvägning mellan simplicitet, abstraktion, prestanda och</w:t>
+      </w:r>
+      <w:r>
+        <w:t xml:space="preserve"> </w:t>
+      </w:r>
+      <w:r>
+        <w:t xml:space="preserve">möjligheten till plattformsoberoende kod för att göra språket körbart även i en</w:t>
+      </w:r>
+      <w:r>
+        <w:t xml:space="preserve"> </w:t>
+      </w:r>
+      <w:r>
+        <w:t xml:space="preserve">webbläsare. Stöd för körning utav programmeringsspråket i både webbläsare och</w:t>
+      </w:r>
+      <w:r>
+        <w:t xml:space="preserve"> </w:t>
+      </w:r>
+      <w:r>
+        <w:t xml:space="preserve">som program görs genom ett verktyg och körtidsmiljö vid namn Deno</w:t>
+      </w:r>
+      <w:r>
+        <w:t xml:space="preserve"> </w:t>
+      </w:r>
+      <w:r>
+        <w:t xml:space="preserve">(Dahl, 2018)</w:t>
+      </w:r>
+      <w:r>
+        <w:t xml:space="preserve">.</w:t>
+      </w:r>
+    </w:p>
     <w:bookmarkEnd w:id="39"/>
-    <w:bookmarkStart w:id="40" w:name="genomförande"/>
+    <w:bookmarkStart w:id="41" w:name="planering-och-struktur"/>
+    <w:p>
+      <w:pPr>
+        <w:pStyle w:val="Rubrik2"/>
+      </w:pPr>
+      <w:r>
+        <w:t xml:space="preserve">Planering och struktur</w:t>
+      </w:r>
+    </w:p>
+    <w:p>
+      <w:pPr>
+        <w:pStyle w:val="FirstParagraph"/>
+      </w:pPr>
+      <w:r>
+        <w:t xml:space="preserve">Programmeringsspråkets lexikal-, syntax- och semantiskaanalys planerades och</w:t>
+      </w:r>
+      <w:r>
+        <w:t xml:space="preserve"> </w:t>
+      </w:r>
+      <w:r>
+        <w:t xml:space="preserve">specifierades med hjälp av EBNF. Även en kompilator till JavaScript samt en</w:t>
+      </w:r>
+      <w:r>
+        <w:t xml:space="preserve"> </w:t>
+      </w:r>
+      <w:r>
+        <w:t xml:space="preserve">översättare planerades. JavaScript valdes som kompilationsmål på grund av dess</w:t>
+      </w:r>
+      <w:r>
+        <w:t xml:space="preserve"> </w:t>
+      </w:r>
+      <w:r>
+        <w:t xml:space="preserve">liknande struktur till det planerade språket samt dess stöd på dem flesta</w:t>
+      </w:r>
+      <w:r>
+        <w:t xml:space="preserve"> </w:t>
+      </w:r>
+      <w:r>
+        <w:t xml:space="preserve">datorplatformerna.</w:t>
+      </w:r>
+    </w:p>
+    <w:p>
+      <w:pPr>
+        <w:pStyle w:val="Brdtext"/>
+      </w:pPr>
+      <w:r>
+        <w:t xml:space="preserve">Översättaren planerades fungera endast på lexikal nivå, det vill säga den är</w:t>
+      </w:r>
+      <w:r>
+        <w:t xml:space="preserve"> </w:t>
+      </w:r>
+      <w:r>
+        <w:t xml:space="preserve">kontextfri och ej bryr sig om exempelvis ordning eller elementtyp. Detta går</w:t>
+      </w:r>
+      <w:r>
+        <w:t xml:space="preserve"> </w:t>
+      </w:r>
+      <w:r>
+        <w:t xml:space="preserve">eftersom den endast planeras översätta lexikalelement av typen</w:t>
+      </w:r>
+      <w:r>
+        <w:t xml:space="preserve"> </w:t>
+      </w:r>
+      <w:r>
+        <w:t xml:space="preserve">“</w:t>
+      </w:r>
+      <w:r>
+        <w:rPr>
+          <w:rStyle w:val="VerbatimChar"/>
+        </w:rPr>
+        <w:t xml:space="preserve">nyckelord</w:t>
+      </w:r>
+      <w:r>
+        <w:t xml:space="preserve">”</w:t>
+      </w:r>
+      <w:r>
+        <w:t xml:space="preserve"> </w:t>
+      </w:r>
+      <w:r>
+        <w:t xml:space="preserve">som</w:t>
+      </w:r>
+      <w:r>
+        <w:t xml:space="preserve"> </w:t>
+      </w:r>
+      <w:r>
+        <w:t xml:space="preserve">vanligtvis är kontextfria</w:t>
+      </w:r>
+      <w:r>
+        <w:rPr>
+          <w:rStyle w:val="Fotnotsreferens"/>
+        </w:rPr>
+        <w:footnoteReference w:id="40"/>
+      </w:r>
+      <w:r>
+        <w:t xml:space="preserve">.</w:t>
+      </w:r>
+    </w:p>
+    <w:bookmarkEnd w:id="41"/>
+    <w:bookmarkEnd w:id="42"/>
+    <w:bookmarkStart w:id="66" w:name="genomförande"/>
     <w:p>
       <w:pPr>
         <w:pStyle w:val="Rubrik1"/>
@@ -2865,8 +3095,3068 @@
         <w:t xml:space="preserve">Genomförande</w:t>
       </w:r>
     </w:p>
-    <w:bookmarkEnd w:id="40"/>
-    <w:bookmarkStart w:id="41" w:name="resultat"/>
+    <w:bookmarkStart w:id="64" w:name="specifikation"/>
+    <w:p>
+      <w:pPr>
+        <w:pStyle w:val="Rubrik2"/>
+      </w:pPr>
+      <w:r>
+        <w:t xml:space="preserve">Specifikation</w:t>
+      </w:r>
+    </w:p>
+    <w:p>
+      <w:pPr>
+        <w:pStyle w:val="FirstParagraph"/>
+      </w:pPr>
+      <w:r>
+        <w:t xml:space="preserve">En specifikation som beskriver programmeringsspråkets syntax och grammatik</w:t>
+      </w:r>
+      <w:r>
+        <w:t xml:space="preserve"> </w:t>
+      </w:r>
+      <w:r>
+        <w:t xml:space="preserve">skapades i EBNF format, delar av denna specifikation är dock beroende utav det</w:t>
+      </w:r>
+      <w:r>
+        <w:t xml:space="preserve"> </w:t>
+      </w:r>
+      <w:r>
+        <w:t xml:space="preserve">skriftspråk som önskas användas för språkets nyckelord.</w:t>
+      </w:r>
+    </w:p>
+    <w:bookmarkStart w:id="43" w:name="värden"/>
+    <w:p>
+      <w:pPr>
+        <w:pStyle w:val="Rubrik3"/>
+      </w:pPr>
+      <w:r>
+        <w:t xml:space="preserve">Värden</w:t>
+      </w:r>
+    </w:p>
+    <w:p>
+      <w:pPr>
+        <w:pStyle w:val="FirstParagraph"/>
+      </w:pPr>
+      <w:r>
+        <w:t xml:space="preserve">De värdetyper som valdes till specifikationen var</w:t>
+      </w:r>
+      <w:r>
+        <w:t xml:space="preserve"> </w:t>
+      </w:r>
+      <w:r>
+        <w:rPr>
+          <w:rStyle w:val="VerbatimChar"/>
+        </w:rPr>
+        <w:t xml:space="preserve">"boolesk"</w:t>
+      </w:r>
+      <w:r>
+        <w:t xml:space="preserve">,</w:t>
+      </w:r>
+      <w:r>
+        <w:t xml:space="preserve"> </w:t>
+      </w:r>
+      <w:r>
+        <w:rPr>
+          <w:rStyle w:val="VerbatimChar"/>
+        </w:rPr>
+        <w:t xml:space="preserve">"nummer"</w:t>
+      </w:r>
+      <w:r>
+        <w:t xml:space="preserve">,</w:t>
+      </w:r>
+      <w:r>
+        <w:t xml:space="preserve"> </w:t>
+      </w:r>
+      <w:r>
+        <w:rPr>
+          <w:rStyle w:val="VerbatimChar"/>
+        </w:rPr>
+        <w:t xml:space="preserve">"sträng"</w:t>
+      </w:r>
+      <w:r>
+        <w:t xml:space="preserve"> </w:t>
+      </w:r>
+      <w:r>
+        <w:t xml:space="preserve">och</w:t>
+      </w:r>
+      <w:r>
+        <w:t xml:space="preserve"> </w:t>
+      </w:r>
+      <w:r>
+        <w:rPr>
+          <w:rStyle w:val="VerbatimChar"/>
+        </w:rPr>
+        <w:t xml:space="preserve">"inget"</w:t>
+      </w:r>
+      <w:r>
+        <w:t xml:space="preserve">. Detta är endast ett litet urval utav de traditionella</w:t>
+      </w:r>
+      <w:r>
+        <w:t xml:space="preserve"> </w:t>
+      </w:r>
+      <w:r>
+        <w:t xml:space="preserve">värdetyperna i ett programmeringsspråk för att avgränsa specifikationens och</w:t>
+      </w:r>
+      <w:r>
+        <w:t xml:space="preserve"> </w:t>
+      </w:r>
+      <w:r>
+        <w:t xml:space="preserve">implementationens komplexitet. Dessa fyra värdetyper är grunden till alla</w:t>
+      </w:r>
+      <w:r>
+        <w:t xml:space="preserve"> </w:t>
+      </w:r>
+      <w:r>
+        <w:t xml:space="preserve">algoritmer, uttryck och satser som programmeringsspråket kan processera.</w:t>
+      </w:r>
+      <w:r>
+        <w:t xml:space="preserve"> </w:t>
+      </w:r>
+      <w:r>
+        <w:t xml:space="preserve">EBNF representationen är följande:</w:t>
+      </w:r>
+    </w:p>
+    <w:p>
+      <w:pPr>
+        <w:pStyle w:val="SourceCode"/>
+      </w:pPr>
+      <w:r>
+        <w:rPr>
+          <w:rStyle w:val="VerbatimChar"/>
+        </w:rPr>
+        <w:t xml:space="preserve">boolesk      = sant | falsk</w:t>
+      </w:r>
+      <w:r>
+        <w:br/>
+      </w:r>
+      <w:r>
+        <w:br/>
+      </w:r>
+      <w:r>
+        <w:rPr>
+          <w:rStyle w:val="VerbatimChar"/>
+        </w:rPr>
+        <w:t xml:space="preserve">siffra       = "0" | "1" | "2" | "3" | "4"</w:t>
+      </w:r>
+      <w:r>
+        <w:br/>
+      </w:r>
+      <w:r>
+        <w:rPr>
+          <w:rStyle w:val="VerbatimChar"/>
+        </w:rPr>
+        <w:t xml:space="preserve">             | "5" | "6" | "7" | "8" | "9"</w:t>
+      </w:r>
+      <w:r>
+        <w:br/>
+      </w:r>
+      <w:r>
+        <w:rPr>
+          <w:rStyle w:val="VerbatimChar"/>
+        </w:rPr>
+        <w:t xml:space="preserve">nummer       = siffra+ "." {siffra+}</w:t>
+      </w:r>
+      <w:r>
+        <w:br/>
+      </w:r>
+      <w:r>
+        <w:br/>
+      </w:r>
+      <w:r>
+        <w:rPr>
+          <w:rStyle w:val="VerbatimChar"/>
+        </w:rPr>
+        <w:t xml:space="preserve">sträng_värde = valfri_karaktär*</w:t>
+      </w:r>
+      <w:r>
+        <w:br/>
+      </w:r>
+      <w:r>
+        <w:rPr>
+          <w:rStyle w:val="VerbatimChar"/>
+        </w:rPr>
+        <w:t xml:space="preserve">sträng       = '"' (sträng_värde - "\"?) '"'</w:t>
+      </w:r>
+      <w:r>
+        <w:br/>
+      </w:r>
+      <w:r>
+        <w:br/>
+      </w:r>
+      <w:r>
+        <w:rPr>
+          <w:rStyle w:val="VerbatimChar"/>
+        </w:rPr>
+        <w:t xml:space="preserve">värde        = boolesk | nummer | sträng | inget_nyckelord</w:t>
+      </w:r>
+    </w:p>
+    <w:bookmarkEnd w:id="43"/>
+    <w:bookmarkStart w:id="44" w:name="identifierare"/>
+    <w:p>
+      <w:pPr>
+        <w:pStyle w:val="Rubrik3"/>
+      </w:pPr>
+      <w:r>
+        <w:t xml:space="preserve">Identifierare</w:t>
+      </w:r>
+    </w:p>
+    <w:p>
+      <w:pPr>
+        <w:pStyle w:val="FirstParagraph"/>
+      </w:pPr>
+      <w:r>
+        <w:t xml:space="preserve">En identifierare är en textuell referens eller ett namn till en funktion,</w:t>
+      </w:r>
+      <w:r>
+        <w:t xml:space="preserve"> </w:t>
+      </w:r>
+      <w:r>
+        <w:t xml:space="preserve">variabel eller konstant. Detta skulle exempelvis kunna vara variabel- och</w:t>
+      </w:r>
+      <w:r>
+        <w:t xml:space="preserve"> </w:t>
+      </w:r>
+      <w:r>
+        <w:t xml:space="preserve">funktionsnamn inom matematiken så som</w:t>
+      </w:r>
+      <w:r>
+        <w:t xml:space="preserve"> </w:t>
+      </w:r>
+      <w:r>
+        <w:t xml:space="preserve">“</w:t>
+      </w:r>
+      <w:r>
+        <w:rPr>
+          <w:rStyle w:val="VerbatimChar"/>
+        </w:rPr>
+        <w:t xml:space="preserve">x</w:t>
+      </w:r>
+      <w:r>
+        <w:t xml:space="preserve">”</w:t>
+      </w:r>
+      <w:r>
+        <w:t xml:space="preserve"> </w:t>
+      </w:r>
+      <w:r>
+        <w:t xml:space="preserve">eller</w:t>
+      </w:r>
+      <w:r>
+        <w:t xml:space="preserve"> </w:t>
+      </w:r>
+      <w:r>
+        <w:t xml:space="preserve">“</w:t>
+      </w:r>
+      <w:r>
+        <w:rPr>
+          <w:rStyle w:val="VerbatimChar"/>
+        </w:rPr>
+        <w:t xml:space="preserve">pi</w:t>
+      </w:r>
+      <w:r>
+        <w:t xml:space="preserve">”</w:t>
+      </w:r>
+      <w:r>
+        <w:t xml:space="preserve">. Detta språk definerar</w:t>
+      </w:r>
+      <w:r>
+        <w:t xml:space="preserve"> </w:t>
+      </w:r>
+      <w:r>
+        <w:t xml:space="preserve">en identifierare som en sekvens som börjar med en karaktär i unicode kategorin</w:t>
+      </w:r>
+      <w:r>
+        <w:t xml:space="preserve"> </w:t>
+      </w:r>
+      <w:r>
+        <w:t xml:space="preserve">bokstav följt utav något av unicode kategorierna bokstav, symbol eller nummer.</w:t>
+      </w:r>
+    </w:p>
+    <w:p>
+      <w:pPr>
+        <w:pStyle w:val="SourceCode"/>
+      </w:pPr>
+      <w:r>
+        <w:rPr>
+          <w:rStyle w:val="VerbatimChar"/>
+        </w:rPr>
+        <w:t xml:space="preserve">identifierare    = unicode_bokstav</w:t>
+      </w:r>
+      <w:r>
+        <w:br/>
+      </w:r>
+      <w:r>
+        <w:rPr>
+          <w:rStyle w:val="VerbatimChar"/>
+        </w:rPr>
+        <w:t xml:space="preserve">                   (unicode_bokstav</w:t>
+      </w:r>
+      <w:r>
+        <w:br/>
+      </w:r>
+      <w:r>
+        <w:rPr>
+          <w:rStyle w:val="VerbatimChar"/>
+        </w:rPr>
+        <w:t xml:space="preserve">                   | unicode_symbol</w:t>
+      </w:r>
+      <w:r>
+        <w:br/>
+      </w:r>
+      <w:r>
+        <w:rPr>
+          <w:rStyle w:val="VerbatimChar"/>
+        </w:rPr>
+        <w:t xml:space="preserve">                   | unicode_nummer)*</w:t>
+      </w:r>
+    </w:p>
+    <w:bookmarkEnd w:id="44"/>
+    <w:bookmarkStart w:id="45" w:name="kommentarer"/>
+    <w:p>
+      <w:pPr>
+        <w:pStyle w:val="Rubrik3"/>
+      </w:pPr>
+      <w:r>
+        <w:t xml:space="preserve">Kommentarer</w:t>
+      </w:r>
+    </w:p>
+    <w:p>
+      <w:pPr>
+        <w:pStyle w:val="FirstParagraph"/>
+      </w:pPr>
+      <w:r>
+        <w:t xml:space="preserve">Kommentarer är inom programmeringsspråket är ett sätt för användaren att</w:t>
+      </w:r>
+      <w:r>
+        <w:t xml:space="preserve"> </w:t>
+      </w:r>
+      <w:r>
+        <w:t xml:space="preserve">kommentera kod med text som ignoreras utav implementationen. Dessa är definerade</w:t>
+      </w:r>
+      <w:r>
+        <w:t xml:space="preserve"> </w:t>
+      </w:r>
+      <w:r>
+        <w:t xml:space="preserve">på samma sätt som i många andra språk så som C, JavaScript och Rust. Det finns</w:t>
+      </w:r>
+      <w:r>
+        <w:t xml:space="preserve"> </w:t>
+      </w:r>
+      <w:r>
+        <w:t xml:space="preserve">två typer av kommentarer: en-rads- och fler-rads-kommentarer.</w:t>
+      </w:r>
+      <w:r>
+        <w:t xml:space="preserve"> </w:t>
+      </w:r>
+      <w:r>
+        <w:t xml:space="preserve">En-rads-kommentarer börjar där användaren har skrivit</w:t>
+      </w:r>
+      <w:r>
+        <w:t xml:space="preserve"> </w:t>
+      </w:r>
+      <w:r>
+        <w:t xml:space="preserve">“</w:t>
+      </w:r>
+      <w:r>
+        <w:rPr>
+          <w:rStyle w:val="VerbatimChar"/>
+        </w:rPr>
+        <w:t xml:space="preserve">//</w:t>
+      </w:r>
+      <w:r>
+        <w:t xml:space="preserve">”</w:t>
+      </w:r>
+      <w:r>
+        <w:t xml:space="preserve"> </w:t>
+      </w:r>
+      <w:r>
+        <w:t xml:space="preserve">och slutar vid</w:t>
+      </w:r>
+      <w:r>
+        <w:t xml:space="preserve"> </w:t>
+      </w:r>
+      <w:r>
+        <w:t xml:space="preserve">radens slut medan fler-rads-kommentarer börjar vid</w:t>
+      </w:r>
+      <w:r>
+        <w:t xml:space="preserve"> </w:t>
+      </w:r>
+      <w:r>
+        <w:t xml:space="preserve">“</w:t>
+      </w:r>
+      <w:r>
+        <w:rPr>
+          <w:rStyle w:val="VerbatimChar"/>
+        </w:rPr>
+        <w:t xml:space="preserve">/*</w:t>
+      </w:r>
+      <w:r>
+        <w:t xml:space="preserve">”</w:t>
+      </w:r>
+      <w:r>
+        <w:t xml:space="preserve"> </w:t>
+      </w:r>
+      <w:r>
+        <w:t xml:space="preserve">och slutar vid</w:t>
+      </w:r>
+      <w:r>
+        <w:t xml:space="preserve"> </w:t>
+      </w:r>
+      <w:r>
+        <w:t xml:space="preserve">“</w:t>
+      </w:r>
+      <w:r>
+        <w:rPr>
+          <w:rStyle w:val="VerbatimChar"/>
+        </w:rPr>
+        <w:t xml:space="preserve">*/</w:t>
+      </w:r>
+      <w:r>
+        <w:t xml:space="preserve">”</w:t>
+      </w:r>
+      <w:r>
+        <w:t xml:space="preserve">.</w:t>
+      </w:r>
+      <w:r>
+        <w:t xml:space="preserve"> </w:t>
+      </w:r>
+      <w:r>
+        <w:t xml:space="preserve">Båda dessa kommentarstyperna ignorerar allt inom dessa avgränsare.</w:t>
+      </w:r>
+    </w:p>
+    <w:p>
+      <w:pPr>
+        <w:pStyle w:val="SourceCode"/>
+      </w:pPr>
+      <w:r>
+        <w:rPr>
+          <w:rStyle w:val="VerbatimChar"/>
+        </w:rPr>
+        <w:t xml:space="preserve">kommentar           = en_rads_kommentar | fler_rads_kommentar</w:t>
+      </w:r>
+      <w:r>
+        <w:br/>
+      </w:r>
+      <w:r>
+        <w:rPr>
+          <w:rStyle w:val="VerbatimChar"/>
+        </w:rPr>
+        <w:t xml:space="preserve">en_rads_kommentar   = "//" valfri_karaktär* ny_rad</w:t>
+      </w:r>
+      <w:r>
+        <w:br/>
+      </w:r>
+      <w:r>
+        <w:rPr>
+          <w:rStyle w:val="VerbatimChar"/>
+        </w:rPr>
+        <w:t xml:space="preserve">fler_rads_kommentar = "/*" valfri_karaktär* "*/"</w:t>
+      </w:r>
+    </w:p>
+    <w:bookmarkEnd w:id="45"/>
+    <w:bookmarkStart w:id="46" w:name="makron"/>
+    <w:p>
+      <w:pPr>
+        <w:pStyle w:val="Rubrik3"/>
+      </w:pPr>
+      <w:r>
+        <w:t xml:space="preserve">Makron</w:t>
+      </w:r>
+    </w:p>
+    <w:p>
+      <w:pPr>
+        <w:pStyle w:val="FirstParagraph"/>
+      </w:pPr>
+      <w:r>
+        <w:t xml:space="preserve">Ett makro används i programmeringsspråket som ett sätt att kommunicera med</w:t>
+      </w:r>
+      <w:r>
+        <w:t xml:space="preserve"> </w:t>
+      </w:r>
+      <w:r>
+        <w:t xml:space="preserve">kompilatorn för att exempelvis importera kod skriven i andra programmeringsspråk</w:t>
+      </w:r>
+      <w:r>
+        <w:t xml:space="preserve"> </w:t>
+      </w:r>
+      <w:r>
+        <w:t xml:space="preserve">än detta. Likt kommentarer finns två olika typer av makron, en-rads-makron och</w:t>
+      </w:r>
+      <w:r>
+        <w:t xml:space="preserve"> </w:t>
+      </w:r>
+      <w:r>
+        <w:t xml:space="preserve">fler-rads-makron. Dessa består utav en typidentifierare och ett värde.</w:t>
+      </w:r>
+      <w:r>
+        <w:t xml:space="preserve"> </w:t>
+      </w:r>
+      <w:r>
+        <w:t xml:space="preserve">Typidentifieraren är till för att tipsa kompilatorn om hur makrots värde skall</w:t>
+      </w:r>
+      <w:r>
+        <w:t xml:space="preserve"> </w:t>
+      </w:r>
+      <w:r>
+        <w:t xml:space="preserve">tolkas. Exempelvis genom att importera makrots värde som obearbetad kod.</w:t>
+      </w:r>
+    </w:p>
+    <w:p>
+      <w:pPr>
+        <w:pStyle w:val="SourceCode"/>
+      </w:pPr>
+      <w:r>
+        <w:rPr>
+          <w:rStyle w:val="VerbatimChar"/>
+        </w:rPr>
+        <w:t xml:space="preserve">makro               = en_rads_makro | fler_rads_makro</w:t>
+      </w:r>
+      <w:r>
+        <w:br/>
+      </w:r>
+      <w:r>
+        <w:rPr>
+          <w:rStyle w:val="VerbatimChar"/>
+        </w:rPr>
+        <w:t xml:space="preserve">makro_identifierare = valfri_karaktär*</w:t>
+      </w:r>
+      <w:r>
+        <w:br/>
+      </w:r>
+      <w:r>
+        <w:rPr>
+          <w:rStyle w:val="VerbatimChar"/>
+        </w:rPr>
+        <w:t xml:space="preserve">makro_värde         = valfri_karaktär*</w:t>
+      </w:r>
+      <w:r>
+        <w:br/>
+      </w:r>
+      <w:r>
+        <w:rPr>
+          <w:rStyle w:val="VerbatimChar"/>
+        </w:rPr>
+        <w:t xml:space="preserve">en_rads_makro       = "#(" makro_identifierare ")" makro_värde ny_rad</w:t>
+      </w:r>
+      <w:r>
+        <w:br/>
+      </w:r>
+      <w:r>
+        <w:rPr>
+          <w:rStyle w:val="VerbatimChar"/>
+        </w:rPr>
+        <w:t xml:space="preserve">en_rads_makro       = "#(" makro_identifierare ")" "{" makro_värde "}"</w:t>
+      </w:r>
+    </w:p>
+    <w:bookmarkEnd w:id="46"/>
+    <w:bookmarkStart w:id="47" w:name="operatorer"/>
+    <w:p>
+      <w:pPr>
+        <w:pStyle w:val="Rubrik3"/>
+      </w:pPr>
+      <w:r>
+        <w:t xml:space="preserve">Operatorer</w:t>
+      </w:r>
+    </w:p>
+    <w:p>
+      <w:pPr>
+        <w:pStyle w:val="FirstParagraph"/>
+      </w:pPr>
+      <w:r>
+        <w:t xml:space="preserve">Operatorerna som är definerade för språket agerar endast på nummer- och</w:t>
+      </w:r>
+      <w:r>
+        <w:t xml:space="preserve"> </w:t>
+      </w:r>
+      <w:r>
+        <w:t xml:space="preserve">booleskvärden på samma sätt som dess motsvarigheter i matematiken.</w:t>
+      </w:r>
+    </w:p>
+    <w:tbl>
+      <w:tblPr>
+        <w:tblStyle w:val="Table"/>
+        <w:tblW w:type="pct" w:w="5000"/>
+        <w:tblLook w:firstRow="1" w:lastRow="0" w:firstColumn="0" w:lastColumn="0" w:noHBand="0" w:noVBand="0" w:val="0020"/>
+      </w:tblPr>
+      <w:tblGrid>
+        <w:gridCol w:w="826"/>
+        <w:gridCol w:w="7093"/>
+      </w:tblGrid>
+      <w:tr>
+        <w:trPr>
+          <w:tblHeader w:val="true"/>
+        </w:trPr>
+        <w:tc>
+          <w:tcPr/>
+          <w:p>
+            <w:pPr>
+              <w:pStyle w:val="Compact"/>
+              <w:jc w:val="left"/>
+            </w:pPr>
+            <w:r>
+              <w:t xml:space="preserve">Symbol</w:t>
+            </w:r>
+          </w:p>
+        </w:tc>
+        <w:tc>
+          <w:tcPr/>
+          <w:p>
+            <w:pPr>
+              <w:pStyle w:val="Compact"/>
+              <w:jc w:val="left"/>
+            </w:pPr>
+            <w:r>
+              <w:t xml:space="preserve">Beskrivning</w:t>
+            </w:r>
+          </w:p>
+        </w:tc>
+      </w:tr>
+      <w:tr>
+        <w:tc>
+          <w:tcPr/>
+          <w:p>
+            <w:pPr>
+              <w:pStyle w:val="Compact"/>
+              <w:jc w:val="left"/>
+            </w:pPr>
+            <w:r>
+              <w:rPr>
+                <w:rStyle w:val="VerbatimChar"/>
+              </w:rPr>
+              <w:t xml:space="preserve">=</w:t>
+            </w:r>
+          </w:p>
+        </w:tc>
+        <w:tc>
+          <w:tcPr/>
+          <w:p>
+            <w:pPr>
+              <w:pStyle w:val="Compact"/>
+              <w:jc w:val="left"/>
+            </w:pPr>
+            <w:r>
+              <w:t xml:space="preserve">Anger en variabels värde</w:t>
+            </w:r>
+          </w:p>
+        </w:tc>
+      </w:tr>
+      <w:tr>
+        <w:tc>
+          <w:tcPr/>
+          <w:p>
+            <w:pPr>
+              <w:pStyle w:val="Compact"/>
+              <w:jc w:val="left"/>
+            </w:pPr>
+            <w:r>
+              <w:rPr>
+                <w:rStyle w:val="VerbatimChar"/>
+              </w:rPr>
+              <w:t xml:space="preserve">+</w:t>
+            </w:r>
+          </w:p>
+        </w:tc>
+        <w:tc>
+          <w:tcPr/>
+          <w:p>
+            <w:pPr>
+              <w:pStyle w:val="Compact"/>
+              <w:jc w:val="left"/>
+            </w:pPr>
+            <w:r>
+              <w:t xml:space="preserve">Addition vid operationer med två nummervärde, annars för att markera att ett nummervärde är positivt</w:t>
+            </w:r>
+          </w:p>
+        </w:tc>
+      </w:tr>
+      <w:tr>
+        <w:tc>
+          <w:tcPr/>
+          <w:p>
+            <w:pPr>
+              <w:pStyle w:val="Compact"/>
+              <w:jc w:val="left"/>
+            </w:pPr>
+            <w:r>
+              <w:rPr>
+                <w:rStyle w:val="VerbatimChar"/>
+              </w:rPr>
+              <w:t xml:space="preserve">-</w:t>
+            </w:r>
+          </w:p>
+        </w:tc>
+        <w:tc>
+          <w:tcPr/>
+          <w:p>
+            <w:pPr>
+              <w:pStyle w:val="Compact"/>
+              <w:jc w:val="left"/>
+            </w:pPr>
+            <w:r>
+              <w:t xml:space="preserve">Subtraktion vid operationer med två nummervärde, annars för att markera att ett nummervärde är negativt</w:t>
+            </w:r>
+          </w:p>
+        </w:tc>
+      </w:tr>
+      <w:tr>
+        <w:tc>
+          <w:tcPr/>
+          <w:p>
+            <w:pPr>
+              <w:pStyle w:val="Compact"/>
+              <w:jc w:val="left"/>
+            </w:pPr>
+            <w:r>
+              <w:rPr>
+                <w:rStyle w:val="VerbatimChar"/>
+              </w:rPr>
+              <w:t xml:space="preserve">*</w:t>
+            </w:r>
+          </w:p>
+        </w:tc>
+        <w:tc>
+          <w:tcPr/>
+          <w:p>
+            <w:pPr>
+              <w:pStyle w:val="Compact"/>
+              <w:jc w:val="left"/>
+            </w:pPr>
+            <w:r>
+              <w:t xml:space="preserve">Multiplikation av två nummervärden</w:t>
+            </w:r>
+          </w:p>
+        </w:tc>
+      </w:tr>
+      <w:tr>
+        <w:tc>
+          <w:tcPr/>
+          <w:p>
+            <w:pPr>
+              <w:pStyle w:val="Compact"/>
+              <w:jc w:val="left"/>
+            </w:pPr>
+            <w:r>
+              <w:rPr>
+                <w:rStyle w:val="VerbatimChar"/>
+              </w:rPr>
+              <w:t xml:space="preserve">/</w:t>
+            </w:r>
+          </w:p>
+        </w:tc>
+        <w:tc>
+          <w:tcPr/>
+          <w:p>
+            <w:pPr>
+              <w:pStyle w:val="Compact"/>
+              <w:jc w:val="left"/>
+            </w:pPr>
+            <w:r>
+              <w:t xml:space="preserve">Division av två nummervärden</w:t>
+            </w:r>
+          </w:p>
+        </w:tc>
+      </w:tr>
+      <w:tr>
+        <w:tc>
+          <w:tcPr/>
+          <w:p>
+            <w:pPr>
+              <w:pStyle w:val="Compact"/>
+              <w:jc w:val="left"/>
+            </w:pPr>
+            <w:r>
+              <w:rPr>
+                <w:rStyle w:val="VerbatimChar"/>
+              </w:rPr>
+              <w:t xml:space="preserve">%</w:t>
+            </w:r>
+          </w:p>
+        </w:tc>
+        <w:tc>
+          <w:tcPr/>
+          <w:p>
+            <w:pPr>
+              <w:pStyle w:val="Compact"/>
+              <w:jc w:val="left"/>
+            </w:pPr>
+            <w:r>
+              <w:t xml:space="preserve">Restprodukten av två nummervärden vid division</w:t>
+            </w:r>
+          </w:p>
+        </w:tc>
+      </w:tr>
+      <w:tr>
+        <w:tc>
+          <w:tcPr/>
+          <w:p>
+            <w:pPr>
+              <w:pStyle w:val="Compact"/>
+              <w:jc w:val="left"/>
+            </w:pPr>
+            <w:r>
+              <w:rPr>
+                <w:rStyle w:val="VerbatimChar"/>
+              </w:rPr>
+              <w:t xml:space="preserve">==</w:t>
+            </w:r>
+          </w:p>
+        </w:tc>
+        <w:tc>
+          <w:tcPr/>
+          <w:p>
+            <w:pPr>
+              <w:pStyle w:val="Compact"/>
+              <w:jc w:val="left"/>
+            </w:pPr>
+            <w:r>
+              <w:t xml:space="preserve">Jämför två värden för likhet</w:t>
+            </w:r>
+          </w:p>
+        </w:tc>
+      </w:tr>
+      <w:tr>
+        <w:tc>
+          <w:tcPr/>
+          <w:p>
+            <w:pPr>
+              <w:pStyle w:val="Compact"/>
+              <w:jc w:val="left"/>
+            </w:pPr>
+            <w:r>
+              <w:rPr>
+                <w:rStyle w:val="VerbatimChar"/>
+              </w:rPr>
+              <w:t xml:space="preserve">!=</w:t>
+            </w:r>
+          </w:p>
+        </w:tc>
+        <w:tc>
+          <w:tcPr/>
+          <w:p>
+            <w:pPr>
+              <w:pStyle w:val="Compact"/>
+              <w:jc w:val="left"/>
+            </w:pPr>
+            <w:r>
+              <w:t xml:space="preserve">Jämför två värden för olikhet</w:t>
+            </w:r>
+          </w:p>
+        </w:tc>
+      </w:tr>
+      <w:tr>
+        <w:tc>
+          <w:tcPr/>
+          <w:p>
+            <w:pPr>
+              <w:pStyle w:val="Compact"/>
+              <w:jc w:val="left"/>
+            </w:pPr>
+            <w:r>
+              <w:rPr>
+                <w:rStyle w:val="VerbatimChar"/>
+              </w:rPr>
+              <w:t xml:space="preserve">&lt;</w:t>
+            </w:r>
+          </w:p>
+        </w:tc>
+        <w:tc>
+          <w:tcPr/>
+          <w:p>
+            <w:pPr>
+              <w:pStyle w:val="Compact"/>
+              <w:jc w:val="left"/>
+            </w:pPr>
+            <w:r>
+              <w:t xml:space="preserve">Jämför ifall det första nummervärdet är mindre än det andra nummervärdet</w:t>
+            </w:r>
+          </w:p>
+        </w:tc>
+      </w:tr>
+      <w:tr>
+        <w:tc>
+          <w:tcPr/>
+          <w:p>
+            <w:pPr>
+              <w:pStyle w:val="Compact"/>
+              <w:jc w:val="left"/>
+            </w:pPr>
+            <w:r>
+              <w:rPr>
+                <w:rStyle w:val="VerbatimChar"/>
+              </w:rPr>
+              <w:t xml:space="preserve">&lt;=</w:t>
+            </w:r>
+          </w:p>
+        </w:tc>
+        <w:tc>
+          <w:tcPr/>
+          <w:p>
+            <w:pPr>
+              <w:pStyle w:val="Compact"/>
+              <w:jc w:val="left"/>
+            </w:pPr>
+            <w:r>
+              <w:t xml:space="preserve">Jämför ifall det första nummervärdet är mindre eller lika med än det andra nummervärdet</w:t>
+            </w:r>
+          </w:p>
+        </w:tc>
+      </w:tr>
+      <w:tr>
+        <w:tc>
+          <w:tcPr/>
+          <w:p>
+            <w:pPr>
+              <w:pStyle w:val="Compact"/>
+              <w:jc w:val="left"/>
+            </w:pPr>
+            <w:r>
+              <w:rPr>
+                <w:rStyle w:val="VerbatimChar"/>
+              </w:rPr>
+              <w:t xml:space="preserve">&gt;</w:t>
+            </w:r>
+          </w:p>
+        </w:tc>
+        <w:tc>
+          <w:tcPr/>
+          <w:p>
+            <w:pPr>
+              <w:pStyle w:val="Compact"/>
+              <w:jc w:val="left"/>
+            </w:pPr>
+            <w:r>
+              <w:t xml:space="preserve">Jämför ifall det första nummervärdet är större än det andra nummervärdet</w:t>
+            </w:r>
+          </w:p>
+        </w:tc>
+      </w:tr>
+      <w:tr>
+        <w:tc>
+          <w:tcPr/>
+          <w:p>
+            <w:pPr>
+              <w:pStyle w:val="Compact"/>
+              <w:jc w:val="left"/>
+            </w:pPr>
+            <w:r>
+              <w:rPr>
+                <w:rStyle w:val="VerbatimChar"/>
+              </w:rPr>
+              <w:t xml:space="preserve">&gt;=</w:t>
+            </w:r>
+          </w:p>
+        </w:tc>
+        <w:tc>
+          <w:tcPr/>
+          <w:p>
+            <w:pPr>
+              <w:pStyle w:val="Compact"/>
+              <w:jc w:val="left"/>
+            </w:pPr>
+            <w:r>
+              <w:t xml:space="preserve">Jämför ifall det första nummervärdet är större eller lika med än det andra nummervärdet</w:t>
+            </w:r>
+          </w:p>
+        </w:tc>
+      </w:tr>
+      <w:tr>
+        <w:tc>
+          <w:tcPr/>
+          <w:p>
+            <w:pPr>
+              <w:pStyle w:val="Compact"/>
+              <w:jc w:val="left"/>
+            </w:pPr>
+            <w:r>
+              <w:rPr>
+                <w:rStyle w:val="VerbatimChar"/>
+              </w:rPr>
+              <w:t xml:space="preserve">!</w:t>
+            </w:r>
+          </w:p>
+        </w:tc>
+        <w:tc>
+          <w:tcPr/>
+          <w:p>
+            <w:pPr>
+              <w:pStyle w:val="Compact"/>
+              <w:jc w:val="left"/>
+            </w:pPr>
+            <w:r>
+              <w:t xml:space="preserve">Inverterar en boolesk, dvs gör om sanna booleskvärden till falska och falska till sanna</w:t>
+            </w:r>
+          </w:p>
+        </w:tc>
+      </w:tr>
+      <w:tr>
+        <w:tc>
+          <w:tcPr/>
+          <w:p>
+            <w:pPr>
+              <w:pStyle w:val="Compact"/>
+              <w:jc w:val="left"/>
+            </w:pPr>
+            <w:r>
+              <w:rPr>
+                <w:rStyle w:val="VerbatimChar"/>
+              </w:rPr>
+              <w:t xml:space="preserve">||</w:t>
+            </w:r>
+          </w:p>
+        </w:tc>
+        <w:tc>
+          <w:tcPr/>
+          <w:p>
+            <w:pPr>
+              <w:pStyle w:val="Compact"/>
+              <w:jc w:val="left"/>
+            </w:pPr>
+            <w:r>
+              <w:t xml:space="preserve">Boolesk eller operation som tar två booleskvärden och returnerar sant ifall något av värdena är sanna</w:t>
+            </w:r>
+          </w:p>
+        </w:tc>
+      </w:tr>
+      <w:tr>
+        <w:tc>
+          <w:tcPr/>
+          <w:p>
+            <w:pPr>
+              <w:pStyle w:val="Compact"/>
+              <w:jc w:val="left"/>
+            </w:pPr>
+            <w:r>
+              <w:rPr>
+                <w:rStyle w:val="VerbatimChar"/>
+              </w:rPr>
+              <w:t xml:space="preserve">&amp;&amp;</w:t>
+            </w:r>
+          </w:p>
+        </w:tc>
+        <w:tc>
+          <w:tcPr/>
+          <w:p>
+            <w:pPr>
+              <w:pStyle w:val="Compact"/>
+              <w:jc w:val="left"/>
+            </w:pPr>
+            <w:r>
+              <w:t xml:space="preserve">Boolesk eller operation som tar två booleskvärden och returnerar sant ifall båda värdena är sanna</w:t>
+            </w:r>
+          </w:p>
+        </w:tc>
+      </w:tr>
+    </w:tbl>
+    <w:p>
+      <w:pPr>
+        <w:pStyle w:val="Brdtext"/>
+      </w:pPr>
+      <w:r>
+        <w:t xml:space="preserve">EBNF definitionen är densamma som symbolerna i tabellen.</w:t>
+      </w:r>
+    </w:p>
+    <w:bookmarkEnd w:id="47"/>
+    <w:bookmarkStart w:id="48" w:name="nyckelord"/>
+    <w:p>
+      <w:pPr>
+        <w:pStyle w:val="Rubrik3"/>
+      </w:pPr>
+      <w:r>
+        <w:t xml:space="preserve">Nyckelord</w:t>
+      </w:r>
+    </w:p>
+    <w:p>
+      <w:pPr>
+        <w:pStyle w:val="FirstParagraph"/>
+      </w:pPr>
+      <w:r>
+        <w:t xml:space="preserve">Nyckelorden i programmeringsspråket används för att markera olika uttryck</w:t>
+      </w:r>
+      <w:r>
+        <w:t xml:space="preserve"> </w:t>
+      </w:r>
+      <w:r>
+        <w:t xml:space="preserve">och satser. Dessa nyckelord är dock skriftspråksspecifika vilket gör att</w:t>
+      </w:r>
+      <w:r>
+        <w:t xml:space="preserve"> </w:t>
+      </w:r>
+      <w:r>
+        <w:t xml:space="preserve">språkets definition ändras beroende på skriftspråk.</w:t>
+      </w:r>
+    </w:p>
+    <w:tbl>
+      <w:tblPr>
+        <w:tblStyle w:val="Table"/>
+        <w:tblW w:type="auto" w:w="0"/>
+        <w:tblLook w:firstRow="1" w:lastRow="0" w:firstColumn="0" w:lastColumn="0" w:noHBand="0" w:noVBand="0" w:val="0020"/>
+      </w:tblPr>
+      <w:tblGrid>
+        <w:gridCol w:w="1980"/>
+        <w:gridCol w:w="1980"/>
+        <w:gridCol w:w="1980"/>
+        <w:gridCol w:w="1980"/>
+      </w:tblGrid>
+      <w:tr>
+        <w:trPr>
+          <w:tblHeader w:val="true"/>
+        </w:trPr>
+        <w:tc>
+          <w:tcPr/>
+          <w:p>
+            <w:pPr>
+              <w:pStyle w:val="Compact"/>
+              <w:jc w:val="left"/>
+            </w:pPr>
+            <w:r>
+              <w:t xml:space="preserve">Engelska</w:t>
+            </w:r>
+          </w:p>
+        </w:tc>
+        <w:tc>
+          <w:tcPr/>
+          <w:p>
+            <w:pPr>
+              <w:pStyle w:val="Compact"/>
+              <w:jc w:val="left"/>
+            </w:pPr>
+            <w:r>
+              <w:t xml:space="preserve">Svenska</w:t>
+            </w:r>
+          </w:p>
+        </w:tc>
+        <w:tc>
+          <w:tcPr/>
+          <w:p>
+            <w:pPr>
+              <w:pStyle w:val="Compact"/>
+              <w:jc w:val="left"/>
+            </w:pPr>
+            <w:r>
+              <w:t xml:space="preserve">Tyska</w:t>
+            </w:r>
+          </w:p>
+        </w:tc>
+        <w:tc>
+          <w:tcPr/>
+          <w:p>
+            <w:pPr>
+              <w:pStyle w:val="Compact"/>
+              <w:jc w:val="left"/>
+            </w:pPr>
+            <w:r>
+              <w:t xml:space="preserve">Franska</w:t>
+            </w:r>
+          </w:p>
+        </w:tc>
+      </w:tr>
+      <w:tr>
+        <w:tc>
+          <w:tcPr/>
+          <w:p>
+            <w:pPr>
+              <w:pStyle w:val="Compact"/>
+              <w:jc w:val="left"/>
+            </w:pPr>
+            <w:r>
+              <w:rPr>
+                <w:rStyle w:val="VerbatimChar"/>
+              </w:rPr>
+              <w:t xml:space="preserve">import</w:t>
+            </w:r>
+          </w:p>
+        </w:tc>
+        <w:tc>
+          <w:tcPr/>
+          <w:p>
+            <w:pPr>
+              <w:pStyle w:val="Compact"/>
+              <w:jc w:val="left"/>
+            </w:pPr>
+            <w:r>
+              <w:rPr>
+                <w:rStyle w:val="VerbatimChar"/>
+              </w:rPr>
+              <w:t xml:space="preserve">importera</w:t>
+            </w:r>
+          </w:p>
+        </w:tc>
+        <w:tc>
+          <w:tcPr/>
+          <w:p>
+            <w:pPr>
+              <w:pStyle w:val="Compact"/>
+              <w:jc w:val="left"/>
+            </w:pPr>
+            <w:r>
+              <w:rPr>
+                <w:rStyle w:val="VerbatimChar"/>
+              </w:rPr>
+              <w:t xml:space="preserve">importieren</w:t>
+            </w:r>
+          </w:p>
+        </w:tc>
+        <w:tc>
+          <w:tcPr/>
+          <w:p>
+            <w:pPr>
+              <w:pStyle w:val="Compact"/>
+              <w:jc w:val="left"/>
+            </w:pPr>
+            <w:r>
+              <w:rPr>
+                <w:rStyle w:val="VerbatimChar"/>
+              </w:rPr>
+              <w:t xml:space="preserve">import</w:t>
+            </w:r>
+          </w:p>
+        </w:tc>
+      </w:tr>
+      <w:tr>
+        <w:tc>
+          <w:tcPr/>
+          <w:p>
+            <w:pPr>
+              <w:pStyle w:val="Compact"/>
+              <w:jc w:val="left"/>
+            </w:pPr>
+            <w:r>
+              <w:rPr>
+                <w:rStyle w:val="VerbatimChar"/>
+              </w:rPr>
+              <w:t xml:space="preserve">from</w:t>
+            </w:r>
+          </w:p>
+        </w:tc>
+        <w:tc>
+          <w:tcPr/>
+          <w:p>
+            <w:pPr>
+              <w:pStyle w:val="Compact"/>
+              <w:jc w:val="left"/>
+            </w:pPr>
+            <w:r>
+              <w:rPr>
+                <w:rStyle w:val="VerbatimChar"/>
+              </w:rPr>
+              <w:t xml:space="preserve">från</w:t>
+            </w:r>
+          </w:p>
+        </w:tc>
+        <w:tc>
+          <w:tcPr/>
+          <w:p>
+            <w:pPr>
+              <w:pStyle w:val="Compact"/>
+              <w:jc w:val="left"/>
+            </w:pPr>
+            <w:r>
+              <w:rPr>
+                <w:rStyle w:val="VerbatimChar"/>
+              </w:rPr>
+              <w:t xml:space="preserve">aus</w:t>
+            </w:r>
+          </w:p>
+        </w:tc>
+        <w:tc>
+          <w:tcPr/>
+          <w:p>
+            <w:pPr>
+              <w:pStyle w:val="Compact"/>
+              <w:jc w:val="left"/>
+            </w:pPr>
+            <w:r>
+              <w:rPr>
+                <w:rStyle w:val="VerbatimChar"/>
+              </w:rPr>
+              <w:t xml:space="preserve">des</w:t>
+            </w:r>
+          </w:p>
+        </w:tc>
+      </w:tr>
+      <w:tr>
+        <w:tc>
+          <w:tcPr/>
+          <w:p>
+            <w:pPr>
+              <w:pStyle w:val="Compact"/>
+              <w:jc w:val="left"/>
+            </w:pPr>
+            <w:r>
+              <w:rPr>
+                <w:rStyle w:val="VerbatimChar"/>
+              </w:rPr>
+              <w:t xml:space="preserve">export</w:t>
+            </w:r>
+          </w:p>
+        </w:tc>
+        <w:tc>
+          <w:tcPr/>
+          <w:p>
+            <w:pPr>
+              <w:pStyle w:val="Compact"/>
+              <w:jc w:val="left"/>
+            </w:pPr>
+            <w:r>
+              <w:rPr>
+                <w:rStyle w:val="VerbatimChar"/>
+              </w:rPr>
+              <w:t xml:space="preserve">exportera</w:t>
+            </w:r>
+          </w:p>
+        </w:tc>
+        <w:tc>
+          <w:tcPr/>
+          <w:p>
+            <w:pPr>
+              <w:pStyle w:val="Compact"/>
+              <w:jc w:val="left"/>
+            </w:pPr>
+            <w:r>
+              <w:rPr>
+                <w:rStyle w:val="VerbatimChar"/>
+              </w:rPr>
+              <w:t xml:space="preserve">exportieren</w:t>
+            </w:r>
+          </w:p>
+        </w:tc>
+        <w:tc>
+          <w:tcPr/>
+          <w:p>
+            <w:pPr>
+              <w:pStyle w:val="Compact"/>
+              <w:jc w:val="left"/>
+            </w:pPr>
+            <w:r>
+              <w:rPr>
+                <w:rStyle w:val="VerbatimChar"/>
+              </w:rPr>
+              <w:t xml:space="preserve">export</w:t>
+            </w:r>
+          </w:p>
+        </w:tc>
+      </w:tr>
+      <w:tr>
+        <w:tc>
+          <w:tcPr/>
+          <w:p>
+            <w:pPr>
+              <w:pStyle w:val="Compact"/>
+              <w:jc w:val="left"/>
+            </w:pPr>
+            <w:r>
+              <w:rPr>
+                <w:rStyle w:val="VerbatimChar"/>
+              </w:rPr>
+              <w:t xml:space="preserve">function</w:t>
+            </w:r>
+          </w:p>
+        </w:tc>
+        <w:tc>
+          <w:tcPr/>
+          <w:p>
+            <w:pPr>
+              <w:pStyle w:val="Compact"/>
+              <w:jc w:val="left"/>
+            </w:pPr>
+            <w:r>
+              <w:rPr>
+                <w:rStyle w:val="VerbatimChar"/>
+              </w:rPr>
+              <w:t xml:space="preserve">funktion</w:t>
+            </w:r>
+          </w:p>
+        </w:tc>
+        <w:tc>
+          <w:tcPr/>
+          <w:p>
+            <w:pPr>
+              <w:pStyle w:val="Compact"/>
+              <w:jc w:val="left"/>
+            </w:pPr>
+            <w:r>
+              <w:rPr>
+                <w:rStyle w:val="VerbatimChar"/>
+              </w:rPr>
+              <w:t xml:space="preserve">funktion</w:t>
+            </w:r>
+          </w:p>
+        </w:tc>
+        <w:tc>
+          <w:tcPr/>
+          <w:p>
+            <w:pPr>
+              <w:pStyle w:val="Compact"/>
+              <w:jc w:val="left"/>
+            </w:pPr>
+            <w:r>
+              <w:rPr>
+                <w:rStyle w:val="VerbatimChar"/>
+              </w:rPr>
+              <w:t xml:space="preserve">function</w:t>
+            </w:r>
+          </w:p>
+        </w:tc>
+      </w:tr>
+      <w:tr>
+        <w:tc>
+          <w:tcPr/>
+          <w:p>
+            <w:pPr>
+              <w:pStyle w:val="Compact"/>
+              <w:jc w:val="left"/>
+            </w:pPr>
+            <w:r>
+              <w:rPr>
+                <w:rStyle w:val="VerbatimChar"/>
+              </w:rPr>
+              <w:t xml:space="preserve">return</w:t>
+            </w:r>
+          </w:p>
+        </w:tc>
+        <w:tc>
+          <w:tcPr/>
+          <w:p>
+            <w:pPr>
+              <w:pStyle w:val="Compact"/>
+              <w:jc w:val="left"/>
+            </w:pPr>
+            <w:r>
+              <w:rPr>
+                <w:rStyle w:val="VerbatimChar"/>
+              </w:rPr>
+              <w:t xml:space="preserve">returnera</w:t>
+            </w:r>
+          </w:p>
+        </w:tc>
+        <w:tc>
+          <w:tcPr/>
+          <w:p>
+            <w:pPr>
+              <w:pStyle w:val="Compact"/>
+              <w:jc w:val="left"/>
+            </w:pPr>
+            <w:r>
+              <w:rPr>
+                <w:rStyle w:val="VerbatimChar"/>
+              </w:rPr>
+              <w:t xml:space="preserve">rückkehr</w:t>
+            </w:r>
+          </w:p>
+        </w:tc>
+        <w:tc>
+          <w:tcPr/>
+          <w:p>
+            <w:pPr>
+              <w:pStyle w:val="Compact"/>
+              <w:jc w:val="left"/>
+            </w:pPr>
+            <w:r>
+              <w:rPr>
+                <w:rStyle w:val="VerbatimChar"/>
+              </w:rPr>
+              <w:t xml:space="preserve">retourne</w:t>
+            </w:r>
+          </w:p>
+        </w:tc>
+      </w:tr>
+      <w:tr>
+        <w:tc>
+          <w:tcPr/>
+          <w:p>
+            <w:pPr>
+              <w:pStyle w:val="Compact"/>
+              <w:jc w:val="left"/>
+            </w:pPr>
+            <w:r>
+              <w:rPr>
+                <w:rStyle w:val="VerbatimChar"/>
+              </w:rPr>
+              <w:t xml:space="preserve">if</w:t>
+            </w:r>
+          </w:p>
+        </w:tc>
+        <w:tc>
+          <w:tcPr/>
+          <w:p>
+            <w:pPr>
+              <w:pStyle w:val="Compact"/>
+              <w:jc w:val="left"/>
+            </w:pPr>
+            <w:r>
+              <w:rPr>
+                <w:rStyle w:val="VerbatimChar"/>
+              </w:rPr>
+              <w:t xml:space="preserve">om</w:t>
+            </w:r>
+          </w:p>
+        </w:tc>
+        <w:tc>
+          <w:tcPr/>
+          <w:p>
+            <w:pPr>
+              <w:pStyle w:val="Compact"/>
+              <w:jc w:val="left"/>
+            </w:pPr>
+            <w:r>
+              <w:rPr>
+                <w:rStyle w:val="VerbatimChar"/>
+              </w:rPr>
+              <w:t xml:space="preserve">ob</w:t>
+            </w:r>
+          </w:p>
+        </w:tc>
+        <w:tc>
+          <w:tcPr/>
+          <w:p>
+            <w:pPr>
+              <w:pStyle w:val="Compact"/>
+              <w:jc w:val="left"/>
+            </w:pPr>
+            <w:r>
+              <w:rPr>
+                <w:rStyle w:val="VerbatimChar"/>
+              </w:rPr>
+              <w:t xml:space="preserve">si</w:t>
+            </w:r>
+          </w:p>
+        </w:tc>
+      </w:tr>
+      <w:tr>
+        <w:tc>
+          <w:tcPr/>
+          <w:p>
+            <w:pPr>
+              <w:pStyle w:val="Compact"/>
+              <w:jc w:val="left"/>
+            </w:pPr>
+            <w:r>
+              <w:rPr>
+                <w:rStyle w:val="VerbatimChar"/>
+              </w:rPr>
+              <w:t xml:space="preserve">while</w:t>
+            </w:r>
+          </w:p>
+        </w:tc>
+        <w:tc>
+          <w:tcPr/>
+          <w:p>
+            <w:pPr>
+              <w:pStyle w:val="Compact"/>
+              <w:jc w:val="left"/>
+            </w:pPr>
+            <w:r>
+              <w:rPr>
+                <w:rStyle w:val="VerbatimChar"/>
+              </w:rPr>
+              <w:t xml:space="preserve">medan</w:t>
+            </w:r>
+          </w:p>
+        </w:tc>
+        <w:tc>
+          <w:tcPr/>
+          <w:p>
+            <w:pPr>
+              <w:pStyle w:val="Compact"/>
+              <w:jc w:val="left"/>
+            </w:pPr>
+            <w:r>
+              <w:rPr>
+                <w:rStyle w:val="VerbatimChar"/>
+              </w:rPr>
+              <w:t xml:space="preserve">während</w:t>
+            </w:r>
+          </w:p>
+        </w:tc>
+        <w:tc>
+          <w:tcPr/>
+          <w:p>
+            <w:pPr>
+              <w:pStyle w:val="Compact"/>
+              <w:jc w:val="left"/>
+            </w:pPr>
+            <w:r>
+              <w:rPr>
+                <w:rStyle w:val="VerbatimChar"/>
+              </w:rPr>
+              <w:t xml:space="preserve">pendant</w:t>
+            </w:r>
+          </w:p>
+        </w:tc>
+      </w:tr>
+      <w:tr>
+        <w:tc>
+          <w:tcPr/>
+          <w:p>
+            <w:pPr>
+              <w:pStyle w:val="Compact"/>
+              <w:jc w:val="left"/>
+            </w:pPr>
+            <w:r>
+              <w:rPr>
+                <w:rStyle w:val="VerbatimChar"/>
+              </w:rPr>
+              <w:t xml:space="preserve">break</w:t>
+            </w:r>
+          </w:p>
+        </w:tc>
+        <w:tc>
+          <w:tcPr/>
+          <w:p>
+            <w:pPr>
+              <w:pStyle w:val="Compact"/>
+              <w:jc w:val="left"/>
+            </w:pPr>
+            <w:r>
+              <w:rPr>
+                <w:rStyle w:val="VerbatimChar"/>
+              </w:rPr>
+              <w:t xml:space="preserve">avbryt</w:t>
+            </w:r>
+          </w:p>
+        </w:tc>
+        <w:tc>
+          <w:tcPr/>
+          <w:p>
+            <w:pPr>
+              <w:pStyle w:val="Compact"/>
+              <w:jc w:val="left"/>
+            </w:pPr>
+            <w:r>
+              <w:rPr>
+                <w:rStyle w:val="VerbatimChar"/>
+              </w:rPr>
+              <w:t xml:space="preserve">abbrechen</w:t>
+            </w:r>
+          </w:p>
+        </w:tc>
+        <w:tc>
+          <w:tcPr/>
+          <w:p>
+            <w:pPr>
+              <w:pStyle w:val="Compact"/>
+              <w:jc w:val="left"/>
+            </w:pPr>
+            <w:r>
+              <w:rPr>
+                <w:rStyle w:val="VerbatimChar"/>
+              </w:rPr>
+              <w:t xml:space="preserve">casse</w:t>
+            </w:r>
+          </w:p>
+        </w:tc>
+      </w:tr>
+      <w:tr>
+        <w:tc>
+          <w:tcPr/>
+          <w:p>
+            <w:pPr>
+              <w:pStyle w:val="Compact"/>
+              <w:jc w:val="left"/>
+            </w:pPr>
+            <w:r>
+              <w:rPr>
+                <w:rStyle w:val="VerbatimChar"/>
+              </w:rPr>
+              <w:t xml:space="preserve">continue</w:t>
+            </w:r>
+          </w:p>
+        </w:tc>
+        <w:tc>
+          <w:tcPr/>
+          <w:p>
+            <w:pPr>
+              <w:pStyle w:val="Compact"/>
+              <w:jc w:val="left"/>
+            </w:pPr>
+            <w:r>
+              <w:rPr>
+                <w:rStyle w:val="VerbatimChar"/>
+              </w:rPr>
+              <w:t xml:space="preserve">fortsätt</w:t>
+            </w:r>
+          </w:p>
+        </w:tc>
+        <w:tc>
+          <w:tcPr/>
+          <w:p>
+            <w:pPr>
+              <w:pStyle w:val="Compact"/>
+              <w:jc w:val="left"/>
+            </w:pPr>
+            <w:r>
+              <w:rPr>
+                <w:rStyle w:val="VerbatimChar"/>
+              </w:rPr>
+              <w:t xml:space="preserve">fortsetzen</w:t>
+            </w:r>
+          </w:p>
+        </w:tc>
+        <w:tc>
+          <w:tcPr/>
+          <w:p>
+            <w:pPr>
+              <w:pStyle w:val="Compact"/>
+              <w:jc w:val="left"/>
+            </w:pPr>
+            <w:r>
+              <w:rPr>
+                <w:rStyle w:val="VerbatimChar"/>
+              </w:rPr>
+              <w:t xml:space="preserve">continue</w:t>
+            </w:r>
+          </w:p>
+        </w:tc>
+      </w:tr>
+      <w:tr>
+        <w:tc>
+          <w:tcPr/>
+          <w:p>
+            <w:pPr>
+              <w:pStyle w:val="Compact"/>
+              <w:jc w:val="left"/>
+            </w:pPr>
+            <w:r>
+              <w:rPr>
+                <w:rStyle w:val="VerbatimChar"/>
+              </w:rPr>
+              <w:t xml:space="preserve">variable</w:t>
+            </w:r>
+          </w:p>
+        </w:tc>
+        <w:tc>
+          <w:tcPr/>
+          <w:p>
+            <w:pPr>
+              <w:pStyle w:val="Compact"/>
+              <w:jc w:val="left"/>
+            </w:pPr>
+            <w:r>
+              <w:rPr>
+                <w:rStyle w:val="VerbatimChar"/>
+              </w:rPr>
+              <w:t xml:space="preserve">variabel</w:t>
+            </w:r>
+          </w:p>
+        </w:tc>
+        <w:tc>
+          <w:tcPr/>
+          <w:p>
+            <w:pPr>
+              <w:pStyle w:val="Compact"/>
+              <w:jc w:val="left"/>
+            </w:pPr>
+            <w:r>
+              <w:rPr>
+                <w:rStyle w:val="VerbatimChar"/>
+              </w:rPr>
+              <w:t xml:space="preserve">variable</w:t>
+            </w:r>
+          </w:p>
+        </w:tc>
+        <w:tc>
+          <w:tcPr/>
+          <w:p>
+            <w:pPr>
+              <w:pStyle w:val="Compact"/>
+              <w:jc w:val="left"/>
+            </w:pPr>
+            <w:r>
+              <w:rPr>
+                <w:rStyle w:val="VerbatimChar"/>
+              </w:rPr>
+              <w:t xml:space="preserve">variable</w:t>
+            </w:r>
+          </w:p>
+        </w:tc>
+      </w:tr>
+      <w:tr>
+        <w:tc>
+          <w:tcPr/>
+          <w:p>
+            <w:pPr>
+              <w:pStyle w:val="Compact"/>
+              <w:jc w:val="left"/>
+            </w:pPr>
+            <w:r>
+              <w:rPr>
+                <w:rStyle w:val="VerbatimChar"/>
+              </w:rPr>
+              <w:t xml:space="preserve">constant</w:t>
+            </w:r>
+          </w:p>
+        </w:tc>
+        <w:tc>
+          <w:tcPr/>
+          <w:p>
+            <w:pPr>
+              <w:pStyle w:val="Compact"/>
+              <w:jc w:val="left"/>
+            </w:pPr>
+            <w:r>
+              <w:rPr>
+                <w:rStyle w:val="VerbatimChar"/>
+              </w:rPr>
+              <w:t xml:space="preserve">konstant</w:t>
+            </w:r>
+          </w:p>
+        </w:tc>
+        <w:tc>
+          <w:tcPr/>
+          <w:p>
+            <w:pPr>
+              <w:pStyle w:val="Compact"/>
+              <w:jc w:val="left"/>
+            </w:pPr>
+            <w:r>
+              <w:rPr>
+                <w:rStyle w:val="VerbatimChar"/>
+              </w:rPr>
+              <w:t xml:space="preserve">konstante</w:t>
+            </w:r>
+          </w:p>
+        </w:tc>
+        <w:tc>
+          <w:tcPr/>
+          <w:p>
+            <w:pPr>
+              <w:pStyle w:val="Compact"/>
+              <w:jc w:val="left"/>
+            </w:pPr>
+            <w:r>
+              <w:rPr>
+                <w:rStyle w:val="VerbatimChar"/>
+              </w:rPr>
+              <w:t xml:space="preserve">constant</w:t>
+            </w:r>
+          </w:p>
+        </w:tc>
+      </w:tr>
+      <w:tr>
+        <w:tc>
+          <w:tcPr/>
+          <w:p>
+            <w:pPr>
+              <w:pStyle w:val="Compact"/>
+              <w:jc w:val="left"/>
+            </w:pPr>
+            <w:r>
+              <w:rPr>
+                <w:rStyle w:val="VerbatimChar"/>
+              </w:rPr>
+              <w:t xml:space="preserve">none</w:t>
+            </w:r>
+          </w:p>
+        </w:tc>
+        <w:tc>
+          <w:tcPr/>
+          <w:p>
+            <w:pPr>
+              <w:pStyle w:val="Compact"/>
+              <w:jc w:val="left"/>
+            </w:pPr>
+            <w:r>
+              <w:rPr>
+                <w:rStyle w:val="VerbatimChar"/>
+              </w:rPr>
+              <w:t xml:space="preserve">inget</w:t>
+            </w:r>
+          </w:p>
+        </w:tc>
+        <w:tc>
+          <w:tcPr/>
+          <w:p>
+            <w:pPr>
+              <w:pStyle w:val="Compact"/>
+              <w:jc w:val="left"/>
+            </w:pPr>
+            <w:r>
+              <w:rPr>
+                <w:rStyle w:val="VerbatimChar"/>
+              </w:rPr>
+              <w:t xml:space="preserve">null</w:t>
+            </w:r>
+          </w:p>
+        </w:tc>
+        <w:tc>
+          <w:tcPr/>
+          <w:p>
+            <w:pPr>
+              <w:pStyle w:val="Compact"/>
+              <w:jc w:val="left"/>
+            </w:pPr>
+            <w:r>
+              <w:rPr>
+                <w:rStyle w:val="VerbatimChar"/>
+              </w:rPr>
+              <w:t xml:space="preserve">rien</w:t>
+            </w:r>
+          </w:p>
+        </w:tc>
+      </w:tr>
+      <w:tr>
+        <w:tc>
+          <w:tcPr/>
+          <w:p>
+            <w:pPr>
+              <w:pStyle w:val="Compact"/>
+              <w:jc w:val="left"/>
+            </w:pPr>
+            <w:r>
+              <w:rPr>
+                <w:rStyle w:val="VerbatimChar"/>
+              </w:rPr>
+              <w:t xml:space="preserve">true</w:t>
+            </w:r>
+          </w:p>
+        </w:tc>
+        <w:tc>
+          <w:tcPr/>
+          <w:p>
+            <w:pPr>
+              <w:pStyle w:val="Compact"/>
+              <w:jc w:val="left"/>
+            </w:pPr>
+            <w:r>
+              <w:rPr>
+                <w:rStyle w:val="VerbatimChar"/>
+              </w:rPr>
+              <w:t xml:space="preserve">sant</w:t>
+            </w:r>
+          </w:p>
+        </w:tc>
+        <w:tc>
+          <w:tcPr/>
+          <w:p>
+            <w:pPr>
+              <w:pStyle w:val="Compact"/>
+              <w:jc w:val="left"/>
+            </w:pPr>
+            <w:r>
+              <w:rPr>
+                <w:rStyle w:val="VerbatimChar"/>
+              </w:rPr>
+              <w:t xml:space="preserve">wahr</w:t>
+            </w:r>
+          </w:p>
+        </w:tc>
+        <w:tc>
+          <w:tcPr/>
+          <w:p>
+            <w:pPr>
+              <w:pStyle w:val="Compact"/>
+              <w:jc w:val="left"/>
+            </w:pPr>
+            <w:r>
+              <w:rPr>
+                <w:rStyle w:val="VerbatimChar"/>
+              </w:rPr>
+              <w:t xml:space="preserve">vrai</w:t>
+            </w:r>
+          </w:p>
+        </w:tc>
+      </w:tr>
+      <w:tr>
+        <w:tc>
+          <w:tcPr/>
+          <w:p>
+            <w:pPr>
+              <w:pStyle w:val="Compact"/>
+              <w:jc w:val="left"/>
+            </w:pPr>
+            <w:r>
+              <w:rPr>
+                <w:rStyle w:val="VerbatimChar"/>
+              </w:rPr>
+              <w:t xml:space="preserve">false</w:t>
+            </w:r>
+          </w:p>
+        </w:tc>
+        <w:tc>
+          <w:tcPr/>
+          <w:p>
+            <w:pPr>
+              <w:pStyle w:val="Compact"/>
+              <w:jc w:val="left"/>
+            </w:pPr>
+            <w:r>
+              <w:rPr>
+                <w:rStyle w:val="VerbatimChar"/>
+              </w:rPr>
+              <w:t xml:space="preserve">falskt</w:t>
+            </w:r>
+          </w:p>
+        </w:tc>
+        <w:tc>
+          <w:tcPr/>
+          <w:p>
+            <w:pPr>
+              <w:pStyle w:val="Compact"/>
+              <w:jc w:val="left"/>
+            </w:pPr>
+            <w:r>
+              <w:rPr>
+                <w:rStyle w:val="VerbatimChar"/>
+              </w:rPr>
+              <w:t xml:space="preserve">falsch</w:t>
+            </w:r>
+          </w:p>
+        </w:tc>
+        <w:tc>
+          <w:tcPr/>
+          <w:p>
+            <w:pPr>
+              <w:pStyle w:val="Compact"/>
+              <w:jc w:val="left"/>
+            </w:pPr>
+            <w:r>
+              <w:rPr>
+                <w:rStyle w:val="VerbatimChar"/>
+              </w:rPr>
+              <w:t xml:space="preserve">faux</w:t>
+            </w:r>
+          </w:p>
+        </w:tc>
+      </w:tr>
+    </w:tbl>
+    <w:p>
+      <w:pPr>
+        <w:pStyle w:val="Brdtext"/>
+      </w:pPr>
+      <w:r>
+        <w:t xml:space="preserve">EBNF definitionen är densamma som orden i kolumnen för det skriftspråk man</w:t>
+      </w:r>
+      <w:r>
+        <w:t xml:space="preserve"> </w:t>
+      </w:r>
+      <w:r>
+        <w:t xml:space="preserve">använder.</w:t>
+      </w:r>
+    </w:p>
+    <w:bookmarkEnd w:id="48"/>
+    <w:bookmarkStart w:id="55" w:name="uttryck"/>
+    <w:p>
+      <w:pPr>
+        <w:pStyle w:val="Rubrik3"/>
+      </w:pPr>
+      <w:r>
+        <w:t xml:space="preserve">Uttryck</w:t>
+      </w:r>
+    </w:p>
+    <w:bookmarkStart w:id="49" w:name="binära--och-unärauttryck"/>
+    <w:p>
+      <w:pPr>
+        <w:pStyle w:val="Rubrik4"/>
+      </w:pPr>
+      <w:r>
+        <w:t xml:space="preserve">Binära- och unärauttryck</w:t>
+      </w:r>
+    </w:p>
+    <w:p>
+      <w:pPr>
+        <w:pStyle w:val="FirstParagraph"/>
+      </w:pPr>
+      <w:r>
+        <w:t xml:space="preserve">Binära och unärauttryck är en grupp av olika operationer som utförs på ett, två</w:t>
+      </w:r>
+      <w:r>
+        <w:t xml:space="preserve"> </w:t>
+      </w:r>
+      <w:r>
+        <w:t xml:space="preserve">eller flera uttryck. Denna typ utav uttryck kräver en operator och defineras</w:t>
+      </w:r>
+      <w:r>
+        <w:t xml:space="preserve"> </w:t>
+      </w:r>
+      <w:r>
+        <w:t xml:space="preserve">som följande:</w:t>
+      </w:r>
+    </w:p>
+    <w:p>
+      <w:pPr>
+        <w:pStyle w:val="SourceCode"/>
+      </w:pPr>
+      <w:r>
+        <w:rPr>
+          <w:rStyle w:val="VerbatimChar"/>
+        </w:rPr>
+        <w:t xml:space="preserve">binärt_uttryck = uttryck binär_operator uttryck</w:t>
+      </w:r>
+      <w:r>
+        <w:br/>
+      </w:r>
+      <w:r>
+        <w:rPr>
+          <w:rStyle w:val="VerbatimChar"/>
+        </w:rPr>
+        <w:t xml:space="preserve">unärt_uttryck  = unär_operator uttryck</w:t>
+      </w:r>
+    </w:p>
+    <w:bookmarkEnd w:id="49"/>
+    <w:bookmarkStart w:id="50" w:name="villkorsuttryck"/>
+    <w:p>
+      <w:pPr>
+        <w:pStyle w:val="Rubrik4"/>
+      </w:pPr>
+      <w:r>
+        <w:t xml:space="preserve">Villkorsuttryck</w:t>
+      </w:r>
+    </w:p>
+    <w:p>
+      <w:pPr>
+        <w:pStyle w:val="FirstParagraph"/>
+      </w:pPr>
+      <w:r>
+        <w:t xml:space="preserve">Villkorsuttryck används för att i uttryck välja antingen ett uttryck eller det</w:t>
+      </w:r>
+      <w:r>
+        <w:t xml:space="preserve"> </w:t>
+      </w:r>
+      <w:r>
+        <w:t xml:space="preserve">andra beroende på om ett villkor (booleskt uttryck) är sant eller falskt likt</w:t>
+      </w:r>
+      <w:r>
+        <w:t xml:space="preserve"> </w:t>
+      </w:r>
+      <w:r>
+        <w:t xml:space="preserve">en om-sats.</w:t>
+      </w:r>
+    </w:p>
+    <w:p>
+      <w:pPr>
+        <w:pStyle w:val="SourceCode"/>
+      </w:pPr>
+      <w:r>
+        <w:rPr>
+          <w:rStyle w:val="VerbatimChar"/>
+        </w:rPr>
+        <w:t xml:space="preserve">villkor           = uttryck</w:t>
+      </w:r>
+      <w:r>
+        <w:br/>
+      </w:r>
+      <w:r>
+        <w:rPr>
+          <w:rStyle w:val="VerbatimChar"/>
+        </w:rPr>
+        <w:t xml:space="preserve">uttryck_om_sant   = uttryck</w:t>
+      </w:r>
+      <w:r>
+        <w:br/>
+      </w:r>
+      <w:r>
+        <w:rPr>
+          <w:rStyle w:val="VerbatimChar"/>
+        </w:rPr>
+        <w:t xml:space="preserve">uttryck_om_falskt = uttryck</w:t>
+      </w:r>
+      <w:r>
+        <w:br/>
+      </w:r>
+      <w:r>
+        <w:rPr>
+          <w:rStyle w:val="VerbatimChar"/>
+        </w:rPr>
+        <w:t xml:space="preserve">villkors_uttryck  = om_nyckelord villkor</w:t>
+      </w:r>
+      <w:r>
+        <w:br/>
+      </w:r>
+      <w:r>
+        <w:rPr>
+          <w:rStyle w:val="VerbatimChar"/>
+        </w:rPr>
+        <w:t xml:space="preserve">                    uttryck_om_sant</w:t>
+      </w:r>
+      <w:r>
+        <w:br/>
+      </w:r>
+      <w:r>
+        <w:rPr>
+          <w:rStyle w:val="VerbatimChar"/>
+        </w:rPr>
+        <w:t xml:space="preserve">                    annars_nyckelord</w:t>
+      </w:r>
+      <w:r>
+        <w:br/>
+      </w:r>
+      <w:r>
+        <w:rPr>
+          <w:rStyle w:val="VerbatimChar"/>
+        </w:rPr>
+        <w:t xml:space="preserve">                    uttryck_om_falskt</w:t>
+      </w:r>
+    </w:p>
+    <w:bookmarkEnd w:id="50"/>
+    <w:bookmarkStart w:id="51" w:name="funktionsanrop"/>
+    <w:p>
+      <w:pPr>
+        <w:pStyle w:val="Rubrik4"/>
+      </w:pPr>
+      <w:r>
+        <w:t xml:space="preserve">Funktionsanrop</w:t>
+      </w:r>
+    </w:p>
+    <w:p>
+      <w:pPr>
+        <w:pStyle w:val="FirstParagraph"/>
+      </w:pPr>
+      <w:r>
+        <w:t xml:space="preserve">Funktionsanrop är likt funktioner i matten anrop till tidigare definerade</w:t>
+      </w:r>
+      <w:r>
+        <w:t xml:space="preserve"> </w:t>
+      </w:r>
+      <w:r>
+        <w:t xml:space="preserve">funktioner, dessa anrop kan ta noll eller flera uttryck som argument.</w:t>
+      </w:r>
+    </w:p>
+    <w:p>
+      <w:pPr>
+        <w:pStyle w:val="SourceCode"/>
+      </w:pPr>
+      <w:r>
+        <w:rPr>
+          <w:rStyle w:val="VerbatimChar"/>
+        </w:rPr>
+        <w:t xml:space="preserve">funktions_argument = uttryck</w:t>
+      </w:r>
+      <w:r>
+        <w:br/>
+      </w:r>
+      <w:r>
+        <w:rPr>
+          <w:rStyle w:val="VerbatimChar"/>
+        </w:rPr>
+        <w:t xml:space="preserve">funktions_anrop    = identifierare</w:t>
+      </w:r>
+      <w:r>
+        <w:br/>
+      </w:r>
+      <w:r>
+        <w:rPr>
+          <w:rStyle w:val="VerbatimChar"/>
+        </w:rPr>
+        <w:t xml:space="preserve">                     "(" funktions_argument</w:t>
+      </w:r>
+      <w:r>
+        <w:br/>
+      </w:r>
+      <w:r>
+        <w:rPr>
+          <w:rStyle w:val="VerbatimChar"/>
+        </w:rPr>
+        <w:t xml:space="preserve">                     ("," funktions_argument)* ")"</w:t>
+      </w:r>
+    </w:p>
+    <w:bookmarkEnd w:id="51"/>
+    <w:bookmarkStart w:id="52" w:name="variabelåtkomst"/>
+    <w:p>
+      <w:pPr>
+        <w:pStyle w:val="Rubrik4"/>
+      </w:pPr>
+      <w:r>
+        <w:t xml:space="preserve">Variabelåtkomst</w:t>
+      </w:r>
+    </w:p>
+    <w:p>
+      <w:pPr>
+        <w:pStyle w:val="FirstParagraph"/>
+      </w:pPr>
+      <w:r>
+        <w:t xml:space="preserve">Variabel- och konstantåtkomst görs genom att specifiera variabeln eller</w:t>
+      </w:r>
+      <w:r>
+        <w:t xml:space="preserve"> </w:t>
+      </w:r>
+      <w:r>
+        <w:t xml:space="preserve">konstantens identifierare.</w:t>
+      </w:r>
+    </w:p>
+    <w:p>
+      <w:pPr>
+        <w:pStyle w:val="SourceCode"/>
+      </w:pPr>
+      <w:r>
+        <w:rPr>
+          <w:rStyle w:val="VerbatimChar"/>
+        </w:rPr>
+        <w:t xml:space="preserve">variabel_åtkomst = identifierare</w:t>
+      </w:r>
+    </w:p>
+    <w:bookmarkEnd w:id="52"/>
+    <w:bookmarkStart w:id="53" w:name="gruppering"/>
+    <w:p>
+      <w:pPr>
+        <w:pStyle w:val="Rubrik4"/>
+      </w:pPr>
+      <w:r>
+        <w:t xml:space="preserve">Gruppering</w:t>
+      </w:r>
+    </w:p>
+    <w:p>
+      <w:pPr>
+        <w:pStyle w:val="FirstParagraph"/>
+      </w:pPr>
+      <w:r>
+        <w:t xml:space="preserve">En gruppering används i ett uttryck för att markera vilken ordning ett uttryck</w:t>
+      </w:r>
+      <w:r>
+        <w:t xml:space="preserve"> </w:t>
+      </w:r>
+      <w:r>
+        <w:t xml:space="preserve">utförs, likt hur i matematiken paranteser används för prioritering. Det är även</w:t>
+      </w:r>
+      <w:r>
+        <w:t xml:space="preserve"> </w:t>
+      </w:r>
+      <w:r>
+        <w:t xml:space="preserve">värt att notera att även operatorerna följer prioriteringsreglerna.</w:t>
+      </w:r>
+    </w:p>
+    <w:p>
+      <w:pPr>
+        <w:pStyle w:val="SourceCode"/>
+      </w:pPr>
+      <w:r>
+        <w:rPr>
+          <w:rStyle w:val="VerbatimChar"/>
+        </w:rPr>
+        <w:t xml:space="preserve">gruppering = "(" uttryck ")"</w:t>
+      </w:r>
+    </w:p>
+    <w:bookmarkEnd w:id="53"/>
+    <w:bookmarkStart w:id="54" w:name="sammanfattning-av-uttryck"/>
+    <w:p>
+      <w:pPr>
+        <w:pStyle w:val="Rubrik4"/>
+      </w:pPr>
+      <w:r>
+        <w:t xml:space="preserve">Sammanfattning av uttryck</w:t>
+      </w:r>
+    </w:p>
+    <w:p>
+      <w:pPr>
+        <w:pStyle w:val="FirstParagraph"/>
+      </w:pPr>
+      <w:r>
+        <w:t xml:space="preserve">Sammanfattningsvis kan ett uttryck i programmeringsspråket defineras som något</w:t>
+      </w:r>
+      <w:r>
+        <w:t xml:space="preserve"> </w:t>
+      </w:r>
+      <w:r>
+        <w:t xml:space="preserve">av ovan definerade kategorierna eller ett värde.</w:t>
+      </w:r>
+    </w:p>
+    <w:p>
+      <w:pPr>
+        <w:pStyle w:val="SourceCode"/>
+      </w:pPr>
+      <w:r>
+        <w:rPr>
+          <w:rStyle w:val="VerbatimChar"/>
+        </w:rPr>
+        <w:t xml:space="preserve">uttryck = unärt_uttryck</w:t>
+      </w:r>
+      <w:r>
+        <w:br/>
+      </w:r>
+      <w:r>
+        <w:rPr>
+          <w:rStyle w:val="VerbatimChar"/>
+        </w:rPr>
+        <w:t xml:space="preserve">        | binärt_uttryck</w:t>
+      </w:r>
+      <w:r>
+        <w:br/>
+      </w:r>
+      <w:r>
+        <w:rPr>
+          <w:rStyle w:val="VerbatimChar"/>
+        </w:rPr>
+        <w:t xml:space="preserve">        | vilkors_uttryck</w:t>
+      </w:r>
+      <w:r>
+        <w:br/>
+      </w:r>
+      <w:r>
+        <w:rPr>
+          <w:rStyle w:val="VerbatimChar"/>
+        </w:rPr>
+        <w:t xml:space="preserve">        | funktions_anrop</w:t>
+      </w:r>
+      <w:r>
+        <w:br/>
+      </w:r>
+      <w:r>
+        <w:rPr>
+          <w:rStyle w:val="VerbatimChar"/>
+        </w:rPr>
+        <w:t xml:space="preserve">        | variabel_åtkomst</w:t>
+      </w:r>
+      <w:r>
+        <w:br/>
+      </w:r>
+      <w:r>
+        <w:rPr>
+          <w:rStyle w:val="VerbatimChar"/>
+        </w:rPr>
+        <w:t xml:space="preserve">        | gruppering</w:t>
+      </w:r>
+      <w:r>
+        <w:br/>
+      </w:r>
+      <w:r>
+        <w:rPr>
+          <w:rStyle w:val="VerbatimChar"/>
+        </w:rPr>
+        <w:t xml:space="preserve">        | värde</w:t>
+      </w:r>
+    </w:p>
+    <w:bookmarkEnd w:id="54"/>
+    <w:bookmarkEnd w:id="55"/>
+    <w:bookmarkStart w:id="62" w:name="satser"/>
+    <w:p>
+      <w:pPr>
+        <w:pStyle w:val="Rubrik3"/>
+      </w:pPr>
+      <w:r>
+        <w:t xml:space="preserve">Satser</w:t>
+      </w:r>
+    </w:p>
+    <w:bookmarkStart w:id="56" w:name="villkorssats"/>
+    <w:p>
+      <w:pPr>
+        <w:pStyle w:val="Rubrik4"/>
+      </w:pPr>
+      <w:r>
+        <w:t xml:space="preserve">Villkorssats</w:t>
+      </w:r>
+    </w:p>
+    <w:p>
+      <w:pPr>
+        <w:pStyle w:val="FirstParagraph"/>
+      </w:pPr>
+      <w:r>
+        <w:t xml:space="preserve">Villkors-, om-, eller if-satsen är en konstruktion i programmeringsspråket</w:t>
+      </w:r>
+      <w:r>
+        <w:t xml:space="preserve"> </w:t>
+      </w:r>
+      <w:r>
+        <w:t xml:space="preserve">för att programmera logik och kontrollera flödet av ett program. En if-sats</w:t>
+      </w:r>
+      <w:r>
+        <w:t xml:space="preserve"> </w:t>
+      </w:r>
+      <w:r>
+        <w:t xml:space="preserve">består av ett uttryck som representerar villkoret för att köra dess inre satser.</w:t>
+      </w:r>
+      <w:r>
+        <w:t xml:space="preserve"> </w:t>
+      </w:r>
+      <w:r>
+        <w:t xml:space="preserve">Valfritt är även en annars- eller else-sats som körs ifall villkorsuttrycket ej</w:t>
+      </w:r>
+      <w:r>
+        <w:t xml:space="preserve"> </w:t>
+      </w:r>
+      <w:r>
+        <w:t xml:space="preserve">är sant.</w:t>
+      </w:r>
+    </w:p>
+    <w:p>
+      <w:pPr>
+        <w:pStyle w:val="SourceCode"/>
+      </w:pPr>
+      <w:r>
+        <w:rPr>
+          <w:rStyle w:val="VerbatimChar"/>
+        </w:rPr>
+        <w:t xml:space="preserve">villkor       = uttryck</w:t>
+      </w:r>
+      <w:r>
+        <w:br/>
+      </w:r>
+      <w:r>
+        <w:rPr>
+          <w:rStyle w:val="VerbatimChar"/>
+        </w:rPr>
+        <w:t xml:space="preserve">villkors_sats = om_nyckelord "(" villkor ")" sats</w:t>
+      </w:r>
+      <w:r>
+        <w:br/>
+      </w:r>
+      <w:r>
+        <w:rPr>
+          <w:rStyle w:val="VerbatimChar"/>
+        </w:rPr>
+        <w:t xml:space="preserve">                (annars_nyckelord sats)?</w:t>
+      </w:r>
+    </w:p>
+    <w:bookmarkEnd w:id="56"/>
+    <w:bookmarkStart w:id="57" w:name="medan-fortsätt-och-avbryt"/>
+    <w:p>
+      <w:pPr>
+        <w:pStyle w:val="Rubrik4"/>
+      </w:pPr>
+      <w:r>
+        <w:t xml:space="preserve">Medan, fortsätt och avbryt</w:t>
+      </w:r>
+    </w:p>
+    <w:p>
+      <w:pPr>
+        <w:pStyle w:val="FirstParagraph"/>
+      </w:pPr>
+      <w:r>
+        <w:t xml:space="preserve">För mer advancerade program finns medan- eller while-satsen med dess tillhörande</w:t>
+      </w:r>
+      <w:r>
+        <w:t xml:space="preserve"> </w:t>
+      </w:r>
+      <w:r>
+        <w:t xml:space="preserve">nyckelord:</w:t>
+      </w:r>
+      <w:r>
+        <w:t xml:space="preserve"> </w:t>
+      </w:r>
+      <w:r>
+        <w:t xml:space="preserve">“</w:t>
+      </w:r>
+      <w:r>
+        <w:rPr>
+          <w:rStyle w:val="VerbatimChar"/>
+        </w:rPr>
+        <w:t xml:space="preserve">fortsätt</w:t>
+      </w:r>
+      <w:r>
+        <w:t xml:space="preserve">”</w:t>
+      </w:r>
+      <w:r>
+        <w:t xml:space="preserve"> </w:t>
+      </w:r>
+      <w:r>
+        <w:t xml:space="preserve">och</w:t>
+      </w:r>
+      <w:r>
+        <w:t xml:space="preserve"> </w:t>
+      </w:r>
+      <w:r>
+        <w:t xml:space="preserve">“</w:t>
+      </w:r>
+      <w:r>
+        <w:rPr>
+          <w:rStyle w:val="VerbatimChar"/>
+        </w:rPr>
+        <w:t xml:space="preserve">avbryt</w:t>
+      </w:r>
+      <w:r>
+        <w:t xml:space="preserve">”</w:t>
+      </w:r>
+      <w:r>
+        <w:t xml:space="preserve">. Denna sats finns likt en villkorssats för</w:t>
+      </w:r>
+      <w:r>
+        <w:t xml:space="preserve"> </w:t>
+      </w:r>
+      <w:r>
+        <w:t xml:space="preserve">att kontrollera flödet av ett program men till skillnad från en villkorssats</w:t>
+      </w:r>
+      <w:r>
+        <w:t xml:space="preserve"> </w:t>
+      </w:r>
+      <w:r>
+        <w:t xml:space="preserve">fortsätter medansatsen att köra dess inre satser tills villkoret är falskt.</w:t>
+      </w:r>
+    </w:p>
+    <w:p>
+      <w:pPr>
+        <w:pStyle w:val="SourceCode"/>
+      </w:pPr>
+      <w:r>
+        <w:rPr>
+          <w:rStyle w:val="VerbatimChar"/>
+        </w:rPr>
+        <w:t xml:space="preserve">villkor    = uttryck</w:t>
+      </w:r>
+      <w:r>
+        <w:br/>
+      </w:r>
+      <w:r>
+        <w:rPr>
+          <w:rStyle w:val="VerbatimChar"/>
+        </w:rPr>
+        <w:t xml:space="preserve">medan_sats = medan_nyckelord "(" villkor ")" sats</w:t>
+      </w:r>
+    </w:p>
+    <w:bookmarkEnd w:id="57"/>
+    <w:bookmarkStart w:id="58" w:name="returnera"/>
+    <w:p>
+      <w:pPr>
+        <w:pStyle w:val="Rubrik4"/>
+      </w:pPr>
+      <w:r>
+        <w:t xml:space="preserve">Returnera</w:t>
+      </w:r>
+    </w:p>
+    <w:p>
+      <w:pPr>
+        <w:pStyle w:val="FirstParagraph"/>
+      </w:pPr>
+      <w:r>
+        <w:t xml:space="preserve">En funktion finns som en abstraktion för att återanvända och abstrahera</w:t>
+      </w:r>
+      <w:r>
+        <w:t xml:space="preserve"> </w:t>
+      </w:r>
+      <w:r>
+        <w:t xml:space="preserve">exempelvis algoritmer. För att funktioner ska kunna användas i uttryck</w:t>
+      </w:r>
+      <w:r>
+        <w:t xml:space="preserve"> </w:t>
+      </w:r>
+      <w:r>
+        <w:t xml:space="preserve">och skapa nya värden finns nyckelordet</w:t>
+      </w:r>
+      <w:r>
+        <w:t xml:space="preserve"> </w:t>
+      </w:r>
+      <w:r>
+        <w:t xml:space="preserve">“</w:t>
+      </w:r>
+      <w:r>
+        <w:rPr>
+          <w:rStyle w:val="VerbatimChar"/>
+        </w:rPr>
+        <w:t xml:space="preserve">returnera</w:t>
+      </w:r>
+      <w:r>
+        <w:t xml:space="preserve">”</w:t>
+      </w:r>
+      <w:r>
+        <w:t xml:space="preserve"> </w:t>
+      </w:r>
+      <w:r>
+        <w:t xml:space="preserve">för att returnera</w:t>
+      </w:r>
+      <w:r>
+        <w:t xml:space="preserve"> </w:t>
+      </w:r>
+      <w:r>
+        <w:t xml:space="preserve">ett värde från en funktion och avbryta funktionens körning.</w:t>
+      </w:r>
+    </w:p>
+    <w:p>
+      <w:pPr>
+        <w:pStyle w:val="SourceCode"/>
+      </w:pPr>
+      <w:r>
+        <w:rPr>
+          <w:rStyle w:val="VerbatimChar"/>
+        </w:rPr>
+        <w:t xml:space="preserve">returnera = returnera_nyckelord uttryck</w:t>
+      </w:r>
+    </w:p>
+    <w:bookmarkEnd w:id="58"/>
+    <w:bookmarkStart w:id="59" w:name="variabel--och-konstantdeklaration"/>
+    <w:p>
+      <w:pPr>
+        <w:pStyle w:val="Rubrik4"/>
+      </w:pPr>
+      <w:r>
+        <w:t xml:space="preserve">Variabel- och konstantdeklaration</w:t>
+      </w:r>
+    </w:p>
+    <w:p>
+      <w:pPr>
+        <w:pStyle w:val="FirstParagraph"/>
+      </w:pPr>
+      <w:r>
+        <w:t xml:space="preserve">För att deklarera variabla och konstanta värden som kan användas i en lokal</w:t>
+      </w:r>
+      <w:r>
+        <w:t xml:space="preserve"> </w:t>
+      </w:r>
+      <w:r>
+        <w:t xml:space="preserve">räckvidd, det vill säga exempelvis det nuvarande kodblocket eller funktionen.</w:t>
+      </w:r>
+    </w:p>
+    <w:p>
+      <w:pPr>
+        <w:pStyle w:val="SourceCode"/>
+      </w:pPr>
+      <w:r>
+        <w:rPr>
+          <w:rStyle w:val="VerbatimChar"/>
+        </w:rPr>
+        <w:t xml:space="preserve">variable_deklaration = variabel_nyckelord</w:t>
+      </w:r>
+      <w:r>
+        <w:br/>
+      </w:r>
+      <w:r>
+        <w:rPr>
+          <w:rStyle w:val="VerbatimChar"/>
+        </w:rPr>
+        <w:t xml:space="preserve">                       identifierare "=" uttryck</w:t>
+      </w:r>
+      <w:r>
+        <w:br/>
+      </w:r>
+      <w:r>
+        <w:rPr>
+          <w:rStyle w:val="VerbatimChar"/>
+        </w:rPr>
+        <w:t xml:space="preserve">konstant_deklaration = konstant_nyckelord</w:t>
+      </w:r>
+      <w:r>
+        <w:br/>
+      </w:r>
+      <w:r>
+        <w:rPr>
+          <w:rStyle w:val="VerbatimChar"/>
+        </w:rPr>
+        <w:t xml:space="preserve">                       identifierare "=" uttryck</w:t>
+      </w:r>
+    </w:p>
+    <w:bookmarkEnd w:id="59"/>
+    <w:bookmarkStart w:id="60" w:name="kodblock"/>
+    <w:p>
+      <w:pPr>
+        <w:pStyle w:val="Rubrik4"/>
+      </w:pPr>
+      <w:r>
+        <w:t xml:space="preserve">Kodblock</w:t>
+      </w:r>
+    </w:p>
+    <w:p>
+      <w:pPr>
+        <w:pStyle w:val="FirstParagraph"/>
+      </w:pPr>
+      <w:r>
+        <w:t xml:space="preserve">Ett kodblock består av en lista utav satser som alla existerar i kodblockets</w:t>
+      </w:r>
+      <w:r>
+        <w:t xml:space="preserve"> </w:t>
+      </w:r>
+      <w:r>
+        <w:t xml:space="preserve">egna räckvidd. Detta gör att variabler och konstanter, men även värden som är</w:t>
+      </w:r>
+      <w:r>
+        <w:t xml:space="preserve"> </w:t>
+      </w:r>
+      <w:r>
+        <w:t xml:space="preserve">skapta i det lokala kodblocket inte kan användas av något på en högre nivå,</w:t>
+      </w:r>
+      <w:r>
+        <w:t xml:space="preserve"> </w:t>
+      </w:r>
+      <w:r>
+        <w:t xml:space="preserve">som exempelvis ifall kodblocket skulle vara inuti ett annat kodblock.</w:t>
+      </w:r>
+    </w:p>
+    <w:p>
+      <w:pPr>
+        <w:pStyle w:val="SourceCode"/>
+      </w:pPr>
+      <w:r>
+        <w:rPr>
+          <w:rStyle w:val="VerbatimChar"/>
+        </w:rPr>
+        <w:t xml:space="preserve">kod_block = "{" sats* "}"</w:t>
+      </w:r>
+    </w:p>
+    <w:bookmarkEnd w:id="60"/>
+    <w:bookmarkStart w:id="61" w:name="sammanfattning-av-satser"/>
+    <w:p>
+      <w:pPr>
+        <w:pStyle w:val="Rubrik4"/>
+      </w:pPr>
+      <w:r>
+        <w:t xml:space="preserve">Sammanfattning av satser</w:t>
+      </w:r>
+    </w:p>
+    <w:p>
+      <w:pPr>
+        <w:pStyle w:val="FirstParagraph"/>
+      </w:pPr>
+      <w:r>
+        <w:t xml:space="preserve">Satser är sammanfattningsvis alla ovanstående rubriker samt uttryck och makron.</w:t>
+      </w:r>
+      <w:r>
+        <w:t xml:space="preserve"> </w:t>
+      </w:r>
+      <w:r>
+        <w:t xml:space="preserve">Dessa satser används inne i exempelvis funktioner för att skapa logiken som</w:t>
+      </w:r>
+      <w:r>
+        <w:t xml:space="preserve"> </w:t>
+      </w:r>
+      <w:r>
+        <w:t xml:space="preserve">utgör ett program.</w:t>
+      </w:r>
+    </w:p>
+    <w:p>
+      <w:pPr>
+        <w:pStyle w:val="SourceCode"/>
+      </w:pPr>
+      <w:r>
+        <w:rPr>
+          <w:rStyle w:val="VerbatimChar"/>
+        </w:rPr>
+        <w:t xml:space="preserve">sats = villkors_sats</w:t>
+      </w:r>
+      <w:r>
+        <w:br/>
+      </w:r>
+      <w:r>
+        <w:rPr>
+          <w:rStyle w:val="VerbatimChar"/>
+        </w:rPr>
+        <w:t xml:space="preserve">     | medan_sats</w:t>
+      </w:r>
+      <w:r>
+        <w:br/>
+      </w:r>
+      <w:r>
+        <w:rPr>
+          <w:rStyle w:val="VerbatimChar"/>
+        </w:rPr>
+        <w:t xml:space="preserve">     | returnera</w:t>
+      </w:r>
+      <w:r>
+        <w:br/>
+      </w:r>
+      <w:r>
+        <w:rPr>
+          <w:rStyle w:val="VerbatimChar"/>
+        </w:rPr>
+        <w:t xml:space="preserve">     | variable_deklaration</w:t>
+      </w:r>
+      <w:r>
+        <w:br/>
+      </w:r>
+      <w:r>
+        <w:rPr>
+          <w:rStyle w:val="VerbatimChar"/>
+        </w:rPr>
+        <w:t xml:space="preserve">     | konstant_deklaration</w:t>
+      </w:r>
+      <w:r>
+        <w:br/>
+      </w:r>
+      <w:r>
+        <w:rPr>
+          <w:rStyle w:val="VerbatimChar"/>
+        </w:rPr>
+        <w:t xml:space="preserve">     | kod_block</w:t>
+      </w:r>
+      <w:r>
+        <w:br/>
+      </w:r>
+      <w:r>
+        <w:rPr>
+          <w:rStyle w:val="VerbatimChar"/>
+        </w:rPr>
+        <w:t xml:space="preserve">     | uttryck</w:t>
+      </w:r>
+      <w:r>
+        <w:br/>
+      </w:r>
+      <w:r>
+        <w:rPr>
+          <w:rStyle w:val="VerbatimChar"/>
+        </w:rPr>
+        <w:t xml:space="preserve">     | makro</w:t>
+      </w:r>
+    </w:p>
+    <w:bookmarkEnd w:id="61"/>
+    <w:bookmarkEnd w:id="62"/>
+    <w:bookmarkStart w:id="63" w:name="program"/>
+    <w:p>
+      <w:pPr>
+        <w:pStyle w:val="Rubrik3"/>
+      </w:pPr>
+      <w:r>
+        <w:t xml:space="preserve">Program</w:t>
+      </w:r>
+    </w:p>
+    <w:p>
+      <w:pPr>
+        <w:pStyle w:val="FirstParagraph"/>
+      </w:pPr>
+      <w:r>
+        <w:t xml:space="preserve">Ett program är en lista utav syntaxelement på toppnivån. Dem enda elementen</w:t>
+      </w:r>
+      <w:r>
+        <w:t xml:space="preserve"> </w:t>
+      </w:r>
+      <w:r>
+        <w:t xml:space="preserve">som räknas som detta är funktionsdeklarationer och importer. Funktioner är</w:t>
+      </w:r>
+      <w:r>
+        <w:t xml:space="preserve"> </w:t>
+      </w:r>
+      <w:r>
+        <w:t xml:space="preserve">till för att abstahera och binda ihop sammanhängande satser av kod som lätt</w:t>
+      </w:r>
+      <w:r>
+        <w:t xml:space="preserve"> </w:t>
+      </w:r>
+      <w:r>
+        <w:t xml:space="preserve">kan användas flera gånger i koden. Importer är till för att använda extern</w:t>
+      </w:r>
+      <w:r>
+        <w:t xml:space="preserve"> </w:t>
+      </w:r>
+      <w:r>
+        <w:t xml:space="preserve">kod.</w:t>
+      </w:r>
+    </w:p>
+    <w:p>
+      <w:pPr>
+        <w:pStyle w:val="SourceCode"/>
+      </w:pPr>
+      <w:r>
+        <w:rPr>
+          <w:rStyle w:val="VerbatimChar"/>
+        </w:rPr>
+        <w:t xml:space="preserve">funktions_argument    = identifierare</w:t>
+      </w:r>
+      <w:r>
+        <w:br/>
+      </w:r>
+      <w:r>
+        <w:rPr>
+          <w:rStyle w:val="VerbatimChar"/>
+        </w:rPr>
+        <w:t xml:space="preserve">funktions_deklaration = exportera_nyckelord? funktion_nyckelord</w:t>
+      </w:r>
+      <w:r>
+        <w:br/>
+      </w:r>
+      <w:r>
+        <w:rPr>
+          <w:rStyle w:val="VerbatimChar"/>
+        </w:rPr>
+        <w:t xml:space="preserve">                        identifierare</w:t>
+      </w:r>
+      <w:r>
+        <w:br/>
+      </w:r>
+      <w:r>
+        <w:rPr>
+          <w:rStyle w:val="VerbatimChar"/>
+        </w:rPr>
+        <w:t xml:space="preserve">                        "(" funktions_argument</w:t>
+      </w:r>
+      <w:r>
+        <w:br/>
+      </w:r>
+      <w:r>
+        <w:rPr>
+          <w:rStyle w:val="VerbatimChar"/>
+        </w:rPr>
+        <w:t xml:space="preserve">                        ("," funktions_argument)* ")"</w:t>
+      </w:r>
+      <w:r>
+        <w:br/>
+      </w:r>
+      <w:r>
+        <w:rPr>
+          <w:rStyle w:val="VerbatimChar"/>
+        </w:rPr>
+        <w:t xml:space="preserve">                        kod_block</w:t>
+      </w:r>
+      <w:r>
+        <w:br/>
+      </w:r>
+      <w:r>
+        <w:br/>
+      </w:r>
+      <w:r>
+        <w:rPr>
+          <w:rStyle w:val="VerbatimChar"/>
+        </w:rPr>
+        <w:t xml:space="preserve">import_element        = identifierare</w:t>
+      </w:r>
+      <w:r>
+        <w:br/>
+      </w:r>
+      <w:r>
+        <w:rPr>
+          <w:rStyle w:val="VerbatimChar"/>
+        </w:rPr>
+        <w:t xml:space="preserve">importera             = importera_nyckelord</w:t>
+      </w:r>
+      <w:r>
+        <w:br/>
+      </w:r>
+      <w:r>
+        <w:rPr>
+          <w:rStyle w:val="VerbatimChar"/>
+        </w:rPr>
+        <w:t xml:space="preserve">                        (import_element ("," import_element)*</w:t>
+      </w:r>
+      <w:r>
+        <w:br/>
+      </w:r>
+      <w:r>
+        <w:rPr>
+          <w:rStyle w:val="VerbatimChar"/>
+        </w:rPr>
+        <w:t xml:space="preserve">                        från_nyckelord)?</w:t>
+      </w:r>
+      <w:r>
+        <w:br/>
+      </w:r>
+      <w:r>
+        <w:rPr>
+          <w:rStyle w:val="VerbatimChar"/>
+        </w:rPr>
+        <w:t xml:space="preserve">                        sträng</w:t>
+      </w:r>
+      <w:r>
+        <w:br/>
+      </w:r>
+      <w:r>
+        <w:br/>
+      </w:r>
+      <w:r>
+        <w:rPr>
+          <w:rStyle w:val="VerbatimChar"/>
+        </w:rPr>
+        <w:t xml:space="preserve">program               = funktions_deklaration | import</w:t>
+      </w:r>
+    </w:p>
+    <w:bookmarkEnd w:id="63"/>
+    <w:bookmarkEnd w:id="64"/>
+    <w:bookmarkStart w:id="65" w:name="implementation"/>
+    <w:p>
+      <w:pPr>
+        <w:pStyle w:val="Rubrik2"/>
+      </w:pPr>
+      <w:r>
+        <w:t xml:space="preserve">Implementation</w:t>
+      </w:r>
+    </w:p>
+    <w:p>
+      <w:pPr>
+        <w:pStyle w:val="FirstParagraph"/>
+      </w:pPr>
+      <w:r>
+        <w:t xml:space="preserve">Vet typ inte vad jag ska skriva här? Jag programmerade lexikalanalysen,</w:t>
+      </w:r>
+      <w:r>
+        <w:t xml:space="preserve"> </w:t>
+      </w:r>
+      <w:r>
+        <w:t xml:space="preserve">syntaxanalysen, kompilatorn och översättaren för språket.</w:t>
+      </w:r>
+    </w:p>
+    <w:bookmarkEnd w:id="65"/>
+    <w:bookmarkEnd w:id="66"/>
+    <w:bookmarkStart w:id="68" w:name="resultat"/>
     <w:p>
       <w:pPr>
         <w:pStyle w:val="Rubrik1"/>
@@ -2875,8 +6165,26 @@
         <w:t xml:space="preserve">Resultat</w:t>
       </w:r>
     </w:p>
-    <w:bookmarkEnd w:id="41"/>
-    <w:bookmarkStart w:id="42" w:name="diskussion-och-slutsats"/>
+    <w:bookmarkStart w:id="67" w:name="exempel"/>
+    <w:p>
+      <w:pPr>
+        <w:pStyle w:val="Rubrik2"/>
+      </w:pPr>
+      <w:r>
+        <w:t xml:space="preserve">Exempel</w:t>
+      </w:r>
+    </w:p>
+    <w:p>
+      <w:pPr>
+        <w:pStyle w:val="FirstParagraph"/>
+      </w:pPr>
+      <w:r>
+        <w:t xml:space="preserve">Exempelkod på alla olika språk här!</w:t>
+      </w:r>
+    </w:p>
+    <w:bookmarkEnd w:id="67"/>
+    <w:bookmarkEnd w:id="68"/>
+    <w:bookmarkStart w:id="72" w:name="diskussion-och-slutsats"/>
     <w:p>
       <w:pPr>
         <w:pStyle w:val="Rubrik1"/>
@@ -2885,8 +6193,107 @@
         <w:t xml:space="preserve">Diskussion och Slutsats</w:t>
       </w:r>
     </w:p>
-    <w:bookmarkEnd w:id="42"/>
-    <w:bookmarkStart w:id="96" w:name="källförtäckning"/>
+    <w:bookmarkStart w:id="69" w:name="icke-europeiska-språk"/>
+    <w:p>
+      <w:pPr>
+        <w:pStyle w:val="Rubrik2"/>
+      </w:pPr>
+      <w:r>
+        <w:t xml:space="preserve">Icke-europeiska språk</w:t>
+      </w:r>
+    </w:p>
+    <w:p>
+      <w:pPr>
+        <w:numPr>
+          <w:ilvl w:val="0"/>
+          <w:numId w:val="1002"/>
+        </w:numPr>
+        <w:pStyle w:val="Compact"/>
+      </w:pPr>
+      <w:r>
+        <w:t xml:space="preserve">Funkar kanske inte med right-to-left språk</w:t>
+      </w:r>
+    </w:p>
+    <w:p>
+      <w:pPr>
+        <w:numPr>
+          <w:ilvl w:val="0"/>
+          <w:numId w:val="1002"/>
+        </w:numPr>
+        <w:pStyle w:val="Compact"/>
+      </w:pPr>
+      <w:r>
+        <w:t xml:space="preserve">Funkar kanske inte med språk som använder tecken</w:t>
+      </w:r>
+    </w:p>
+    <w:bookmarkEnd w:id="69"/>
+    <w:bookmarkStart w:id="70" w:name="läsbarhet"/>
+    <w:p>
+      <w:pPr>
+        <w:pStyle w:val="Rubrik2"/>
+      </w:pPr>
+      <w:r>
+        <w:t xml:space="preserve">Läsbarhet</w:t>
+      </w:r>
+    </w:p>
+    <w:p>
+      <w:pPr>
+        <w:numPr>
+          <w:ilvl w:val="0"/>
+          <w:numId w:val="1003"/>
+        </w:numPr>
+        <w:pStyle w:val="Compact"/>
+      </w:pPr>
+      <w:r>
+        <w:t xml:space="preserve">Vem som helst kan inte läsa det utan en översättare</w:t>
+      </w:r>
+    </w:p>
+    <w:bookmarkEnd w:id="70"/>
+    <w:bookmarkStart w:id="71" w:name="kontext-och-nyckelord"/>
+    <w:p>
+      <w:pPr>
+        <w:pStyle w:val="Rubrik2"/>
+      </w:pPr>
+      <w:r>
+        <w:t xml:space="preserve">Kontext och nyckelord</w:t>
+      </w:r>
+    </w:p>
+    <w:p>
+      <w:pPr>
+        <w:numPr>
+          <w:ilvl w:val="0"/>
+          <w:numId w:val="1004"/>
+        </w:numPr>
+        <w:pStyle w:val="Compact"/>
+      </w:pPr>
+      <w:r>
+        <w:t xml:space="preserve">problemet med exempelvis franska här, (hur type</w:t>
+      </w:r>
+      <w:r>
+        <w:t xml:space="preserve"> </w:t>
+      </w:r>
+      <w:r>
+        <w:rPr>
+          <w:rStyle w:val="VerbatimChar"/>
+        </w:rPr>
+        <w:t xml:space="preserve">variable</w:t>
+      </w:r>
+      <w:r>
+        <w:t xml:space="preserve"> </w:t>
+      </w:r>
+      <w:r>
+        <w:t xml:space="preserve">skulle</w:t>
+      </w:r>
+      <w:r>
+        <w:t xml:space="preserve"> </w:t>
+      </w:r>
+      <w:r>
+        <w:t xml:space="preserve">ändras om variabelnamnet var maskulint/feminint)</w:t>
+      </w:r>
+    </w:p>
+    <w:bookmarkEnd w:id="71"/>
+    <w:bookmarkEnd w:id="72"/>
+    <w:bookmarkStart w:id="130" w:name="källförtäckning"/>
     <w:p>
       <w:pPr>
         <w:pStyle w:val="Rubrik1"/>
@@ -2895,8 +6302,8 @@
         <w:t xml:space="preserve">Källförtäckning</w:t>
       </w:r>
     </w:p>
-    <w:bookmarkStart w:id="95" w:name="refs"/>
-    <w:bookmarkStart w:id="44" w:name="ref-nationalencyklopedin_assemblersprak"/>
+    <w:bookmarkStart w:id="129" w:name="refs"/>
+    <w:bookmarkStart w:id="74" w:name="ref-nationalencyklopedin_assemblersprak"/>
     <w:p>
       <w:pPr>
         <w:pStyle w:val="Litteraturfrteckning"/>
@@ -2920,7 +6327,7 @@
       <w:r>
         <w:t xml:space="preserve"> </w:t>
       </w:r>
-      <w:hyperlink r:id="rId43">
+      <w:hyperlink r:id="rId73">
         <w:r>
           <w:rPr>
             <w:rStyle w:val="Hyperlnk"/>
@@ -2929,17 +6336,40 @@
         </w:r>
       </w:hyperlink>
     </w:p>
-    <w:bookmarkEnd w:id="44"/>
-    <w:bookmarkStart w:id="46" w:name="ref-unreal_scripting"/>
+    <w:bookmarkEnd w:id="74"/>
+    <w:bookmarkStart w:id="75" w:name="ref-bierman_2014"/>
     <w:p>
       <w:pPr>
         <w:pStyle w:val="Litteraturfrteckning"/>
       </w:pPr>
+      <w:r>
+        <w:t xml:space="preserve">Bierman, G., Abadi, M., &amp; Torgersen, M. (2014). Understanding typescript.</w:t>
+      </w:r>
+      <w:r>
+        <w:t xml:space="preserve"> </w:t>
+      </w:r>
       <w:r>
         <w:rPr>
           <w:iCs/>
           <w:i/>
         </w:rPr>
+        <w:t xml:space="preserve">European Conference on Object-Oriented Programming</w:t>
+      </w:r>
+      <w:r>
+        <w:t xml:space="preserve">, 257–281.</w:t>
+      </w:r>
+    </w:p>
+    <w:bookmarkEnd w:id="75"/>
+    <w:bookmarkStart w:id="77" w:name="ref-unreal_scripting"/>
+    <w:p>
+      <w:pPr>
+        <w:pStyle w:val="Litteraturfrteckning"/>
+      </w:pPr>
+      <w:r>
+        <w:rPr>
+          <w:iCs/>
+          <w:i/>
+        </w:rPr>
         <w:t xml:space="preserve">Blueprint Visual Scripting</w:t>
       </w:r>
       <w:r>
@@ -2957,7 +6387,7 @@
       <w:r>
         <w:t xml:space="preserve"> </w:t>
       </w:r>
-      <w:hyperlink r:id="rId45">
+      <w:hyperlink r:id="rId76">
         <w:r>
           <w:rPr>
             <w:rStyle w:val="Hyperlnk"/>
@@ -2966,8 +6396,8 @@
         </w:r>
       </w:hyperlink>
     </w:p>
-    <w:bookmarkEnd w:id="46"/>
-    <w:bookmarkStart w:id="48" w:name="ref-unity_scripting"/>
+    <w:bookmarkEnd w:id="77"/>
+    <w:bookmarkStart w:id="79" w:name="ref-unity_scripting"/>
     <w:p>
       <w:pPr>
         <w:pStyle w:val="Litteraturfrteckning"/>
@@ -3023,7 +6453,7 @@
       <w:r>
         <w:t xml:space="preserve"> </w:t>
       </w:r>
-      <w:hyperlink r:id="rId47">
+      <w:hyperlink r:id="rId78">
         <w:r>
           <w:rPr>
             <w:rStyle w:val="Hyperlnk"/>
@@ -3032,8 +6462,8 @@
         </w:r>
       </w:hyperlink>
     </w:p>
-    <w:bookmarkEnd w:id="48"/>
-    <w:bookmarkStart w:id="50" w:name="Xf0d0f9d63ba1dfdf407eee2d84fc5bbe5288d8c"/>
+    <w:bookmarkEnd w:id="79"/>
+    <w:bookmarkStart w:id="81" w:name="Xf0d0f9d63ba1dfdf407eee2d84fc5bbe5288d8c"/>
     <w:p>
       <w:pPr>
         <w:pStyle w:val="Litteraturfrteckning"/>
@@ -3057,7 +6487,7 @@
       <w:r>
         <w:t xml:space="preserve"> </w:t>
       </w:r>
-      <w:hyperlink r:id="rId49">
+      <w:hyperlink r:id="rId80">
         <w:r>
           <w:rPr>
             <w:rStyle w:val="Hyperlnk"/>
@@ -3066,14 +6496,14 @@
         </w:r>
       </w:hyperlink>
     </w:p>
-    <w:bookmarkEnd w:id="50"/>
-    <w:bookmarkStart w:id="52" w:name="ref-godot_scripting"/>
+    <w:bookmarkEnd w:id="81"/>
+    <w:bookmarkStart w:id="83" w:name="ref-ry_2018"/>
     <w:p>
       <w:pPr>
         <w:pStyle w:val="Litteraturfrteckning"/>
       </w:pPr>
       <w:r>
-        <w:t xml:space="preserve">Godot Engine contributors. (2021).</w:t>
+        <w:t xml:space="preserve">Dahl, R. (2018).</w:t>
       </w:r>
       <w:r>
         <w:t xml:space="preserve"> </w:t>
@@ -3083,6 +6513,40 @@
           <w:iCs/>
           <w:i/>
         </w:rPr>
+        <w:t xml:space="preserve">10 Things I Regret About Node.js</w:t>
+      </w:r>
+      <w:r>
+        <w:t xml:space="preserve">. Youtube.</w:t>
+      </w:r>
+      <w:r>
+        <w:t xml:space="preserve"> </w:t>
+      </w:r>
+      <w:hyperlink r:id="rId82">
+        <w:r>
+          <w:rPr>
+            <w:rStyle w:val="Hyperlnk"/>
+          </w:rPr>
+          <w:t xml:space="preserve">https://youtu.be/M3BM9TB-8yA</w:t>
+        </w:r>
+      </w:hyperlink>
+    </w:p>
+    <w:bookmarkEnd w:id="83"/>
+    <w:bookmarkStart w:id="85" w:name="ref-godot_scripting"/>
+    <w:p>
+      <w:pPr>
+        <w:pStyle w:val="Litteraturfrteckning"/>
+      </w:pPr>
+      <w:r>
+        <w:t xml:space="preserve">Godot Engine contributors. (2021).</w:t>
+      </w:r>
+      <w:r>
+        <w:t xml:space="preserve"> </w:t>
+      </w:r>
+      <w:r>
+        <w:rPr>
+          <w:iCs/>
+          <w:i/>
+        </w:rPr>
         <w:t xml:space="preserve">VisualScript</w:t>
       </w:r>
       <w:r>
@@ -3091,7 +6555,7 @@
       <w:r>
         <w:t xml:space="preserve"> </w:t>
       </w:r>
-      <w:hyperlink r:id="rId51">
+      <w:hyperlink r:id="rId84">
         <w:r>
           <w:rPr>
             <w:rStyle w:val="Hyperlnk"/>
@@ -3100,8 +6564,8 @@
         </w:r>
       </w:hyperlink>
     </w:p>
-    <w:bookmarkEnd w:id="52"/>
-    <w:bookmarkStart w:id="54" w:name="ref-helmenstine_2019"/>
+    <w:bookmarkEnd w:id="85"/>
+    <w:bookmarkStart w:id="87" w:name="ref-helmenstine_2019"/>
     <w:p>
       <w:pPr>
         <w:pStyle w:val="Litteraturfrteckning"/>
@@ -3134,7 +6598,7 @@
       <w:r>
         <w:t xml:space="preserve"> </w:t>
       </w:r>
-      <w:hyperlink r:id="rId53">
+      <w:hyperlink r:id="rId86">
         <w:r>
           <w:rPr>
             <w:rStyle w:val="Hyperlnk"/>
@@ -3143,8 +6607,8 @@
         </w:r>
       </w:hyperlink>
     </w:p>
-    <w:bookmarkEnd w:id="54"/>
-    <w:bookmarkStart w:id="56" w:name="ref-future_processing_2021"/>
+    <w:bookmarkEnd w:id="87"/>
+    <w:bookmarkStart w:id="89" w:name="ref-future_processing_2021"/>
     <w:p>
       <w:pPr>
         <w:pStyle w:val="Litteraturfrteckning"/>
@@ -3162,7 +6626,7 @@
       <w:r>
         <w:t xml:space="preserve"> </w:t>
       </w:r>
-      <w:hyperlink r:id="rId55">
+      <w:hyperlink r:id="rId88">
         <w:r>
           <w:rPr>
             <w:rStyle w:val="Hyperlnk"/>
@@ -3171,8 +6635,8 @@
         </w:r>
       </w:hyperlink>
     </w:p>
-    <w:bookmarkEnd w:id="56"/>
-    <w:bookmarkStart w:id="58" w:name="ref-nationalencyklopedin_interpretator"/>
+    <w:bookmarkEnd w:id="89"/>
+    <w:bookmarkStart w:id="91" w:name="ref-nationalencyklopedin_interpretator"/>
     <w:p>
       <w:pPr>
         <w:pStyle w:val="Litteraturfrteckning"/>
@@ -3196,7 +6660,7 @@
       <w:r>
         <w:t xml:space="preserve"> </w:t>
       </w:r>
-      <w:hyperlink r:id="rId57">
+      <w:hyperlink r:id="rId90">
         <w:r>
           <w:rPr>
             <w:rStyle w:val="Hyperlnk"/>
@@ -3205,8 +6669,8 @@
         </w:r>
       </w:hyperlink>
     </w:p>
-    <w:bookmarkEnd w:id="58"/>
-    <w:bookmarkStart w:id="60" w:name="ref-blender_scripting"/>
+    <w:bookmarkEnd w:id="91"/>
+    <w:bookmarkStart w:id="93" w:name="ref-blender_scripting"/>
     <w:p>
       <w:pPr>
         <w:pStyle w:val="Litteraturfrteckning"/>
@@ -3233,7 +6697,7 @@
       <w:r>
         <w:t xml:space="preserve"> </w:t>
       </w:r>
-      <w:hyperlink r:id="rId59">
+      <w:hyperlink r:id="rId92">
         <w:r>
           <w:rPr>
             <w:rStyle w:val="Hyperlnk"/>
@@ -3242,8 +6706,8 @@
         </w:r>
       </w:hyperlink>
     </w:p>
-    <w:bookmarkEnd w:id="60"/>
-    <w:bookmarkStart w:id="62" w:name="X528bb76dbb572876ca1573d5134418d2e7a08dc"/>
+    <w:bookmarkEnd w:id="93"/>
+    <w:bookmarkStart w:id="95" w:name="X528bb76dbb572876ca1573d5134418d2e7a08dc"/>
     <w:p>
       <w:pPr>
         <w:pStyle w:val="Litteraturfrteckning"/>
@@ -3261,7 +6725,7 @@
       <w:r>
         <w:t xml:space="preserve"> </w:t>
       </w:r>
-      <w:hyperlink r:id="rId61">
+      <w:hyperlink r:id="rId94">
         <w:r>
           <w:rPr>
             <w:rStyle w:val="Hyperlnk"/>
@@ -3270,8 +6734,8 @@
         </w:r>
       </w:hyperlink>
     </w:p>
-    <w:bookmarkEnd w:id="62"/>
-    <w:bookmarkStart w:id="63" w:name="ref-iverson_1962"/>
+    <w:bookmarkEnd w:id="95"/>
+    <w:bookmarkStart w:id="96" w:name="ref-iverson_1962"/>
     <w:p>
       <w:pPr>
         <w:pStyle w:val="Litteraturfrteckning"/>
@@ -3293,8 +6757,8 @@
         <w:t xml:space="preserve">. John Wiley &amp; Sons, Inc.</w:t>
       </w:r>
     </w:p>
-    <w:bookmarkEnd w:id="63"/>
-    <w:bookmarkStart w:id="65" w:name="ref-nationalencyklopedin_kompilator"/>
+    <w:bookmarkEnd w:id="96"/>
+    <w:bookmarkStart w:id="98" w:name="ref-nationalencyklopedin_kompilator"/>
     <w:p>
       <w:pPr>
         <w:pStyle w:val="Litteraturfrteckning"/>
@@ -3318,7 +6782,7 @@
       <w:r>
         <w:t xml:space="preserve"> </w:t>
       </w:r>
-      <w:hyperlink r:id="rId64">
+      <w:hyperlink r:id="rId97">
         <w:r>
           <w:rPr>
             <w:rStyle w:val="Hyperlnk"/>
@@ -3327,8 +6791,8 @@
         </w:r>
       </w:hyperlink>
     </w:p>
-    <w:bookmarkEnd w:id="65"/>
-    <w:bookmarkStart w:id="67" w:name="ref-nationalencyklopedin_lexikalanalys"/>
+    <w:bookmarkEnd w:id="98"/>
+    <w:bookmarkStart w:id="100" w:name="ref-nationalencyklopedin_lexikalanalys"/>
     <w:p>
       <w:pPr>
         <w:pStyle w:val="Litteraturfrteckning"/>
@@ -3352,29 +6816,23 @@
       <w:r>
         <w:t xml:space="preserve"> </w:t>
       </w:r>
-      <w:hyperlink r:id="rId66">
+      <w:hyperlink r:id="rId99">
         <w:r>
           <w:rPr>
             <w:rStyle w:val="Hyperlnk"/>
           </w:rPr>
           <w:t xml:space="preserve">http://www.ne.se/uppslagsverk/encyklopedi/lång/lexikalanalys</w:t>
         </w:r>
-        <w:r>
-          <w:rPr>
-            <w:rStyle w:val="Hyperlnk"/>
-          </w:rPr>
-          <w:t xml:space="preserve"> </w:t>
-        </w:r>
       </w:hyperlink>
     </w:p>
-    <w:bookmarkEnd w:id="67"/>
-    <w:bookmarkStart w:id="69" w:name="ref-nationalencyklopedin_maskinkod"/>
+    <w:bookmarkEnd w:id="100"/>
+    <w:bookmarkStart w:id="101" w:name="ref-lunell_1991"/>
     <w:p>
       <w:pPr>
         <w:pStyle w:val="Litteraturfrteckning"/>
       </w:pPr>
       <w:r>
-        <w:t xml:space="preserve">maskinkod. (2021). I</w:t>
+        <w:t xml:space="preserve">Lunell, H. (1991).</w:t>
       </w:r>
       <w:r>
         <w:t xml:space="preserve"> </w:t>
@@ -3384,6 +6842,29 @@
           <w:iCs/>
           <w:i/>
         </w:rPr>
+        <w:t xml:space="preserve">Kompilatorkonstruktion i teori och praktik</w:t>
+      </w:r>
+      <w:r>
+        <w:t xml:space="preserve">. Studentlitteratur.</w:t>
+      </w:r>
+    </w:p>
+    <w:bookmarkEnd w:id="101"/>
+    <w:bookmarkStart w:id="103" w:name="ref-nationalencyklopedin_maskinkod"/>
+    <w:p>
+      <w:pPr>
+        <w:pStyle w:val="Litteraturfrteckning"/>
+      </w:pPr>
+      <w:r>
+        <w:t xml:space="preserve">maskinkod. (2021). I</w:t>
+      </w:r>
+      <w:r>
+        <w:t xml:space="preserve"> </w:t>
+      </w:r>
+      <w:r>
+        <w:rPr>
+          <w:iCs/>
+          <w:i/>
+        </w:rPr>
         <w:t xml:space="preserve">Nationalencyklopedin</w:t>
       </w:r>
       <w:r>
@@ -3392,7 +6873,7 @@
       <w:r>
         <w:t xml:space="preserve"> </w:t>
       </w:r>
-      <w:hyperlink r:id="rId68">
+      <w:hyperlink r:id="rId102">
         <w:r>
           <w:rPr>
             <w:rStyle w:val="Hyperlnk"/>
@@ -3401,8 +6882,8 @@
         </w:r>
       </w:hyperlink>
     </w:p>
-    <w:bookmarkEnd w:id="69"/>
-    <w:bookmarkStart w:id="71" w:name="ref-metaphorm_2021"/>
+    <w:bookmarkEnd w:id="103"/>
+    <w:bookmarkStart w:id="105" w:name="ref-metaphorm_2021"/>
     <w:p>
       <w:pPr>
         <w:pStyle w:val="Litteraturfrteckning"/>
@@ -3426,7 +6907,7 @@
       <w:r>
         <w:t xml:space="preserve"> </w:t>
       </w:r>
-      <w:hyperlink r:id="rId70">
+      <w:hyperlink r:id="rId104">
         <w:r>
           <w:rPr>
             <w:rStyle w:val="Hyperlnk"/>
@@ -3435,8 +6916,8 @@
         </w:r>
       </w:hyperlink>
     </w:p>
-    <w:bookmarkEnd w:id="71"/>
-    <w:bookmarkStart w:id="73" w:name="ref-citrine_2021"/>
+    <w:bookmarkEnd w:id="105"/>
+    <w:bookmarkStart w:id="107" w:name="ref-citrine_2021"/>
     <w:p>
       <w:pPr>
         <w:pStyle w:val="Litteraturfrteckning"/>
@@ -3460,7 +6941,7 @@
       <w:r>
         <w:t xml:space="preserve"> </w:t>
       </w:r>
-      <w:hyperlink r:id="rId72">
+      <w:hyperlink r:id="rId106">
         <w:r>
           <w:rPr>
             <w:rStyle w:val="Hyperlnk"/>
@@ -3469,8 +6950,8 @@
         </w:r>
       </w:hyperlink>
     </w:p>
-    <w:bookmarkEnd w:id="73"/>
-    <w:bookmarkStart w:id="74" w:name="ref-pattis_2015"/>
+    <w:bookmarkEnd w:id="107"/>
+    <w:bookmarkStart w:id="108" w:name="ref-pattis_2015"/>
     <w:p>
       <w:pPr>
         <w:pStyle w:val="Litteraturfrteckning"/>
@@ -3492,8 +6973,8 @@
         <w:t xml:space="preserve">.</w:t>
       </w:r>
     </w:p>
-    <w:bookmarkEnd w:id="74"/>
-    <w:bookmarkStart w:id="76" w:name="ref-scratch_about"/>
+    <w:bookmarkEnd w:id="108"/>
+    <w:bookmarkStart w:id="110" w:name="ref-scratch_about"/>
     <w:p>
       <w:pPr>
         <w:pStyle w:val="Litteraturfrteckning"/>
@@ -3520,7 +7001,7 @@
       <w:r>
         <w:t xml:space="preserve"> </w:t>
       </w:r>
-      <w:hyperlink r:id="rId75">
+      <w:hyperlink r:id="rId109">
         <w:r>
           <w:rPr>
             <w:rStyle w:val="Hyperlnk"/>
@@ -3529,8 +7010,8 @@
         </w:r>
       </w:hyperlink>
     </w:p>
-    <w:bookmarkEnd w:id="76"/>
-    <w:bookmarkStart w:id="78" w:name="ref-scratch_statistics"/>
+    <w:bookmarkEnd w:id="110"/>
+    <w:bookmarkStart w:id="112" w:name="ref-scratch_statistics"/>
     <w:p>
       <w:pPr>
         <w:pStyle w:val="Litteraturfrteckning"/>
@@ -3557,7 +7038,7 @@
       <w:r>
         <w:t xml:space="preserve"> </w:t>
       </w:r>
-      <w:hyperlink r:id="rId77">
+      <w:hyperlink r:id="rId111">
         <w:r>
           <w:rPr>
             <w:rStyle w:val="Hyperlnk"/>
@@ -3566,8 +7047,8 @@
         </w:r>
       </w:hyperlink>
     </w:p>
-    <w:bookmarkEnd w:id="78"/>
-    <w:bookmarkStart w:id="80" w:name="ref-stack_overflow_2021"/>
+    <w:bookmarkEnd w:id="112"/>
+    <w:bookmarkStart w:id="114" w:name="ref-stack_overflow_2021"/>
     <w:p>
       <w:pPr>
         <w:pStyle w:val="Litteraturfrteckning"/>
@@ -3585,7 +7066,7 @@
       <w:r>
         <w:t xml:space="preserve"> </w:t>
       </w:r>
-      <w:hyperlink r:id="rId79">
+      <w:hyperlink r:id="rId113">
         <w:r>
           <w:rPr>
             <w:rStyle w:val="Hyperlnk"/>
@@ -3594,8 +7075,8 @@
         </w:r>
       </w:hyperlink>
     </w:p>
-    <w:bookmarkEnd w:id="80"/>
-    <w:bookmarkStart w:id="82" w:name="ref-nationalencyklopedin_syntaxanalys"/>
+    <w:bookmarkEnd w:id="114"/>
+    <w:bookmarkStart w:id="116" w:name="ref-nationalencyklopedin_syntaxanalys"/>
     <w:p>
       <w:pPr>
         <w:pStyle w:val="Litteraturfrteckning"/>
@@ -3619,7 +7100,7 @@
       <w:r>
         <w:t xml:space="preserve"> </w:t>
       </w:r>
-      <w:hyperlink r:id="rId81">
+      <w:hyperlink r:id="rId115">
         <w:r>
           <w:rPr>
             <w:rStyle w:val="Hyperlnk"/>
@@ -3628,8 +7109,8 @@
         </w:r>
       </w:hyperlink>
     </w:p>
-    <w:bookmarkEnd w:id="82"/>
-    <w:bookmarkStart w:id="84" w:name="ref-scheme_2003"/>
+    <w:bookmarkEnd w:id="116"/>
+    <w:bookmarkStart w:id="118" w:name="ref-scheme_2003"/>
     <w:p>
       <w:pPr>
         <w:pStyle w:val="Litteraturfrteckning"/>
@@ -3647,7 +7128,7 @@
       <w:r>
         <w:t xml:space="preserve"> </w:t>
       </w:r>
-      <w:hyperlink r:id="rId83">
+      <w:hyperlink r:id="rId117">
         <w:r>
           <w:rPr>
             <w:rStyle w:val="Hyperlnk"/>
@@ -3656,8 +7137,8 @@
         </w:r>
       </w:hyperlink>
     </w:p>
-    <w:bookmarkEnd w:id="84"/>
-    <w:bookmarkStart w:id="86" w:name="ref-tiobe_index_2021"/>
+    <w:bookmarkEnd w:id="118"/>
+    <w:bookmarkStart w:id="120" w:name="ref-tiobe_index_2021"/>
     <w:p>
       <w:pPr>
         <w:pStyle w:val="Litteraturfrteckning"/>
@@ -3675,7 +7156,7 @@
       <w:r>
         <w:t xml:space="preserve"> </w:t>
       </w:r>
-      <w:hyperlink r:id="rId85">
+      <w:hyperlink r:id="rId119">
         <w:r>
           <w:rPr>
             <w:rStyle w:val="Hyperlnk"/>
@@ -3684,8 +7165,8 @@
         </w:r>
       </w:hyperlink>
     </w:p>
-    <w:bookmarkEnd w:id="86"/>
-    <w:bookmarkStart w:id="88" w:name="ref-nationalencyklopedin_trad"/>
+    <w:bookmarkEnd w:id="120"/>
+    <w:bookmarkStart w:id="122" w:name="ref-nationalencyklopedin_trad"/>
     <w:p>
       <w:pPr>
         <w:pStyle w:val="Litteraturfrteckning"/>
@@ -3709,7 +7190,7 @@
       <w:r>
         <w:t xml:space="preserve"> </w:t>
       </w:r>
-      <w:hyperlink r:id="rId87">
+      <w:hyperlink r:id="rId121">
         <w:r>
           <w:rPr>
             <w:rStyle w:val="Hyperlnk"/>
@@ -3718,8 +7199,8 @@
         </w:r>
       </w:hyperlink>
     </w:p>
-    <w:bookmarkEnd w:id="88"/>
-    <w:bookmarkStart w:id="90" w:name="X55022079111f7319a48d88e2113bbe1e1accb42"/>
+    <w:bookmarkEnd w:id="122"/>
+    <w:bookmarkStart w:id="124" w:name="X55022079111f7319a48d88e2113bbe1e1accb42"/>
     <w:p>
       <w:pPr>
         <w:pStyle w:val="Litteraturfrteckning"/>
@@ -3765,7 +7246,7 @@
       <w:r>
         <w:t xml:space="preserve"> </w:t>
       </w:r>
-      <w:hyperlink r:id="rId89">
+      <w:hyperlink r:id="rId123">
         <w:r>
           <w:rPr>
             <w:rStyle w:val="Hyperlnk"/>
@@ -3774,8 +7255,8 @@
         </w:r>
       </w:hyperlink>
     </w:p>
-    <w:bookmarkEnd w:id="90"/>
-    <w:bookmarkStart w:id="92" w:name="ref-wikipedia_algol_68"/>
+    <w:bookmarkEnd w:id="124"/>
+    <w:bookmarkStart w:id="126" w:name="ref-wikipedia_algol_68"/>
     <w:p>
       <w:pPr>
         <w:pStyle w:val="Litteraturfrteckning"/>
@@ -3834,7 +7315,7 @@
       <w:r>
         <w:t xml:space="preserve"> </w:t>
       </w:r>
-      <w:hyperlink r:id="rId91">
+      <w:hyperlink r:id="rId125">
         <w:r>
           <w:rPr>
             <w:rStyle w:val="Hyperlnk"/>
@@ -3843,8 +7324,8 @@
         </w:r>
       </w:hyperlink>
     </w:p>
-    <w:bookmarkEnd w:id="92"/>
-    <w:bookmarkStart w:id="94" w:name="ref-wikipedia_self_hosting"/>
+    <w:bookmarkEnd w:id="126"/>
+    <w:bookmarkStart w:id="128" w:name="ref-wikipedia_self_hosting"/>
     <w:p>
       <w:pPr>
         <w:pStyle w:val="Litteraturfrteckning"/>
@@ -3903,7 +7384,7 @@
       <w:r>
         <w:t xml:space="preserve"> </w:t>
       </w:r>
-      <w:hyperlink r:id="rId93">
+      <w:hyperlink r:id="rId127">
         <w:r>
           <w:rPr>
             <w:rStyle w:val="Hyperlnk"/>
@@ -3912,10 +7393,10 @@
         </w:r>
       </w:hyperlink>
     </w:p>
-    <w:bookmarkEnd w:id="94"/>
-    <w:bookmarkEnd w:id="95"/>
-    <w:bookmarkEnd w:id="96"/>
-    <w:bookmarkStart w:id="117" w:name="bilagor"/>
+    <w:bookmarkEnd w:id="128"/>
+    <w:bookmarkEnd w:id="129"/>
+    <w:bookmarkEnd w:id="130"/>
+    <w:bookmarkStart w:id="151" w:name="bilagor"/>
     <w:p>
       <w:pPr>
         <w:pStyle w:val="Rubrik1"/>
@@ -3924,7 +7405,7 @@
         <w:t xml:space="preserve">Bilagor</w:t>
       </w:r>
     </w:p>
-    <w:bookmarkStart w:id="115" w:name="Xf145df8bf51055cd34c85bf08011bdba2c269da"/>
+    <w:bookmarkStart w:id="149" w:name="Xf145df8bf51055cd34c85bf08011bdba2c269da"/>
     <w:p>
       <w:pPr>
         <w:pStyle w:val="Rubrik2"/>
@@ -3997,18 +7478,18 @@
                 <wp:inline>
                   <wp:extent cx="1222408" cy="4167738"/>
                   <wp:effectExtent b="0" l="0" r="0" t="0"/>
-                  <wp:docPr descr="siffra" title="" id="98" name="Picture"/>
+                  <wp:docPr descr="siffra" title="" id="132" name="Picture"/>
                   <a:graphic>
                     <a:graphicData uri="http://schemas.openxmlformats.org/drawingml/2006/picture">
                       <pic:pic>
                         <pic:nvPicPr>
-                          <pic:cNvPr descr="paper/data/siffra.png" id="99" name="Picture"/>
+                          <pic:cNvPr descr="paper/data/siffra.png" id="133" name="Picture"/>
                           <pic:cNvPicPr>
                             <a:picLocks noChangeArrowheads="1" noChangeAspect="1"/>
                           </pic:cNvPicPr>
                         </pic:nvPicPr>
                         <pic:blipFill>
-                          <a:blip r:embed="rId97"/>
+                          <a:blip r:embed="rId131"/>
                           <a:stretch>
                             <a:fillRect/>
                           </a:stretch>
@@ -4062,18 +7543,18 @@
                 <wp:inline>
                   <wp:extent cx="2281187" cy="818147"/>
                   <wp:effectExtent b="0" l="0" r="0" t="0"/>
-                  <wp:docPr descr="nummer" title="" id="101" name="Picture"/>
+                  <wp:docPr descr="nummer" title="" id="135" name="Picture"/>
                   <a:graphic>
                     <a:graphicData uri="http://schemas.openxmlformats.org/drawingml/2006/picture">
                       <pic:pic>
                         <pic:nvPicPr>
-                          <pic:cNvPr descr="paper/data/nummer.png" id="102" name="Picture"/>
+                          <pic:cNvPr descr="paper/data/nummer.png" id="136" name="Picture"/>
                           <pic:cNvPicPr>
                             <a:picLocks noChangeArrowheads="1" noChangeAspect="1"/>
                           </pic:cNvPicPr>
                         </pic:nvPicPr>
                         <pic:blipFill>
-                          <a:blip r:embed="rId100"/>
+                          <a:blip r:embed="rId134"/>
                           <a:stretch>
                             <a:fillRect/>
                           </a:stretch>
@@ -4127,18 +7608,18 @@
                 <wp:inline>
                   <wp:extent cx="1241658" cy="1626669"/>
                   <wp:effectExtent b="0" l="0" r="0" t="0"/>
-                  <wp:docPr descr="operator" title="" id="104" name="Picture"/>
+                  <wp:docPr descr="operator" title="" id="138" name="Picture"/>
                   <a:graphic>
                     <a:graphicData uri="http://schemas.openxmlformats.org/drawingml/2006/picture">
                       <pic:pic>
                         <pic:nvPicPr>
-                          <pic:cNvPr descr="paper/data/operator.png" id="105" name="Picture"/>
+                          <pic:cNvPr descr="paper/data/operator.png" id="139" name="Picture"/>
                           <pic:cNvPicPr>
                             <a:picLocks noChangeArrowheads="1" noChangeAspect="1"/>
                           </pic:cNvPicPr>
                         </pic:nvPicPr>
                         <pic:blipFill>
-                          <a:blip r:embed="rId103"/>
+                          <a:blip r:embed="rId137"/>
                           <a:stretch>
                             <a:fillRect/>
                           </a:stretch>
@@ -4192,18 +7673,18 @@
                 <wp:inline>
                   <wp:extent cx="2897204" cy="356134"/>
                   <wp:effectExtent b="0" l="0" r="0" t="0"/>
-                  <wp:docPr descr="operation" title="" id="107" name="Picture"/>
+                  <wp:docPr descr="operation" title="" id="141" name="Picture"/>
                   <a:graphic>
                     <a:graphicData uri="http://schemas.openxmlformats.org/drawingml/2006/picture">
                       <pic:pic>
                         <pic:nvPicPr>
-                          <pic:cNvPr descr="paper/data/operation.png" id="108" name="Picture"/>
+                          <pic:cNvPr descr="paper/data/operation.png" id="142" name="Picture"/>
                           <pic:cNvPicPr>
                             <a:picLocks noChangeArrowheads="1" noChangeAspect="1"/>
                           </pic:cNvPicPr>
                         </pic:nvPicPr>
                         <pic:blipFill>
-                          <a:blip r:embed="rId106"/>
+                          <a:blip r:embed="rId140"/>
                           <a:stretch>
                             <a:fillRect/>
                           </a:stretch>
@@ -4257,18 +7738,18 @@
                 <wp:inline>
                   <wp:extent cx="2069431" cy="356134"/>
                   <wp:effectExtent b="0" l="0" r="0" t="0"/>
-                  <wp:docPr descr="gruppering" title="" id="110" name="Picture"/>
+                  <wp:docPr descr="gruppering" title="" id="144" name="Picture"/>
                   <a:graphic>
                     <a:graphicData uri="http://schemas.openxmlformats.org/drawingml/2006/picture">
                       <pic:pic>
                         <pic:nvPicPr>
-                          <pic:cNvPr descr="paper/data/gruppering.png" id="111" name="Picture"/>
+                          <pic:cNvPr descr="paper/data/gruppering.png" id="145" name="Picture"/>
                           <pic:cNvPicPr>
                             <a:picLocks noChangeArrowheads="1" noChangeAspect="1"/>
                           </pic:cNvPicPr>
                         </pic:nvPicPr>
                         <pic:blipFill>
-                          <a:blip r:embed="rId109"/>
+                          <a:blip r:embed="rId143"/>
                           <a:stretch>
                             <a:fillRect/>
                           </a:stretch>
@@ -4322,18 +7803,18 @@
                 <wp:inline>
                   <wp:extent cx="1819174" cy="1203157"/>
                   <wp:effectExtent b="0" l="0" r="0" t="0"/>
-                  <wp:docPr descr="uttryck" title="" id="113" name="Picture"/>
+                  <wp:docPr descr="uttryck" title="" id="147" name="Picture"/>
                   <a:graphic>
                     <a:graphicData uri="http://schemas.openxmlformats.org/drawingml/2006/picture">
                       <pic:pic>
                         <pic:nvPicPr>
-                          <pic:cNvPr descr="paper/data/uttryck.png" id="114" name="Picture"/>
+                          <pic:cNvPr descr="paper/data/uttryck.png" id="148" name="Picture"/>
                           <pic:cNvPicPr>
                             <a:picLocks noChangeArrowheads="1" noChangeAspect="1"/>
                           </pic:cNvPicPr>
                         </pic:nvPicPr>
                         <pic:blipFill>
-                          <a:blip r:embed="rId112"/>
+                          <a:blip r:embed="rId146"/>
                           <a:stretch>
                             <a:fillRect/>
                           </a:stretch>
@@ -4363,8 +7844,8 @@
         </w:tc>
       </w:tr>
     </w:tbl>
-    <w:bookmarkEnd w:id="115"/>
-    <w:bookmarkStart w:id="116" w:name="X1e289a33a7e97a88d2967dddc45edae7e09002f"/>
+    <w:bookmarkEnd w:id="149"/>
+    <w:bookmarkStart w:id="150" w:name="X1e289a33a7e97a88d2967dddc45edae7e09002f"/>
     <w:p>
       <w:pPr>
         <w:pStyle w:val="Rubrik2"/>
@@ -4373,8 +7854,8 @@
         <w:t xml:space="preserve">Figur 2. Syntaxträd utav exempel program i heltals aritmetik</w:t>
       </w:r>
     </w:p>
-    <w:bookmarkEnd w:id="116"/>
-    <w:bookmarkEnd w:id="117"/>
+    <w:bookmarkEnd w:id="150"/>
+    <w:bookmarkEnd w:id="151"/>
     <w:sectPr>
       <w:footerReference r:id="rId11" w:type="default"/>
       <w:headerReference r:id="rId9" w:type="first"/>
@@ -4607,6 +8088,42 @@
       </w:r>
     </w:p>
   </w:footnote>
+  <w:footnote w:id="40">
+    <w:p>
+      <w:pPr>
+        <w:pStyle w:val="Fotnotstext"/>
+      </w:pPr>
+      <w:r>
+        <w:rPr>
+          <w:rStyle w:val="Fotnotsreferens"/>
+        </w:rPr>
+        <w:footnoteRef/>
+      </w:r>
+      <w:r>
+        <w:t xml:space="preserve"> </w:t>
+      </w:r>
+      <w:r>
+        <w:t xml:space="preserve">Se underrubriken</w:t>
+      </w:r>
+      <w:r>
+        <w:t xml:space="preserve"> </w:t>
+      </w:r>
+      <w:hyperlink w:anchor="Kontext-och-nyckelord">
+        <w:r>
+          <w:rPr>
+            <w:rStyle w:val="Hyperlnk"/>
+          </w:rPr>
+          <w:t xml:space="preserve">Kontext och nyckelord</w:t>
+        </w:r>
+      </w:hyperlink>
+      <w:r>
+        <w:t xml:space="preserve"> </w:t>
+      </w:r>
+      <w:r>
+        <w:t xml:space="preserve">för vidare reflektion</w:t>
+      </w:r>
+    </w:p>
+  </w:footnote>
 </w:footnotes>
 </file>
 
@@ -5435,6 +8952,15 @@
     <w:abstractNumId w:val="990"/>
   </w:num>
   <w:num w:numId="1001">
+    <w:abstractNumId w:val="991"/>
+  </w:num>
+  <w:num w:numId="1002">
+    <w:abstractNumId w:val="991"/>
+  </w:num>
+  <w:num w:numId="1003">
+    <w:abstractNumId w:val="991"/>
+  </w:num>
+  <w:num w:numId="1004">
     <w:abstractNumId w:val="991"/>
   </w:num>
 </w:numbering>

</xml_diff>